<commit_message>
minor change in GA03
</commit_message>
<xml_diff>
--- a/GA03/GA03.docx
+++ b/GA03/GA03.docx
@@ -1618,6 +1618,13 @@
         </w:rPr>
         <w:t>Factors</w:t>
       </w:r>
+    </w:p>
+    <w:p>
+      <w:pPr>
+        <w:rPr>
+          <w:lang w:val="en-GB"/>
+        </w:rPr>
+      </w:pPr>
     </w:p>
     <w:tbl>
       <w:tblPr>
@@ -1674,7 +1681,33 @@
                 <w:szCs w:val="20"/>
                 <w:lang w:eastAsia="sv-SE"/>
               </w:rPr>
-              <w:t>TechnologicalFactor</w:t>
+              <w:t>Technological</w:t>
+            </w:r>
+            <w:proofErr w:type="spellEnd"/>
+            <w:r>
+              <w:rPr>
+                <w:rFonts w:ascii="Arial" w:eastAsia="Times New Roman" w:hAnsi="Arial" w:cs="Arial"/>
+                <w:b/>
+                <w:bCs/>
+                <w:color w:val="000000"/>
+                <w:sz w:val="20"/>
+                <w:szCs w:val="20"/>
+                <w:lang w:eastAsia="sv-SE"/>
+              </w:rPr>
+              <w:t xml:space="preserve"> </w:t>
+            </w:r>
+            <w:proofErr w:type="spellStart"/>
+            <w:r>
+              <w:rPr>
+                <w:rFonts w:ascii="Arial" w:eastAsia="Times New Roman" w:hAnsi="Arial" w:cs="Arial"/>
+                <w:b/>
+                <w:bCs/>
+                <w:color w:val="000000"/>
+                <w:sz w:val="20"/>
+                <w:szCs w:val="20"/>
+                <w:lang w:eastAsia="sv-SE"/>
+              </w:rPr>
+              <w:t>Factor</w:t>
             </w:r>
             <w:proofErr w:type="spellEnd"/>
           </w:p>
@@ -1918,7 +1951,37 @@
                 <w:szCs w:val="20"/>
                 <w:lang w:eastAsia="sv-SE"/>
               </w:rPr>
-              <w:t>Memorytype</w:t>
+              <w:t>Memory</w:t>
+            </w:r>
+            <w:proofErr w:type="spellEnd"/>
+            <w:r>
+              <w:rPr>
+                <w:rFonts w:ascii="Arial" w:eastAsia="Times New Roman" w:hAnsi="Arial" w:cs="Arial"/>
+                <w:b/>
+                <w:bCs/>
+                <w:i/>
+                <w:iCs/>
+                <w:color w:val="000000"/>
+                <w:sz w:val="20"/>
+                <w:szCs w:val="20"/>
+                <w:lang w:eastAsia="sv-SE"/>
+              </w:rPr>
+              <w:t xml:space="preserve"> </w:t>
+            </w:r>
+            <w:proofErr w:type="spellStart"/>
+            <w:r>
+              <w:rPr>
+                <w:rFonts w:ascii="Arial" w:eastAsia="Times New Roman" w:hAnsi="Arial" w:cs="Arial"/>
+                <w:b/>
+                <w:bCs/>
+                <w:i/>
+                <w:iCs/>
+                <w:color w:val="000000"/>
+                <w:sz w:val="20"/>
+                <w:szCs w:val="20"/>
+                <w:lang w:eastAsia="sv-SE"/>
+              </w:rPr>
+              <w:t>type</w:t>
             </w:r>
             <w:proofErr w:type="spellEnd"/>
           </w:p>
@@ -2117,7 +2180,37 @@
                 <w:szCs w:val="20"/>
                 <w:lang w:eastAsia="sv-SE"/>
               </w:rPr>
-              <w:t>Networkbandwidth</w:t>
+              <w:t>Network</w:t>
+            </w:r>
+            <w:proofErr w:type="spellEnd"/>
+            <w:r>
+              <w:rPr>
+                <w:rFonts w:ascii="Arial" w:eastAsia="Times New Roman" w:hAnsi="Arial" w:cs="Arial"/>
+                <w:b/>
+                <w:bCs/>
+                <w:i/>
+                <w:iCs/>
+                <w:color w:val="000000"/>
+                <w:sz w:val="20"/>
+                <w:szCs w:val="20"/>
+                <w:lang w:eastAsia="sv-SE"/>
+              </w:rPr>
+              <w:t xml:space="preserve"> </w:t>
+            </w:r>
+            <w:proofErr w:type="spellStart"/>
+            <w:r>
+              <w:rPr>
+                <w:rFonts w:ascii="Arial" w:eastAsia="Times New Roman" w:hAnsi="Arial" w:cs="Arial"/>
+                <w:b/>
+                <w:bCs/>
+                <w:i/>
+                <w:iCs/>
+                <w:color w:val="000000"/>
+                <w:sz w:val="20"/>
+                <w:szCs w:val="20"/>
+                <w:lang w:eastAsia="sv-SE"/>
+              </w:rPr>
+              <w:t>bandwidth</w:t>
             </w:r>
             <w:proofErr w:type="spellEnd"/>
           </w:p>
@@ -2500,6 +2593,7 @@
                 <w:szCs w:val="20"/>
                 <w:lang w:eastAsia="sv-SE"/>
               </w:rPr>
+              <w:lastRenderedPageBreak/>
               <w:t>T3.1 Operating system</w:t>
             </w:r>
           </w:p>
@@ -2540,7 +2634,6 @@
                 <w:szCs w:val="20"/>
                 <w:lang w:val="en-US" w:eastAsia="sv-SE"/>
               </w:rPr>
-              <w:lastRenderedPageBreak/>
               <w:t>The system should be able to run on Windows, Linux or MacOS</w:t>
             </w:r>
           </w:p>
@@ -2616,124 +2709,6 @@
           </w:p>
         </w:tc>
       </w:tr>
-      <w:tr>
-        <w:trPr>
-          <w:trHeight w:val="255"/>
-        </w:trPr>
-        <w:tc>
-          <w:tcPr>
-            <w:tcW w:w="2880" w:type="dxa"/>
-            <w:tcBorders>
-              <w:top w:val="nil"/>
-              <w:left w:val="nil"/>
-              <w:bottom w:val="nil"/>
-              <w:right w:val="nil"/>
-            </w:tcBorders>
-            <w:shd w:val="clear" w:color="auto" w:fill="auto"/>
-            <w:vAlign w:val="bottom"/>
-            <w:hideMark/>
-          </w:tcPr>
-          <w:p>
-            <w:pPr>
-              <w:spacing w:after="0" w:line="240" w:lineRule="auto"/>
-              <w:rPr>
-                <w:rFonts w:ascii="Arial" w:eastAsia="Times New Roman" w:hAnsi="Arial" w:cs="Arial"/>
-                <w:sz w:val="20"/>
-                <w:szCs w:val="20"/>
-                <w:lang w:val="en-US" w:eastAsia="sv-SE"/>
-              </w:rPr>
-            </w:pPr>
-            <w:r>
-              <w:rPr>
-                <w:rFonts w:ascii="Arial" w:eastAsia="Times New Roman" w:hAnsi="Arial" w:cs="Arial"/>
-                <w:sz w:val="20"/>
-                <w:szCs w:val="20"/>
-                <w:lang w:val="en-US" w:eastAsia="sv-SE"/>
-              </w:rPr>
-              <w:t> </w:t>
-            </w:r>
-          </w:p>
-        </w:tc>
-        <w:tc>
-          <w:tcPr>
-            <w:tcW w:w="2500" w:type="dxa"/>
-            <w:tcBorders>
-              <w:top w:val="nil"/>
-              <w:left w:val="nil"/>
-              <w:bottom w:val="nil"/>
-              <w:right w:val="nil"/>
-            </w:tcBorders>
-            <w:shd w:val="clear" w:color="auto" w:fill="auto"/>
-            <w:vAlign w:val="bottom"/>
-            <w:hideMark/>
-          </w:tcPr>
-          <w:p>
-            <w:pPr>
-              <w:spacing w:after="0" w:line="240" w:lineRule="auto"/>
-              <w:rPr>
-                <w:rFonts w:ascii="Arial" w:eastAsia="Times New Roman" w:hAnsi="Arial" w:cs="Arial"/>
-                <w:sz w:val="20"/>
-                <w:szCs w:val="20"/>
-                <w:lang w:val="en-US" w:eastAsia="sv-SE"/>
-              </w:rPr>
-            </w:pPr>
-            <w:r>
-              <w:rPr>
-                <w:rFonts w:ascii="Arial" w:eastAsia="Times New Roman" w:hAnsi="Arial" w:cs="Arial"/>
-                <w:sz w:val="20"/>
-                <w:szCs w:val="20"/>
-                <w:lang w:val="en-US" w:eastAsia="sv-SE"/>
-              </w:rPr>
-              <w:t> </w:t>
-            </w:r>
-          </w:p>
-        </w:tc>
-        <w:tc>
-          <w:tcPr>
-            <w:tcW w:w="2580" w:type="dxa"/>
-            <w:tcBorders>
-              <w:top w:val="nil"/>
-              <w:left w:val="nil"/>
-              <w:bottom w:val="nil"/>
-              <w:right w:val="nil"/>
-            </w:tcBorders>
-            <w:shd w:val="clear" w:color="auto" w:fill="auto"/>
-            <w:vAlign w:val="bottom"/>
-            <w:hideMark/>
-          </w:tcPr>
-          <w:p>
-            <w:pPr>
-              <w:spacing w:after="0" w:line="240" w:lineRule="auto"/>
-              <w:rPr>
-                <w:rFonts w:ascii="Arial" w:eastAsia="Times New Roman" w:hAnsi="Arial" w:cs="Arial"/>
-                <w:sz w:val="20"/>
-                <w:szCs w:val="20"/>
-                <w:lang w:val="en-US" w:eastAsia="sv-SE"/>
-              </w:rPr>
-            </w:pPr>
-            <w:r>
-              <w:rPr>
-                <w:rFonts w:ascii="Arial" w:eastAsia="Times New Roman" w:hAnsi="Arial" w:cs="Arial"/>
-                <w:sz w:val="20"/>
-                <w:szCs w:val="20"/>
-                <w:lang w:val="en-US" w:eastAsia="sv-SE"/>
-              </w:rPr>
-              <w:t> </w:t>
-            </w:r>
-          </w:p>
-          <w:p>
-            <w:pPr>
-              <w:spacing w:after="0" w:line="240" w:lineRule="auto"/>
-              <w:rPr>
-                <w:rFonts w:ascii="Arial" w:eastAsia="Times New Roman" w:hAnsi="Arial" w:cs="Arial"/>
-                <w:sz w:val="20"/>
-                <w:szCs w:val="20"/>
-                <w:lang w:val="en-US" w:eastAsia="sv-SE"/>
-              </w:rPr>
-            </w:pPr>
-          </w:p>
-        </w:tc>
-      </w:tr>
     </w:tbl>
     <w:p>
       <w:pPr>
@@ -2741,13 +2716,8 @@
           <w:lang w:val="en-US"/>
         </w:rPr>
       </w:pPr>
-    </w:p>
-    <w:p>
-      <w:pPr>
-        <w:rPr>
-          <w:lang w:val="en-US"/>
-        </w:rPr>
-      </w:pPr>
+      <w:bookmarkStart w:id="0" w:name="_GoBack"/>
+      <w:bookmarkEnd w:id="0"/>
     </w:p>
     <w:tbl>
       <w:tblPr>
@@ -3116,7 +3086,29 @@
                 <w:szCs w:val="20"/>
                 <w:lang w:eastAsia="sv-SE"/>
               </w:rPr>
-              <w:t>Simulatingvarious</w:t>
+              <w:t>Simulating</w:t>
+            </w:r>
+            <w:proofErr w:type="spellEnd"/>
+            <w:r>
+              <w:rPr>
+                <w:rFonts w:ascii="Arial" w:eastAsia="Times New Roman" w:hAnsi="Arial" w:cs="Arial"/>
+                <w:color w:val="000000"/>
+                <w:sz w:val="20"/>
+                <w:szCs w:val="20"/>
+                <w:lang w:eastAsia="sv-SE"/>
+              </w:rPr>
+              <w:t xml:space="preserve"> </w:t>
+            </w:r>
+            <w:proofErr w:type="spellStart"/>
+            <w:r>
+              <w:rPr>
+                <w:rFonts w:ascii="Arial" w:eastAsia="Times New Roman" w:hAnsi="Arial" w:cs="Arial"/>
+                <w:color w:val="000000"/>
+                <w:sz w:val="20"/>
+                <w:szCs w:val="20"/>
+                <w:lang w:eastAsia="sv-SE"/>
+              </w:rPr>
+              <w:t>various</w:t>
             </w:r>
             <w:proofErr w:type="spellEnd"/>
             <w:r>
@@ -3622,7 +3614,51 @@
                 <w:szCs w:val="20"/>
                 <w:lang w:eastAsia="sv-SE"/>
               </w:rPr>
-              <w:t>Limitedchangeto</w:t>
+              <w:t>Limited</w:t>
+            </w:r>
+            <w:proofErr w:type="spellEnd"/>
+            <w:r>
+              <w:rPr>
+                <w:rFonts w:ascii="Arial" w:eastAsia="Times New Roman" w:hAnsi="Arial" w:cs="Arial"/>
+                <w:color w:val="000000"/>
+                <w:sz w:val="20"/>
+                <w:szCs w:val="20"/>
+                <w:lang w:eastAsia="sv-SE"/>
+              </w:rPr>
+              <w:t xml:space="preserve"> </w:t>
+            </w:r>
+            <w:proofErr w:type="spellStart"/>
+            <w:r>
+              <w:rPr>
+                <w:rFonts w:ascii="Arial" w:eastAsia="Times New Roman" w:hAnsi="Arial" w:cs="Arial"/>
+                <w:color w:val="000000"/>
+                <w:sz w:val="20"/>
+                <w:szCs w:val="20"/>
+                <w:lang w:eastAsia="sv-SE"/>
+              </w:rPr>
+              <w:t>change</w:t>
+            </w:r>
+            <w:proofErr w:type="spellEnd"/>
+            <w:r>
+              <w:rPr>
+                <w:rFonts w:ascii="Arial" w:eastAsia="Times New Roman" w:hAnsi="Arial" w:cs="Arial"/>
+                <w:color w:val="000000"/>
+                <w:sz w:val="20"/>
+                <w:szCs w:val="20"/>
+                <w:lang w:eastAsia="sv-SE"/>
+              </w:rPr>
+              <w:t xml:space="preserve"> </w:t>
+            </w:r>
+            <w:proofErr w:type="spellStart"/>
+            <w:r>
+              <w:rPr>
+                <w:rFonts w:ascii="Arial" w:eastAsia="Times New Roman" w:hAnsi="Arial" w:cs="Arial"/>
+                <w:color w:val="000000"/>
+                <w:sz w:val="20"/>
+                <w:szCs w:val="20"/>
+                <w:lang w:eastAsia="sv-SE"/>
+              </w:rPr>
+              <w:t>to</w:t>
             </w:r>
             <w:proofErr w:type="spellEnd"/>
             <w:r>
@@ -3855,7 +3891,51 @@
                 <w:szCs w:val="20"/>
                 <w:lang w:eastAsia="sv-SE"/>
               </w:rPr>
-              <w:t>Limitedchangeto</w:t>
+              <w:t>Limited</w:t>
+            </w:r>
+            <w:proofErr w:type="spellEnd"/>
+            <w:r>
+              <w:rPr>
+                <w:rFonts w:ascii="Arial" w:eastAsia="Times New Roman" w:hAnsi="Arial" w:cs="Arial"/>
+                <w:color w:val="000000"/>
+                <w:sz w:val="20"/>
+                <w:szCs w:val="20"/>
+                <w:lang w:eastAsia="sv-SE"/>
+              </w:rPr>
+              <w:t xml:space="preserve"> </w:t>
+            </w:r>
+            <w:proofErr w:type="spellStart"/>
+            <w:r>
+              <w:rPr>
+                <w:rFonts w:ascii="Arial" w:eastAsia="Times New Roman" w:hAnsi="Arial" w:cs="Arial"/>
+                <w:color w:val="000000"/>
+                <w:sz w:val="20"/>
+                <w:szCs w:val="20"/>
+                <w:lang w:eastAsia="sv-SE"/>
+              </w:rPr>
+              <w:t>change</w:t>
+            </w:r>
+            <w:proofErr w:type="spellEnd"/>
+            <w:r>
+              <w:rPr>
+                <w:rFonts w:ascii="Arial" w:eastAsia="Times New Roman" w:hAnsi="Arial" w:cs="Arial"/>
+                <w:color w:val="000000"/>
+                <w:sz w:val="20"/>
+                <w:szCs w:val="20"/>
+                <w:lang w:eastAsia="sv-SE"/>
+              </w:rPr>
+              <w:t xml:space="preserve"> </w:t>
+            </w:r>
+            <w:proofErr w:type="spellStart"/>
+            <w:r>
+              <w:rPr>
+                <w:rFonts w:ascii="Arial" w:eastAsia="Times New Roman" w:hAnsi="Arial" w:cs="Arial"/>
+                <w:color w:val="000000"/>
+                <w:sz w:val="20"/>
+                <w:szCs w:val="20"/>
+                <w:lang w:eastAsia="sv-SE"/>
+              </w:rPr>
+              <w:t>to</w:t>
             </w:r>
             <w:proofErr w:type="spellEnd"/>
             <w:r>
@@ -4098,6 +4178,54 @@
               <w:top w:val="single" w:sz="4" w:space="0" w:color="auto"/>
               <w:left w:val="single" w:sz="4" w:space="0" w:color="auto"/>
               <w:bottom w:val="single" w:sz="4" w:space="0" w:color="auto"/>
+              <w:right w:val="single" w:sz="4" w:space="0" w:color="000000"/>
+            </w:tcBorders>
+            <w:shd w:val="clear" w:color="000000" w:fill="FF0000"/>
+            <w:hideMark/>
+          </w:tcPr>
+          <w:p>
+            <w:pPr>
+              <w:spacing w:after="0" w:line="240" w:lineRule="auto"/>
+              <w:rPr>
+                <w:rFonts w:ascii="Arial" w:eastAsia="Times New Roman" w:hAnsi="Arial" w:cs="Arial"/>
+                <w:b/>
+                <w:bCs/>
+                <w:i/>
+                <w:iCs/>
+                <w:color w:val="000000"/>
+                <w:sz w:val="20"/>
+                <w:szCs w:val="20"/>
+                <w:lang w:eastAsia="sv-SE"/>
+              </w:rPr>
+            </w:pPr>
+            <w:r>
+              <w:rPr>
+                <w:rFonts w:ascii="Arial" w:eastAsia="Times New Roman" w:hAnsi="Arial" w:cs="Arial"/>
+                <w:b/>
+                <w:bCs/>
+                <w:i/>
+                <w:iCs/>
+                <w:color w:val="000000"/>
+                <w:sz w:val="20"/>
+                <w:szCs w:val="20"/>
+                <w:lang w:eastAsia="sv-SE"/>
+              </w:rPr>
+              <w:t>P1.6 Generate new input</w:t>
+            </w:r>
+          </w:p>
+        </w:tc>
+      </w:tr>
+      <w:tr>
+        <w:trPr>
+          <w:trHeight w:val="765"/>
+        </w:trPr>
+        <w:tc>
+          <w:tcPr>
+            <w:tcW w:w="2880" w:type="dxa"/>
+            <w:tcBorders>
+              <w:top w:val="nil"/>
+              <w:left w:val="single" w:sz="4" w:space="0" w:color="auto"/>
+              <w:bottom w:val="single" w:sz="4" w:space="0" w:color="auto"/>
               <w:right w:val="single" w:sz="4" w:space="0" w:color="auto"/>
             </w:tcBorders>
             <w:shd w:val="clear" w:color="auto" w:fill="auto"/>
@@ -4108,8 +4236,121 @@
               <w:spacing w:after="0" w:line="240" w:lineRule="auto"/>
               <w:rPr>
                 <w:rFonts w:ascii="Arial" w:eastAsia="Times New Roman" w:hAnsi="Arial" w:cs="Arial"/>
+                <w:color w:val="000000"/>
+                <w:sz w:val="20"/>
+                <w:szCs w:val="20"/>
+                <w:lang w:val="en-US" w:eastAsia="sv-SE"/>
+              </w:rPr>
+            </w:pPr>
+            <w:r>
+              <w:rPr>
+                <w:rFonts w:ascii="Arial" w:eastAsia="Times New Roman" w:hAnsi="Arial" w:cs="Arial"/>
+                <w:color w:val="000000"/>
+                <w:sz w:val="20"/>
+                <w:szCs w:val="20"/>
+                <w:lang w:val="en-US" w:eastAsia="sv-SE"/>
+              </w:rPr>
+              <w:t>The MIB should generate new input from the received output</w:t>
+            </w:r>
+          </w:p>
+        </w:tc>
+        <w:tc>
+          <w:tcPr>
+            <w:tcW w:w="2500" w:type="dxa"/>
+            <w:tcBorders>
+              <w:top w:val="nil"/>
+              <w:left w:val="nil"/>
+              <w:bottom w:val="nil"/>
+              <w:right w:val="nil"/>
+            </w:tcBorders>
+            <w:shd w:val="clear" w:color="auto" w:fill="auto"/>
+            <w:hideMark/>
+          </w:tcPr>
+          <w:p>
+            <w:pPr>
+              <w:spacing w:after="0" w:line="240" w:lineRule="auto"/>
+              <w:rPr>
+                <w:rFonts w:ascii="Arial" w:eastAsia="Times New Roman" w:hAnsi="Arial" w:cs="Arial"/>
+                <w:color w:val="000000"/>
+                <w:sz w:val="20"/>
+                <w:szCs w:val="20"/>
+                <w:lang w:val="en-US" w:eastAsia="sv-SE"/>
+              </w:rPr>
+            </w:pPr>
+            <w:r>
+              <w:rPr>
+                <w:rFonts w:ascii="Arial" w:eastAsia="Times New Roman" w:hAnsi="Arial" w:cs="Arial"/>
+                <w:color w:val="000000"/>
+                <w:sz w:val="20"/>
+                <w:szCs w:val="20"/>
+                <w:lang w:val="en-US" w:eastAsia="sv-SE"/>
+              </w:rPr>
+              <w:t>Script rules for generating new input during runtime</w:t>
+            </w:r>
+          </w:p>
+        </w:tc>
+        <w:tc>
+          <w:tcPr>
+            <w:tcW w:w="2580" w:type="dxa"/>
+            <w:tcBorders>
+              <w:top w:val="nil"/>
+              <w:left w:val="single" w:sz="4" w:space="0" w:color="auto"/>
+              <w:bottom w:val="nil"/>
+              <w:right w:val="nil"/>
+            </w:tcBorders>
+            <w:shd w:val="clear" w:color="auto" w:fill="auto"/>
+            <w:hideMark/>
+          </w:tcPr>
+          <w:p>
+            <w:pPr>
+              <w:spacing w:after="0" w:line="240" w:lineRule="auto"/>
+              <w:rPr>
+                <w:rFonts w:ascii="Arial" w:eastAsia="Times New Roman" w:hAnsi="Arial" w:cs="Arial"/>
+                <w:color w:val="000000"/>
+                <w:sz w:val="20"/>
+                <w:szCs w:val="20"/>
+                <w:lang w:val="en-US" w:eastAsia="sv-SE"/>
+              </w:rPr>
+            </w:pPr>
+            <w:r>
+              <w:rPr>
+                <w:rFonts w:ascii="Arial" w:eastAsia="Times New Roman" w:hAnsi="Arial" w:cs="Arial"/>
+                <w:color w:val="000000"/>
+                <w:sz w:val="20"/>
+                <w:szCs w:val="20"/>
+                <w:lang w:val="en-US" w:eastAsia="sv-SE"/>
+              </w:rPr>
+              <w:t>More complicated component for handling generating new input</w:t>
+            </w:r>
+          </w:p>
+        </w:tc>
+      </w:tr>
+      <w:tr>
+        <w:trPr>
+          <w:trHeight w:val="255"/>
+        </w:trPr>
+        <w:tc>
+          <w:tcPr>
+            <w:tcW w:w="7960" w:type="dxa"/>
+            <w:gridSpan w:val="3"/>
+            <w:tcBorders>
+              <w:top w:val="nil"/>
+              <w:left w:val="single" w:sz="4" w:space="0" w:color="auto"/>
+              <w:bottom w:val="nil"/>
+              <w:right w:val="single" w:sz="4" w:space="0" w:color="000000"/>
+            </w:tcBorders>
+            <w:shd w:val="clear" w:color="000000" w:fill="FF0000"/>
+            <w:hideMark/>
+          </w:tcPr>
+          <w:p>
+            <w:pPr>
+              <w:spacing w:after="0" w:line="240" w:lineRule="auto"/>
+              <w:rPr>
+                <w:rFonts w:ascii="Arial" w:eastAsia="Times New Roman" w:hAnsi="Arial" w:cs="Arial"/>
                 <w:b/>
                 <w:bCs/>
+                <w:i/>
+                <w:iCs/>
                 <w:color w:val="000000"/>
                 <w:sz w:val="20"/>
                 <w:szCs w:val="20"/>
@@ -4121,12 +4362,14 @@
                 <w:rFonts w:ascii="Arial" w:eastAsia="Times New Roman" w:hAnsi="Arial" w:cs="Arial"/>
                 <w:b/>
                 <w:bCs/>
-                <w:color w:val="000000"/>
-                <w:sz w:val="20"/>
-                <w:szCs w:val="20"/>
-                <w:lang w:eastAsia="sv-SE"/>
-              </w:rPr>
-              <w:t xml:space="preserve">P2: </w:t>
+                <w:i/>
+                <w:iCs/>
+                <w:color w:val="000000"/>
+                <w:sz w:val="20"/>
+                <w:szCs w:val="20"/>
+                <w:lang w:eastAsia="sv-SE"/>
+              </w:rPr>
+              <w:t xml:space="preserve">P1.7 </w:t>
             </w:r>
             <w:proofErr w:type="spellStart"/>
             <w:r>
@@ -4134,12 +4377,14 @@
                 <w:rFonts w:ascii="Arial" w:eastAsia="Times New Roman" w:hAnsi="Arial" w:cs="Arial"/>
                 <w:b/>
                 <w:bCs/>
-                <w:color w:val="000000"/>
-                <w:sz w:val="20"/>
-                <w:szCs w:val="20"/>
-                <w:lang w:eastAsia="sv-SE"/>
-              </w:rPr>
-              <w:t>User</w:t>
+                <w:i/>
+                <w:iCs/>
+                <w:color w:val="000000"/>
+                <w:sz w:val="20"/>
+                <w:szCs w:val="20"/>
+                <w:lang w:eastAsia="sv-SE"/>
+              </w:rPr>
+              <w:t>Run</w:t>
             </w:r>
             <w:proofErr w:type="spellEnd"/>
             <w:r>
@@ -4147,12 +4392,154 @@
                 <w:rFonts w:ascii="Arial" w:eastAsia="Times New Roman" w:hAnsi="Arial" w:cs="Arial"/>
                 <w:b/>
                 <w:bCs/>
-                <w:color w:val="000000"/>
-                <w:sz w:val="20"/>
-                <w:szCs w:val="20"/>
-                <w:lang w:eastAsia="sv-SE"/>
-              </w:rPr>
-              <w:t xml:space="preserve"> interface</w:t>
+                <w:i/>
+                <w:iCs/>
+                <w:color w:val="000000"/>
+                <w:sz w:val="20"/>
+                <w:szCs w:val="20"/>
+                <w:lang w:eastAsia="sv-SE"/>
+              </w:rPr>
+              <w:t xml:space="preserve"> </w:t>
+            </w:r>
+            <w:proofErr w:type="spellStart"/>
+            <w:r>
+              <w:rPr>
+                <w:rFonts w:ascii="Arial" w:eastAsia="Times New Roman" w:hAnsi="Arial" w:cs="Arial"/>
+                <w:b/>
+                <w:bCs/>
+                <w:i/>
+                <w:iCs/>
+                <w:color w:val="000000"/>
+                <w:sz w:val="20"/>
+                <w:szCs w:val="20"/>
+                <w:lang w:eastAsia="sv-SE"/>
+              </w:rPr>
+              <w:t>parallel</w:t>
+            </w:r>
+            <w:proofErr w:type="spellEnd"/>
+            <w:r>
+              <w:rPr>
+                <w:rFonts w:ascii="Arial" w:eastAsia="Times New Roman" w:hAnsi="Arial" w:cs="Arial"/>
+                <w:b/>
+                <w:bCs/>
+                <w:i/>
+                <w:iCs/>
+                <w:color w:val="000000"/>
+                <w:sz w:val="20"/>
+                <w:szCs w:val="20"/>
+                <w:lang w:eastAsia="sv-SE"/>
+              </w:rPr>
+              <w:t xml:space="preserve"> tests</w:t>
+            </w:r>
+          </w:p>
+        </w:tc>
+      </w:tr>
+      <w:tr>
+        <w:trPr>
+          <w:trHeight w:val="510"/>
+        </w:trPr>
+        <w:tc>
+          <w:tcPr>
+            <w:tcW w:w="2880" w:type="dxa"/>
+            <w:tcBorders>
+              <w:top w:val="nil"/>
+              <w:left w:val="single" w:sz="4" w:space="0" w:color="auto"/>
+              <w:bottom w:val="nil"/>
+              <w:right w:val="nil"/>
+            </w:tcBorders>
+            <w:shd w:val="clear" w:color="auto" w:fill="auto"/>
+            <w:hideMark/>
+          </w:tcPr>
+          <w:p>
+            <w:pPr>
+              <w:spacing w:after="0" w:line="240" w:lineRule="auto"/>
+              <w:rPr>
+                <w:rFonts w:ascii="Arial" w:eastAsia="Times New Roman" w:hAnsi="Arial" w:cs="Arial"/>
+                <w:color w:val="000000"/>
+                <w:sz w:val="20"/>
+                <w:szCs w:val="20"/>
+                <w:lang w:val="en-US" w:eastAsia="sv-SE"/>
+              </w:rPr>
+            </w:pPr>
+            <w:r>
+              <w:rPr>
+                <w:rFonts w:ascii="Arial" w:eastAsia="Times New Roman" w:hAnsi="Arial" w:cs="Arial"/>
+                <w:color w:val="000000"/>
+                <w:sz w:val="20"/>
+                <w:szCs w:val="20"/>
+                <w:lang w:val="en-US" w:eastAsia="sv-SE"/>
+              </w:rPr>
+              <w:t>It should be possible to run several tests in parallel</w:t>
+            </w:r>
+          </w:p>
+        </w:tc>
+        <w:tc>
+          <w:tcPr>
+            <w:tcW w:w="2500" w:type="dxa"/>
+            <w:tcBorders>
+              <w:top w:val="nil"/>
+              <w:left w:val="single" w:sz="4" w:space="0" w:color="auto"/>
+              <w:bottom w:val="nil"/>
+              <w:right w:val="nil"/>
+            </w:tcBorders>
+            <w:shd w:val="clear" w:color="auto" w:fill="auto"/>
+            <w:hideMark/>
+          </w:tcPr>
+          <w:p>
+            <w:pPr>
+              <w:spacing w:after="0" w:line="240" w:lineRule="auto"/>
+              <w:rPr>
+                <w:rFonts w:ascii="Arial" w:eastAsia="Times New Roman" w:hAnsi="Arial" w:cs="Arial"/>
+                <w:color w:val="000000"/>
+                <w:sz w:val="20"/>
+                <w:szCs w:val="20"/>
+                <w:lang w:val="en-US" w:eastAsia="sv-SE"/>
+              </w:rPr>
+            </w:pPr>
+            <w:r>
+              <w:rPr>
+                <w:rFonts w:ascii="Arial" w:eastAsia="Times New Roman" w:hAnsi="Arial" w:cs="Arial"/>
+                <w:color w:val="000000"/>
+                <w:sz w:val="20"/>
+                <w:szCs w:val="20"/>
+                <w:lang w:val="en-US" w:eastAsia="sv-SE"/>
+              </w:rPr>
+              <w:t>Limit the amount of parallel tests that can be done</w:t>
+            </w:r>
+          </w:p>
+        </w:tc>
+        <w:tc>
+          <w:tcPr>
+            <w:tcW w:w="2580" w:type="dxa"/>
+            <w:tcBorders>
+              <w:top w:val="nil"/>
+              <w:left w:val="single" w:sz="4" w:space="0" w:color="auto"/>
+              <w:bottom w:val="nil"/>
+              <w:right w:val="nil"/>
+            </w:tcBorders>
+            <w:shd w:val="clear" w:color="auto" w:fill="auto"/>
+            <w:hideMark/>
+          </w:tcPr>
+          <w:p>
+            <w:pPr>
+              <w:spacing w:after="0" w:line="240" w:lineRule="auto"/>
+              <w:rPr>
+                <w:rFonts w:ascii="Arial" w:eastAsia="Times New Roman" w:hAnsi="Arial" w:cs="Arial"/>
+                <w:color w:val="000000"/>
+                <w:sz w:val="20"/>
+                <w:szCs w:val="20"/>
+                <w:lang w:val="en-US" w:eastAsia="sv-SE"/>
+              </w:rPr>
+            </w:pPr>
+            <w:r>
+              <w:rPr>
+                <w:rFonts w:ascii="Arial" w:eastAsia="Times New Roman" w:hAnsi="Arial" w:cs="Arial"/>
+                <w:color w:val="000000"/>
+                <w:sz w:val="20"/>
+                <w:szCs w:val="20"/>
+                <w:lang w:val="en-US" w:eastAsia="sv-SE"/>
+              </w:rPr>
+              <w:t>Less strain on the system in terms of data transfer</w:t>
             </w:r>
           </w:p>
         </w:tc>
@@ -4181,12 +4568,10 @@
                 <w:rFonts w:ascii="Arial" w:eastAsia="Times New Roman" w:hAnsi="Arial" w:cs="Arial"/>
                 <w:b/>
                 <w:bCs/>
-                <w:i/>
-                <w:iCs/>
-                <w:color w:val="000000"/>
-                <w:sz w:val="20"/>
-                <w:szCs w:val="20"/>
-                <w:lang w:val="en-US" w:eastAsia="sv-SE"/>
+                <w:color w:val="000000"/>
+                <w:sz w:val="20"/>
+                <w:szCs w:val="20"/>
+                <w:lang w:eastAsia="sv-SE"/>
               </w:rPr>
             </w:pPr>
             <w:r>
@@ -4194,124 +4579,38 @@
                 <w:rFonts w:ascii="Arial" w:eastAsia="Times New Roman" w:hAnsi="Arial" w:cs="Arial"/>
                 <w:b/>
                 <w:bCs/>
-                <w:i/>
-                <w:iCs/>
-                <w:color w:val="000000"/>
-                <w:sz w:val="20"/>
-                <w:szCs w:val="20"/>
-                <w:lang w:val="en-US" w:eastAsia="sv-SE"/>
-              </w:rPr>
-              <w:t>P2.1 Adapting to new functionality</w:t>
-            </w:r>
-          </w:p>
-        </w:tc>
-      </w:tr>
-      <w:tr>
-        <w:trPr>
-          <w:trHeight w:val="1020"/>
-        </w:trPr>
-        <w:tc>
-          <w:tcPr>
-            <w:tcW w:w="2880" w:type="dxa"/>
-            <w:tcBorders>
-              <w:top w:val="nil"/>
-              <w:left w:val="single" w:sz="4" w:space="0" w:color="auto"/>
-              <w:bottom w:val="single" w:sz="4" w:space="0" w:color="auto"/>
-              <w:right w:val="single" w:sz="4" w:space="0" w:color="auto"/>
-            </w:tcBorders>
-            <w:shd w:val="clear" w:color="auto" w:fill="auto"/>
-            <w:hideMark/>
-          </w:tcPr>
-          <w:p>
-            <w:pPr>
-              <w:spacing w:after="0" w:line="240" w:lineRule="auto"/>
-              <w:rPr>
-                <w:rFonts w:ascii="Arial" w:eastAsia="Times New Roman" w:hAnsi="Arial" w:cs="Arial"/>
-                <w:color w:val="000000"/>
-                <w:sz w:val="20"/>
-                <w:szCs w:val="20"/>
-                <w:lang w:val="en-US" w:eastAsia="sv-SE"/>
-              </w:rPr>
-            </w:pPr>
-            <w:r>
-              <w:rPr>
-                <w:rFonts w:ascii="Arial" w:eastAsia="Times New Roman" w:hAnsi="Arial" w:cs="Arial"/>
-                <w:color w:val="000000"/>
-                <w:sz w:val="20"/>
-                <w:szCs w:val="20"/>
-                <w:lang w:val="en-US" w:eastAsia="sv-SE"/>
-              </w:rPr>
-              <w:t>The user interface should be possible to adapt to added functionality such as new input types etc.</w:t>
-            </w:r>
-          </w:p>
-        </w:tc>
-        <w:tc>
-          <w:tcPr>
-            <w:tcW w:w="2500" w:type="dxa"/>
-            <w:tcBorders>
-              <w:top w:val="nil"/>
-              <w:left w:val="nil"/>
-              <w:bottom w:val="single" w:sz="4" w:space="0" w:color="auto"/>
-              <w:right w:val="single" w:sz="4" w:space="0" w:color="auto"/>
-            </w:tcBorders>
-            <w:shd w:val="clear" w:color="auto" w:fill="auto"/>
-            <w:hideMark/>
-          </w:tcPr>
-          <w:p>
-            <w:pPr>
-              <w:spacing w:after="0" w:line="240" w:lineRule="auto"/>
-              <w:rPr>
-                <w:rFonts w:ascii="Arial" w:eastAsia="Times New Roman" w:hAnsi="Arial" w:cs="Arial"/>
-                <w:color w:val="000000"/>
-                <w:sz w:val="20"/>
-                <w:szCs w:val="20"/>
-                <w:lang w:val="en-US" w:eastAsia="sv-SE"/>
-              </w:rPr>
-            </w:pPr>
-            <w:r>
-              <w:rPr>
-                <w:rFonts w:ascii="Arial" w:eastAsia="Times New Roman" w:hAnsi="Arial" w:cs="Arial"/>
-                <w:color w:val="000000"/>
-                <w:sz w:val="20"/>
-                <w:szCs w:val="20"/>
-                <w:lang w:val="en-US" w:eastAsia="sv-SE"/>
-              </w:rPr>
-              <w:t>Addition of new functions after the system has been completed</w:t>
-            </w:r>
-          </w:p>
-        </w:tc>
-        <w:tc>
-          <w:tcPr>
-            <w:tcW w:w="2580" w:type="dxa"/>
-            <w:tcBorders>
-              <w:top w:val="nil"/>
-              <w:left w:val="nil"/>
-              <w:bottom w:val="single" w:sz="4" w:space="0" w:color="auto"/>
-              <w:right w:val="single" w:sz="4" w:space="0" w:color="auto"/>
-            </w:tcBorders>
-            <w:shd w:val="clear" w:color="auto" w:fill="auto"/>
-            <w:hideMark/>
-          </w:tcPr>
-          <w:p>
-            <w:pPr>
-              <w:spacing w:after="0" w:line="240" w:lineRule="auto"/>
-              <w:rPr>
-                <w:rFonts w:ascii="Arial" w:eastAsia="Times New Roman" w:hAnsi="Arial" w:cs="Arial"/>
-                <w:color w:val="000000"/>
-                <w:sz w:val="20"/>
-                <w:szCs w:val="20"/>
-                <w:lang w:val="en-US" w:eastAsia="sv-SE"/>
-              </w:rPr>
-            </w:pPr>
-            <w:r>
-              <w:rPr>
-                <w:rFonts w:ascii="Arial" w:eastAsia="Times New Roman" w:hAnsi="Arial" w:cs="Arial"/>
-                <w:color w:val="000000"/>
-                <w:sz w:val="20"/>
-                <w:szCs w:val="20"/>
-                <w:lang w:val="en-US" w:eastAsia="sv-SE"/>
-              </w:rPr>
-              <w:t>The user interface will have to be updated to reflect changes in functionality</w:t>
+                <w:color w:val="000000"/>
+                <w:sz w:val="20"/>
+                <w:szCs w:val="20"/>
+                <w:lang w:eastAsia="sv-SE"/>
+              </w:rPr>
+              <w:t xml:space="preserve">P2: </w:t>
+            </w:r>
+            <w:proofErr w:type="spellStart"/>
+            <w:r>
+              <w:rPr>
+                <w:rFonts w:ascii="Arial" w:eastAsia="Times New Roman" w:hAnsi="Arial" w:cs="Arial"/>
+                <w:b/>
+                <w:bCs/>
+                <w:color w:val="000000"/>
+                <w:sz w:val="20"/>
+                <w:szCs w:val="20"/>
+                <w:lang w:eastAsia="sv-SE"/>
+              </w:rPr>
+              <w:t>User</w:t>
+            </w:r>
+            <w:proofErr w:type="spellEnd"/>
+            <w:r>
+              <w:rPr>
+                <w:rFonts w:ascii="Arial" w:eastAsia="Times New Roman" w:hAnsi="Arial" w:cs="Arial"/>
+                <w:b/>
+                <w:bCs/>
+                <w:color w:val="000000"/>
+                <w:sz w:val="20"/>
+                <w:szCs w:val="20"/>
+                <w:lang w:eastAsia="sv-SE"/>
+              </w:rPr>
+              <w:t xml:space="preserve"> interface</w:t>
             </w:r>
           </w:p>
         </w:tc>
@@ -4340,10 +4639,12 @@
                 <w:rFonts w:ascii="Arial" w:eastAsia="Times New Roman" w:hAnsi="Arial" w:cs="Arial"/>
                 <w:b/>
                 <w:bCs/>
-                <w:color w:val="000000"/>
-                <w:sz w:val="20"/>
-                <w:szCs w:val="20"/>
-                <w:lang w:eastAsia="sv-SE"/>
+                <w:i/>
+                <w:iCs/>
+                <w:color w:val="000000"/>
+                <w:sz w:val="20"/>
+                <w:szCs w:val="20"/>
+                <w:lang w:val="en-US" w:eastAsia="sv-SE"/>
               </w:rPr>
             </w:pPr>
             <w:r>
@@ -4351,12 +4652,342 @@
                 <w:rFonts w:ascii="Arial" w:eastAsia="Times New Roman" w:hAnsi="Arial" w:cs="Arial"/>
                 <w:b/>
                 <w:bCs/>
-                <w:color w:val="000000"/>
-                <w:sz w:val="20"/>
-                <w:szCs w:val="20"/>
-                <w:lang w:eastAsia="sv-SE"/>
-              </w:rPr>
-              <w:t xml:space="preserve">P3: </w:t>
+                <w:i/>
+                <w:iCs/>
+                <w:color w:val="000000"/>
+                <w:sz w:val="20"/>
+                <w:szCs w:val="20"/>
+                <w:lang w:val="en-US" w:eastAsia="sv-SE"/>
+              </w:rPr>
+              <w:t>P2.1 Adapting to new functionality</w:t>
+            </w:r>
+          </w:p>
+        </w:tc>
+      </w:tr>
+      <w:tr>
+        <w:trPr>
+          <w:trHeight w:val="1020"/>
+        </w:trPr>
+        <w:tc>
+          <w:tcPr>
+            <w:tcW w:w="2880" w:type="dxa"/>
+            <w:tcBorders>
+              <w:top w:val="nil"/>
+              <w:left w:val="single" w:sz="4" w:space="0" w:color="auto"/>
+              <w:bottom w:val="single" w:sz="4" w:space="0" w:color="auto"/>
+              <w:right w:val="single" w:sz="4" w:space="0" w:color="auto"/>
+            </w:tcBorders>
+            <w:shd w:val="clear" w:color="auto" w:fill="auto"/>
+            <w:hideMark/>
+          </w:tcPr>
+          <w:p>
+            <w:pPr>
+              <w:spacing w:after="0" w:line="240" w:lineRule="auto"/>
+              <w:rPr>
+                <w:rFonts w:ascii="Arial" w:eastAsia="Times New Roman" w:hAnsi="Arial" w:cs="Arial"/>
+                <w:color w:val="000000"/>
+                <w:sz w:val="20"/>
+                <w:szCs w:val="20"/>
+                <w:lang w:val="en-US" w:eastAsia="sv-SE"/>
+              </w:rPr>
+            </w:pPr>
+            <w:r>
+              <w:rPr>
+                <w:rFonts w:ascii="Arial" w:eastAsia="Times New Roman" w:hAnsi="Arial" w:cs="Arial"/>
+                <w:color w:val="000000"/>
+                <w:sz w:val="20"/>
+                <w:szCs w:val="20"/>
+                <w:lang w:val="en-US" w:eastAsia="sv-SE"/>
+              </w:rPr>
+              <w:t>The user interface should be possible to adapt to added functionality such as new input types etc.</w:t>
+            </w:r>
+          </w:p>
+        </w:tc>
+        <w:tc>
+          <w:tcPr>
+            <w:tcW w:w="2500" w:type="dxa"/>
+            <w:tcBorders>
+              <w:top w:val="nil"/>
+              <w:left w:val="nil"/>
+              <w:bottom w:val="single" w:sz="4" w:space="0" w:color="auto"/>
+              <w:right w:val="single" w:sz="4" w:space="0" w:color="auto"/>
+            </w:tcBorders>
+            <w:shd w:val="clear" w:color="auto" w:fill="auto"/>
+            <w:hideMark/>
+          </w:tcPr>
+          <w:p>
+            <w:pPr>
+              <w:spacing w:after="0" w:line="240" w:lineRule="auto"/>
+              <w:rPr>
+                <w:rFonts w:ascii="Arial" w:eastAsia="Times New Roman" w:hAnsi="Arial" w:cs="Arial"/>
+                <w:color w:val="000000"/>
+                <w:sz w:val="20"/>
+                <w:szCs w:val="20"/>
+                <w:lang w:val="en-US" w:eastAsia="sv-SE"/>
+              </w:rPr>
+            </w:pPr>
+            <w:r>
+              <w:rPr>
+                <w:rFonts w:ascii="Arial" w:eastAsia="Times New Roman" w:hAnsi="Arial" w:cs="Arial"/>
+                <w:color w:val="000000"/>
+                <w:sz w:val="20"/>
+                <w:szCs w:val="20"/>
+                <w:lang w:val="en-US" w:eastAsia="sv-SE"/>
+              </w:rPr>
+              <w:t>Addition of new functions after the system has been completed</w:t>
+            </w:r>
+          </w:p>
+        </w:tc>
+        <w:tc>
+          <w:tcPr>
+            <w:tcW w:w="2580" w:type="dxa"/>
+            <w:tcBorders>
+              <w:top w:val="nil"/>
+              <w:left w:val="nil"/>
+              <w:bottom w:val="single" w:sz="4" w:space="0" w:color="auto"/>
+              <w:right w:val="single" w:sz="4" w:space="0" w:color="auto"/>
+            </w:tcBorders>
+            <w:shd w:val="clear" w:color="auto" w:fill="auto"/>
+            <w:hideMark/>
+          </w:tcPr>
+          <w:p>
+            <w:pPr>
+              <w:spacing w:after="0" w:line="240" w:lineRule="auto"/>
+              <w:rPr>
+                <w:rFonts w:ascii="Arial" w:eastAsia="Times New Roman" w:hAnsi="Arial" w:cs="Arial"/>
+                <w:color w:val="000000"/>
+                <w:sz w:val="20"/>
+                <w:szCs w:val="20"/>
+                <w:lang w:val="en-US" w:eastAsia="sv-SE"/>
+              </w:rPr>
+            </w:pPr>
+            <w:r>
+              <w:rPr>
+                <w:rFonts w:ascii="Arial" w:eastAsia="Times New Roman" w:hAnsi="Arial" w:cs="Arial"/>
+                <w:color w:val="000000"/>
+                <w:sz w:val="20"/>
+                <w:szCs w:val="20"/>
+                <w:lang w:val="en-US" w:eastAsia="sv-SE"/>
+              </w:rPr>
+              <w:t>The user interface will have to be updated to reflect changes in functionality</w:t>
+            </w:r>
+          </w:p>
+        </w:tc>
+      </w:tr>
+      <w:tr>
+        <w:trPr>
+          <w:trHeight w:val="255"/>
+        </w:trPr>
+        <w:tc>
+          <w:tcPr>
+            <w:tcW w:w="7960" w:type="dxa"/>
+            <w:gridSpan w:val="3"/>
+            <w:tcBorders>
+              <w:top w:val="single" w:sz="4" w:space="0" w:color="auto"/>
+              <w:left w:val="single" w:sz="4" w:space="0" w:color="auto"/>
+              <w:bottom w:val="single" w:sz="4" w:space="0" w:color="auto"/>
+              <w:right w:val="single" w:sz="4" w:space="0" w:color="000000"/>
+            </w:tcBorders>
+            <w:shd w:val="clear" w:color="000000" w:fill="FF0000"/>
+            <w:hideMark/>
+          </w:tcPr>
+          <w:p>
+            <w:pPr>
+              <w:spacing w:after="0" w:line="240" w:lineRule="auto"/>
+              <w:rPr>
+                <w:rFonts w:ascii="Arial" w:eastAsia="Times New Roman" w:hAnsi="Arial" w:cs="Arial"/>
+                <w:b/>
+                <w:bCs/>
+                <w:i/>
+                <w:iCs/>
+                <w:color w:val="000000"/>
+                <w:sz w:val="20"/>
+                <w:szCs w:val="20"/>
+                <w:lang w:val="en-US" w:eastAsia="sv-SE"/>
+              </w:rPr>
+            </w:pPr>
+            <w:r>
+              <w:rPr>
+                <w:rFonts w:ascii="Arial" w:eastAsia="Times New Roman" w:hAnsi="Arial" w:cs="Arial"/>
+                <w:b/>
+                <w:bCs/>
+                <w:i/>
+                <w:iCs/>
+                <w:color w:val="000000"/>
+                <w:sz w:val="20"/>
+                <w:szCs w:val="20"/>
+                <w:lang w:val="en-US" w:eastAsia="sv-SE"/>
+              </w:rPr>
+              <w:t>P2.2 Monitor MIB during runtime</w:t>
+            </w:r>
+            <w:r>
+              <w:rPr>
+                <w:rFonts w:ascii="Arial" w:eastAsia="Times New Roman" w:hAnsi="Arial" w:cs="Arial"/>
+                <w:i/>
+                <w:iCs/>
+                <w:color w:val="000000"/>
+                <w:sz w:val="20"/>
+                <w:szCs w:val="20"/>
+                <w:lang w:val="en-US" w:eastAsia="sv-SE"/>
+              </w:rPr>
+              <w:t xml:space="preserve"> </w:t>
+            </w:r>
+          </w:p>
+        </w:tc>
+      </w:tr>
+      <w:tr>
+        <w:trPr>
+          <w:trHeight w:val="765"/>
+        </w:trPr>
+        <w:tc>
+          <w:tcPr>
+            <w:tcW w:w="2880" w:type="dxa"/>
+            <w:tcBorders>
+              <w:top w:val="nil"/>
+              <w:left w:val="nil"/>
+              <w:bottom w:val="nil"/>
+              <w:right w:val="nil"/>
+            </w:tcBorders>
+            <w:shd w:val="clear" w:color="auto" w:fill="auto"/>
+            <w:vAlign w:val="center"/>
+            <w:hideMark/>
+          </w:tcPr>
+          <w:p>
+            <w:pPr>
+              <w:spacing w:after="0" w:line="240" w:lineRule="auto"/>
+              <w:rPr>
+                <w:rFonts w:ascii="Arial" w:eastAsia="Times New Roman" w:hAnsi="Arial" w:cs="Arial"/>
+                <w:sz w:val="20"/>
+                <w:szCs w:val="20"/>
+                <w:lang w:val="en-US" w:eastAsia="sv-SE"/>
+              </w:rPr>
+            </w:pPr>
+            <w:r>
+              <w:rPr>
+                <w:rFonts w:ascii="Arial" w:eastAsia="Times New Roman" w:hAnsi="Arial" w:cs="Arial"/>
+                <w:sz w:val="20"/>
+                <w:szCs w:val="20"/>
+                <w:lang w:val="en-US" w:eastAsia="sv-SE"/>
+              </w:rPr>
+              <w:t>It should be possible to monitor all testdata during runtime</w:t>
+            </w:r>
+          </w:p>
+        </w:tc>
+        <w:tc>
+          <w:tcPr>
+            <w:tcW w:w="2500" w:type="dxa"/>
+            <w:tcBorders>
+              <w:top w:val="nil"/>
+              <w:left w:val="single" w:sz="4" w:space="0" w:color="auto"/>
+              <w:bottom w:val="nil"/>
+              <w:right w:val="nil"/>
+            </w:tcBorders>
+            <w:shd w:val="clear" w:color="auto" w:fill="auto"/>
+            <w:hideMark/>
+          </w:tcPr>
+          <w:p>
+            <w:pPr>
+              <w:spacing w:after="0" w:line="240" w:lineRule="auto"/>
+              <w:rPr>
+                <w:rFonts w:ascii="Arial" w:eastAsia="Times New Roman" w:hAnsi="Arial" w:cs="Arial"/>
+                <w:color w:val="000000"/>
+                <w:sz w:val="20"/>
+                <w:szCs w:val="20"/>
+                <w:lang w:val="en-US" w:eastAsia="sv-SE"/>
+              </w:rPr>
+            </w:pPr>
+            <w:r>
+              <w:rPr>
+                <w:rFonts w:ascii="Arial" w:eastAsia="Times New Roman" w:hAnsi="Arial" w:cs="Arial"/>
+                <w:color w:val="000000"/>
+                <w:sz w:val="20"/>
+                <w:szCs w:val="20"/>
+                <w:lang w:val="en-US" w:eastAsia="sv-SE"/>
+              </w:rPr>
+              <w:t>Limit the amount of available data that can be monitored</w:t>
+            </w:r>
+          </w:p>
+        </w:tc>
+        <w:tc>
+          <w:tcPr>
+            <w:tcW w:w="2580" w:type="dxa"/>
+            <w:tcBorders>
+              <w:top w:val="nil"/>
+              <w:left w:val="single" w:sz="4" w:space="0" w:color="auto"/>
+              <w:bottom w:val="nil"/>
+              <w:right w:val="nil"/>
+            </w:tcBorders>
+            <w:shd w:val="clear" w:color="auto" w:fill="auto"/>
+            <w:hideMark/>
+          </w:tcPr>
+          <w:p>
+            <w:pPr>
+              <w:spacing w:after="0" w:line="240" w:lineRule="auto"/>
+              <w:rPr>
+                <w:rFonts w:ascii="Arial" w:eastAsia="Times New Roman" w:hAnsi="Arial" w:cs="Arial"/>
+                <w:color w:val="000000"/>
+                <w:sz w:val="20"/>
+                <w:szCs w:val="20"/>
+                <w:lang w:val="en-US" w:eastAsia="sv-SE"/>
+              </w:rPr>
+            </w:pPr>
+            <w:r>
+              <w:rPr>
+                <w:rFonts w:ascii="Arial" w:eastAsia="Times New Roman" w:hAnsi="Arial" w:cs="Arial"/>
+                <w:color w:val="000000"/>
+                <w:sz w:val="20"/>
+                <w:szCs w:val="20"/>
+                <w:lang w:val="en-US" w:eastAsia="sv-SE"/>
+              </w:rPr>
+              <w:t>Less components are affected thus making changes easier</w:t>
+            </w:r>
+          </w:p>
+        </w:tc>
+      </w:tr>
+      <w:tr>
+        <w:trPr>
+          <w:trHeight w:val="255"/>
+        </w:trPr>
+        <w:tc>
+          <w:tcPr>
+            <w:tcW w:w="7960" w:type="dxa"/>
+            <w:gridSpan w:val="3"/>
+            <w:tcBorders>
+              <w:top w:val="nil"/>
+              <w:left w:val="nil"/>
+              <w:bottom w:val="nil"/>
+              <w:right w:val="single" w:sz="4" w:space="0" w:color="000000"/>
+            </w:tcBorders>
+            <w:shd w:val="clear" w:color="000000" w:fill="FF0000"/>
+            <w:vAlign w:val="center"/>
+            <w:hideMark/>
+          </w:tcPr>
+          <w:p>
+            <w:pPr>
+              <w:spacing w:after="0" w:line="240" w:lineRule="auto"/>
+              <w:rPr>
+                <w:rFonts w:ascii="Arial" w:eastAsia="Times New Roman" w:hAnsi="Arial" w:cs="Arial"/>
+                <w:b/>
+                <w:bCs/>
+                <w:i/>
+                <w:iCs/>
+                <w:sz w:val="20"/>
+                <w:szCs w:val="20"/>
+                <w:lang w:eastAsia="sv-SE"/>
+              </w:rPr>
+            </w:pPr>
+            <w:r>
+              <w:rPr>
+                <w:rFonts w:ascii="Arial" w:eastAsia="Times New Roman" w:hAnsi="Arial" w:cs="Arial"/>
+                <w:b/>
+                <w:bCs/>
+                <w:i/>
+                <w:iCs/>
+                <w:sz w:val="20"/>
+                <w:szCs w:val="20"/>
+                <w:lang w:eastAsia="sv-SE"/>
+              </w:rPr>
+              <w:t xml:space="preserve">P2.3 </w:t>
             </w:r>
             <w:proofErr w:type="spellStart"/>
             <w:r>
@@ -4364,14 +4995,137 @@
                 <w:rFonts w:ascii="Arial" w:eastAsia="Times New Roman" w:hAnsi="Arial" w:cs="Arial"/>
                 <w:b/>
                 <w:bCs/>
-                <w:color w:val="000000"/>
-                <w:sz w:val="20"/>
-                <w:szCs w:val="20"/>
-                <w:lang w:eastAsia="sv-SE"/>
-              </w:rPr>
-              <w:t>Performance</w:t>
+                <w:i/>
+                <w:iCs/>
+                <w:sz w:val="20"/>
+                <w:szCs w:val="20"/>
+                <w:lang w:eastAsia="sv-SE"/>
+              </w:rPr>
+              <w:t>Scriptable</w:t>
             </w:r>
             <w:proofErr w:type="spellEnd"/>
+            <w:r>
+              <w:rPr>
+                <w:rFonts w:ascii="Arial" w:eastAsia="Times New Roman" w:hAnsi="Arial" w:cs="Arial"/>
+                <w:b/>
+                <w:bCs/>
+                <w:i/>
+                <w:iCs/>
+                <w:sz w:val="20"/>
+                <w:szCs w:val="20"/>
+                <w:lang w:eastAsia="sv-SE"/>
+              </w:rPr>
+              <w:t xml:space="preserve"> input</w:t>
+            </w:r>
+          </w:p>
+        </w:tc>
+      </w:tr>
+      <w:tr>
+        <w:trPr>
+          <w:trHeight w:val="765"/>
+        </w:trPr>
+        <w:tc>
+          <w:tcPr>
+            <w:tcW w:w="2880" w:type="dxa"/>
+            <w:tcBorders>
+              <w:top w:val="nil"/>
+              <w:left w:val="nil"/>
+              <w:bottom w:val="nil"/>
+              <w:right w:val="nil"/>
+            </w:tcBorders>
+            <w:shd w:val="clear" w:color="auto" w:fill="auto"/>
+            <w:vAlign w:val="center"/>
+            <w:hideMark/>
+          </w:tcPr>
+          <w:p>
+            <w:pPr>
+              <w:spacing w:after="0" w:line="240" w:lineRule="auto"/>
+              <w:rPr>
+                <w:rFonts w:ascii="Arial" w:eastAsia="Times New Roman" w:hAnsi="Arial" w:cs="Arial"/>
+                <w:sz w:val="20"/>
+                <w:szCs w:val="20"/>
+                <w:lang w:val="en-US" w:eastAsia="sv-SE"/>
+              </w:rPr>
+            </w:pPr>
+            <w:r>
+              <w:rPr>
+                <w:rFonts w:ascii="Arial" w:eastAsia="Times New Roman" w:hAnsi="Arial" w:cs="Arial"/>
+                <w:sz w:val="20"/>
+                <w:szCs w:val="20"/>
+                <w:lang w:val="en-US" w:eastAsia="sv-SE"/>
+              </w:rPr>
+              <w:t>The user should be able to script new input during runtime</w:t>
+            </w:r>
+          </w:p>
+        </w:tc>
+        <w:tc>
+          <w:tcPr>
+            <w:tcW w:w="2500" w:type="dxa"/>
+            <w:tcBorders>
+              <w:top w:val="nil"/>
+              <w:left w:val="single" w:sz="4" w:space="0" w:color="auto"/>
+              <w:bottom w:val="nil"/>
+              <w:right w:val="nil"/>
+            </w:tcBorders>
+            <w:shd w:val="clear" w:color="auto" w:fill="auto"/>
+            <w:hideMark/>
+          </w:tcPr>
+          <w:p>
+            <w:pPr>
+              <w:spacing w:after="0" w:line="240" w:lineRule="auto"/>
+              <w:rPr>
+                <w:rFonts w:ascii="Arial" w:eastAsia="Times New Roman" w:hAnsi="Arial" w:cs="Arial"/>
+                <w:color w:val="000000"/>
+                <w:sz w:val="20"/>
+                <w:szCs w:val="20"/>
+                <w:lang w:val="en-US" w:eastAsia="sv-SE"/>
+              </w:rPr>
+            </w:pPr>
+            <w:r>
+              <w:rPr>
+                <w:rFonts w:ascii="Arial" w:eastAsia="Times New Roman" w:hAnsi="Arial" w:cs="Arial"/>
+                <w:color w:val="000000"/>
+                <w:sz w:val="20"/>
+                <w:szCs w:val="20"/>
+                <w:lang w:val="en-US" w:eastAsia="sv-SE"/>
+              </w:rPr>
+              <w:t>The system could be required to handle several scripting languages</w:t>
+            </w:r>
+          </w:p>
+        </w:tc>
+        <w:tc>
+          <w:tcPr>
+            <w:tcW w:w="2580" w:type="dxa"/>
+            <w:tcBorders>
+              <w:top w:val="nil"/>
+              <w:left w:val="single" w:sz="4" w:space="0" w:color="auto"/>
+              <w:bottom w:val="nil"/>
+              <w:right w:val="nil"/>
+            </w:tcBorders>
+            <w:shd w:val="clear" w:color="auto" w:fill="auto"/>
+            <w:hideMark/>
+          </w:tcPr>
+          <w:p>
+            <w:pPr>
+              <w:spacing w:after="0" w:line="240" w:lineRule="auto"/>
+              <w:rPr>
+                <w:rFonts w:ascii="Arial" w:eastAsia="Times New Roman" w:hAnsi="Arial" w:cs="Arial"/>
+                <w:color w:val="000000"/>
+                <w:sz w:val="20"/>
+                <w:szCs w:val="20"/>
+                <w:lang w:val="en-US" w:eastAsia="sv-SE"/>
+              </w:rPr>
+            </w:pPr>
+            <w:r>
+              <w:rPr>
+                <w:rFonts w:ascii="Arial" w:eastAsia="Times New Roman" w:hAnsi="Arial" w:cs="Arial"/>
+                <w:color w:val="000000"/>
+                <w:sz w:val="20"/>
+                <w:szCs w:val="20"/>
+                <w:lang w:val="en-US" w:eastAsia="sv-SE"/>
+              </w:rPr>
+              <w:t>Several scripting components would be needed</w:t>
+            </w:r>
           </w:p>
         </w:tc>
       </w:tr>
@@ -4399,8 +5153,6 @@
                 <w:rFonts w:ascii="Arial" w:eastAsia="Times New Roman" w:hAnsi="Arial" w:cs="Arial"/>
                 <w:b/>
                 <w:bCs/>
-                <w:i/>
-                <w:iCs/>
                 <w:color w:val="000000"/>
                 <w:sz w:val="20"/>
                 <w:szCs w:val="20"/>
@@ -4412,14 +5164,12 @@
                 <w:rFonts w:ascii="Arial" w:eastAsia="Times New Roman" w:hAnsi="Arial" w:cs="Arial"/>
                 <w:b/>
                 <w:bCs/>
-                <w:i/>
-                <w:iCs/>
-                <w:color w:val="000000"/>
-                <w:sz w:val="20"/>
-                <w:szCs w:val="20"/>
-                <w:lang w:eastAsia="sv-SE"/>
-              </w:rPr>
-              <w:t xml:space="preserve">P3.1 Handling </w:t>
+                <w:color w:val="000000"/>
+                <w:sz w:val="20"/>
+                <w:szCs w:val="20"/>
+                <w:lang w:eastAsia="sv-SE"/>
+              </w:rPr>
+              <w:t xml:space="preserve">P3: </w:t>
             </w:r>
             <w:proofErr w:type="spellStart"/>
             <w:r>
@@ -4427,156 +5177,14 @@
                 <w:rFonts w:ascii="Arial" w:eastAsia="Times New Roman" w:hAnsi="Arial" w:cs="Arial"/>
                 <w:b/>
                 <w:bCs/>
-                <w:i/>
-                <w:iCs/>
-                <w:color w:val="000000"/>
-                <w:sz w:val="20"/>
-                <w:szCs w:val="20"/>
-                <w:lang w:eastAsia="sv-SE"/>
-              </w:rPr>
-              <w:t>high</w:t>
+                <w:color w:val="000000"/>
+                <w:sz w:val="20"/>
+                <w:szCs w:val="20"/>
+                <w:lang w:eastAsia="sv-SE"/>
+              </w:rPr>
+              <w:t>Performance</w:t>
             </w:r>
             <w:proofErr w:type="spellEnd"/>
-            <w:r>
-              <w:rPr>
-                <w:rFonts w:ascii="Arial" w:eastAsia="Times New Roman" w:hAnsi="Arial" w:cs="Arial"/>
-                <w:b/>
-                <w:bCs/>
-                <w:i/>
-                <w:iCs/>
-                <w:color w:val="000000"/>
-                <w:sz w:val="20"/>
-                <w:szCs w:val="20"/>
-                <w:lang w:eastAsia="sv-SE"/>
-              </w:rPr>
-              <w:t xml:space="preserve"> </w:t>
-            </w:r>
-            <w:proofErr w:type="spellStart"/>
-            <w:r>
-              <w:rPr>
-                <w:rFonts w:ascii="Arial" w:eastAsia="Times New Roman" w:hAnsi="Arial" w:cs="Arial"/>
-                <w:b/>
-                <w:bCs/>
-                <w:i/>
-                <w:iCs/>
-                <w:color w:val="000000"/>
-                <w:sz w:val="20"/>
-                <w:szCs w:val="20"/>
-                <w:lang w:eastAsia="sv-SE"/>
-              </w:rPr>
-              <w:t>throughtput</w:t>
-            </w:r>
-            <w:proofErr w:type="spellEnd"/>
-          </w:p>
-        </w:tc>
-      </w:tr>
-      <w:tr>
-        <w:trPr>
-          <w:trHeight w:val="765"/>
-        </w:trPr>
-        <w:tc>
-          <w:tcPr>
-            <w:tcW w:w="2880" w:type="dxa"/>
-            <w:tcBorders>
-              <w:top w:val="nil"/>
-              <w:left w:val="single" w:sz="4" w:space="0" w:color="auto"/>
-              <w:bottom w:val="single" w:sz="4" w:space="0" w:color="auto"/>
-              <w:right w:val="single" w:sz="4" w:space="0" w:color="auto"/>
-            </w:tcBorders>
-            <w:shd w:val="clear" w:color="auto" w:fill="auto"/>
-            <w:hideMark/>
-          </w:tcPr>
-          <w:p>
-            <w:pPr>
-              <w:spacing w:after="0" w:line="240" w:lineRule="auto"/>
-              <w:rPr>
-                <w:rFonts w:ascii="Arial" w:eastAsia="Times New Roman" w:hAnsi="Arial" w:cs="Arial"/>
-                <w:color w:val="000000"/>
-                <w:sz w:val="20"/>
-                <w:szCs w:val="20"/>
-                <w:lang w:val="en-US" w:eastAsia="sv-SE"/>
-              </w:rPr>
-            </w:pPr>
-            <w:r>
-              <w:rPr>
-                <w:rFonts w:ascii="Arial" w:eastAsia="Times New Roman" w:hAnsi="Arial" w:cs="Arial"/>
-                <w:color w:val="000000"/>
-                <w:sz w:val="20"/>
-                <w:szCs w:val="20"/>
-                <w:lang w:val="en-US" w:eastAsia="sv-SE"/>
-              </w:rPr>
-              <w:t>Handling a throughput of 75Mbps and peek 150Mbps</w:t>
-            </w:r>
-          </w:p>
-        </w:tc>
-        <w:tc>
-          <w:tcPr>
-            <w:tcW w:w="2500" w:type="dxa"/>
-            <w:tcBorders>
-              <w:top w:val="nil"/>
-              <w:left w:val="nil"/>
-              <w:bottom w:val="single" w:sz="4" w:space="0" w:color="auto"/>
-              <w:right w:val="single" w:sz="4" w:space="0" w:color="auto"/>
-            </w:tcBorders>
-            <w:shd w:val="clear" w:color="auto" w:fill="auto"/>
-            <w:hideMark/>
-          </w:tcPr>
-          <w:p>
-            <w:pPr>
-              <w:spacing w:after="0" w:line="240" w:lineRule="auto"/>
-              <w:rPr>
-                <w:rFonts w:ascii="Arial" w:eastAsia="Times New Roman" w:hAnsi="Arial" w:cs="Arial"/>
-                <w:color w:val="000000"/>
-                <w:sz w:val="20"/>
-                <w:szCs w:val="20"/>
-                <w:lang w:val="en-US" w:eastAsia="sv-SE"/>
-              </w:rPr>
-            </w:pPr>
-            <w:r>
-              <w:rPr>
-                <w:rFonts w:ascii="Arial" w:eastAsia="Times New Roman" w:hAnsi="Arial" w:cs="Arial"/>
-                <w:color w:val="000000"/>
-                <w:sz w:val="20"/>
-                <w:szCs w:val="20"/>
-                <w:lang w:val="en-US" w:eastAsia="sv-SE"/>
-              </w:rPr>
-              <w:t>The required throughput could be made even higher than at this moment</w:t>
-            </w:r>
-          </w:p>
-        </w:tc>
-        <w:tc>
-          <w:tcPr>
-            <w:tcW w:w="2580" w:type="dxa"/>
-            <w:tcBorders>
-              <w:top w:val="nil"/>
-              <w:left w:val="nil"/>
-              <w:bottom w:val="single" w:sz="4" w:space="0" w:color="auto"/>
-              <w:right w:val="single" w:sz="4" w:space="0" w:color="auto"/>
-            </w:tcBorders>
-            <w:shd w:val="clear" w:color="auto" w:fill="auto"/>
-            <w:hideMark/>
-          </w:tcPr>
-          <w:p>
-            <w:pPr>
-              <w:spacing w:after="0" w:line="240" w:lineRule="auto"/>
-              <w:rPr>
-                <w:rFonts w:ascii="Arial" w:eastAsia="Times New Roman" w:hAnsi="Arial" w:cs="Arial"/>
-                <w:color w:val="000000"/>
-                <w:sz w:val="20"/>
-                <w:szCs w:val="20"/>
-                <w:lang w:val="en-US" w:eastAsia="sv-SE"/>
-              </w:rPr>
-            </w:pPr>
-            <w:r>
-              <w:rPr>
-                <w:rFonts w:ascii="Arial" w:eastAsia="Times New Roman" w:hAnsi="Arial" w:cs="Arial"/>
-                <w:color w:val="000000"/>
-                <w:sz w:val="20"/>
-                <w:szCs w:val="20"/>
-                <w:lang w:val="en-US" w:eastAsia="sv-SE"/>
-              </w:rPr>
-              <w:t>Changes will have to be made in those components that handle data transfering</w:t>
-            </w:r>
           </w:p>
         </w:tc>
       </w:tr>
@@ -4604,6 +5212,8 @@
                 <w:rFonts w:ascii="Arial" w:eastAsia="Times New Roman" w:hAnsi="Arial" w:cs="Arial"/>
                 <w:b/>
                 <w:bCs/>
+                <w:i/>
+                <w:iCs/>
                 <w:color w:val="000000"/>
                 <w:sz w:val="20"/>
                 <w:szCs w:val="20"/>
@@ -4615,12 +5225,15 @@
                 <w:rFonts w:ascii="Arial" w:eastAsia="Times New Roman" w:hAnsi="Arial" w:cs="Arial"/>
                 <w:b/>
                 <w:bCs/>
-                <w:color w:val="000000"/>
-                <w:sz w:val="20"/>
-                <w:szCs w:val="20"/>
-                <w:lang w:eastAsia="sv-SE"/>
-              </w:rPr>
-              <w:t xml:space="preserve">P4: </w:t>
+                <w:i/>
+                <w:iCs/>
+                <w:color w:val="000000"/>
+                <w:sz w:val="20"/>
+                <w:szCs w:val="20"/>
+                <w:lang w:eastAsia="sv-SE"/>
+              </w:rPr>
+              <w:lastRenderedPageBreak/>
+              <w:t xml:space="preserve">P3.1 Handling </w:t>
             </w:r>
             <w:proofErr w:type="spellStart"/>
             <w:r>
@@ -4628,14 +5241,156 @@
                 <w:rFonts w:ascii="Arial" w:eastAsia="Times New Roman" w:hAnsi="Arial" w:cs="Arial"/>
                 <w:b/>
                 <w:bCs/>
-                <w:color w:val="000000"/>
-                <w:sz w:val="20"/>
-                <w:szCs w:val="20"/>
-                <w:lang w:eastAsia="sv-SE"/>
-              </w:rPr>
-              <w:t>Dependability</w:t>
+                <w:i/>
+                <w:iCs/>
+                <w:color w:val="000000"/>
+                <w:sz w:val="20"/>
+                <w:szCs w:val="20"/>
+                <w:lang w:eastAsia="sv-SE"/>
+              </w:rPr>
+              <w:t>high</w:t>
             </w:r>
             <w:proofErr w:type="spellEnd"/>
+            <w:r>
+              <w:rPr>
+                <w:rFonts w:ascii="Arial" w:eastAsia="Times New Roman" w:hAnsi="Arial" w:cs="Arial"/>
+                <w:b/>
+                <w:bCs/>
+                <w:i/>
+                <w:iCs/>
+                <w:color w:val="000000"/>
+                <w:sz w:val="20"/>
+                <w:szCs w:val="20"/>
+                <w:lang w:eastAsia="sv-SE"/>
+              </w:rPr>
+              <w:t xml:space="preserve"> </w:t>
+            </w:r>
+            <w:proofErr w:type="spellStart"/>
+            <w:r>
+              <w:rPr>
+                <w:rFonts w:ascii="Arial" w:eastAsia="Times New Roman" w:hAnsi="Arial" w:cs="Arial"/>
+                <w:b/>
+                <w:bCs/>
+                <w:i/>
+                <w:iCs/>
+                <w:color w:val="000000"/>
+                <w:sz w:val="20"/>
+                <w:szCs w:val="20"/>
+                <w:lang w:eastAsia="sv-SE"/>
+              </w:rPr>
+              <w:t>throughtput</w:t>
+            </w:r>
+            <w:proofErr w:type="spellEnd"/>
+          </w:p>
+        </w:tc>
+      </w:tr>
+      <w:tr>
+        <w:trPr>
+          <w:trHeight w:val="765"/>
+        </w:trPr>
+        <w:tc>
+          <w:tcPr>
+            <w:tcW w:w="2880" w:type="dxa"/>
+            <w:tcBorders>
+              <w:top w:val="nil"/>
+              <w:left w:val="single" w:sz="4" w:space="0" w:color="auto"/>
+              <w:bottom w:val="single" w:sz="4" w:space="0" w:color="auto"/>
+              <w:right w:val="single" w:sz="4" w:space="0" w:color="auto"/>
+            </w:tcBorders>
+            <w:shd w:val="clear" w:color="auto" w:fill="auto"/>
+            <w:hideMark/>
+          </w:tcPr>
+          <w:p>
+            <w:pPr>
+              <w:spacing w:after="0" w:line="240" w:lineRule="auto"/>
+              <w:rPr>
+                <w:rFonts w:ascii="Arial" w:eastAsia="Times New Roman" w:hAnsi="Arial" w:cs="Arial"/>
+                <w:color w:val="000000"/>
+                <w:sz w:val="20"/>
+                <w:szCs w:val="20"/>
+                <w:lang w:val="en-US" w:eastAsia="sv-SE"/>
+              </w:rPr>
+            </w:pPr>
+            <w:r>
+              <w:rPr>
+                <w:rFonts w:ascii="Arial" w:eastAsia="Times New Roman" w:hAnsi="Arial" w:cs="Arial"/>
+                <w:color w:val="000000"/>
+                <w:sz w:val="20"/>
+                <w:szCs w:val="20"/>
+                <w:lang w:val="en-US" w:eastAsia="sv-SE"/>
+              </w:rPr>
+              <w:t>Handling a throughput of 75Mbps and peek 150Mbps</w:t>
+            </w:r>
+          </w:p>
+        </w:tc>
+        <w:tc>
+          <w:tcPr>
+            <w:tcW w:w="2500" w:type="dxa"/>
+            <w:tcBorders>
+              <w:top w:val="nil"/>
+              <w:left w:val="nil"/>
+              <w:bottom w:val="single" w:sz="4" w:space="0" w:color="auto"/>
+              <w:right w:val="single" w:sz="4" w:space="0" w:color="auto"/>
+            </w:tcBorders>
+            <w:shd w:val="clear" w:color="auto" w:fill="auto"/>
+            <w:hideMark/>
+          </w:tcPr>
+          <w:p>
+            <w:pPr>
+              <w:spacing w:after="0" w:line="240" w:lineRule="auto"/>
+              <w:rPr>
+                <w:rFonts w:ascii="Arial" w:eastAsia="Times New Roman" w:hAnsi="Arial" w:cs="Arial"/>
+                <w:color w:val="000000"/>
+                <w:sz w:val="20"/>
+                <w:szCs w:val="20"/>
+                <w:lang w:val="en-US" w:eastAsia="sv-SE"/>
+              </w:rPr>
+            </w:pPr>
+            <w:r>
+              <w:rPr>
+                <w:rFonts w:ascii="Arial" w:eastAsia="Times New Roman" w:hAnsi="Arial" w:cs="Arial"/>
+                <w:color w:val="000000"/>
+                <w:sz w:val="20"/>
+                <w:szCs w:val="20"/>
+                <w:lang w:val="en-US" w:eastAsia="sv-SE"/>
+              </w:rPr>
+              <w:t>The required throughput could be made even higher than at this moment</w:t>
+            </w:r>
+          </w:p>
+        </w:tc>
+        <w:tc>
+          <w:tcPr>
+            <w:tcW w:w="2580" w:type="dxa"/>
+            <w:tcBorders>
+              <w:top w:val="nil"/>
+              <w:left w:val="nil"/>
+              <w:bottom w:val="single" w:sz="4" w:space="0" w:color="auto"/>
+              <w:right w:val="single" w:sz="4" w:space="0" w:color="auto"/>
+            </w:tcBorders>
+            <w:shd w:val="clear" w:color="auto" w:fill="auto"/>
+            <w:hideMark/>
+          </w:tcPr>
+          <w:p>
+            <w:pPr>
+              <w:spacing w:after="0" w:line="240" w:lineRule="auto"/>
+              <w:rPr>
+                <w:rFonts w:ascii="Arial" w:eastAsia="Times New Roman" w:hAnsi="Arial" w:cs="Arial"/>
+                <w:color w:val="000000"/>
+                <w:sz w:val="20"/>
+                <w:szCs w:val="20"/>
+                <w:lang w:val="en-US" w:eastAsia="sv-SE"/>
+              </w:rPr>
+            </w:pPr>
+            <w:r>
+              <w:rPr>
+                <w:rFonts w:ascii="Arial" w:eastAsia="Times New Roman" w:hAnsi="Arial" w:cs="Arial"/>
+                <w:color w:val="000000"/>
+                <w:sz w:val="20"/>
+                <w:szCs w:val="20"/>
+                <w:lang w:val="en-US" w:eastAsia="sv-SE"/>
+              </w:rPr>
+              <w:t>Changes will have to be made in those components that handle data transfering</w:t>
+            </w:r>
           </w:p>
         </w:tc>
       </w:tr>
@@ -4663,8 +5418,6 @@
                 <w:rFonts w:ascii="Arial" w:eastAsia="Times New Roman" w:hAnsi="Arial" w:cs="Arial"/>
                 <w:b/>
                 <w:bCs/>
-                <w:i/>
-                <w:iCs/>
                 <w:color w:val="000000"/>
                 <w:sz w:val="20"/>
                 <w:szCs w:val="20"/>
@@ -4676,14 +5429,12 @@
                 <w:rFonts w:ascii="Arial" w:eastAsia="Times New Roman" w:hAnsi="Arial" w:cs="Arial"/>
                 <w:b/>
                 <w:bCs/>
-                <w:i/>
-                <w:iCs/>
-                <w:color w:val="000000"/>
-                <w:sz w:val="20"/>
-                <w:szCs w:val="20"/>
-                <w:lang w:eastAsia="sv-SE"/>
-              </w:rPr>
-              <w:t xml:space="preserve">P4.1 Graceful </w:t>
+                <w:color w:val="000000"/>
+                <w:sz w:val="20"/>
+                <w:szCs w:val="20"/>
+                <w:lang w:eastAsia="sv-SE"/>
+              </w:rPr>
+              <w:t xml:space="preserve">P4: </w:t>
             </w:r>
             <w:proofErr w:type="spellStart"/>
             <w:r>
@@ -4691,128 +5442,12 @@
                 <w:rFonts w:ascii="Arial" w:eastAsia="Times New Roman" w:hAnsi="Arial" w:cs="Arial"/>
                 <w:b/>
                 <w:bCs/>
-                <w:i/>
-                <w:iCs/>
-                <w:color w:val="000000"/>
-                <w:sz w:val="20"/>
-                <w:szCs w:val="20"/>
-                <w:lang w:eastAsia="sv-SE"/>
-              </w:rPr>
-              <w:t>recovery</w:t>
-            </w:r>
-            <w:proofErr w:type="spellEnd"/>
-          </w:p>
-        </w:tc>
-      </w:tr>
-      <w:tr>
-        <w:trPr>
-          <w:trHeight w:val="765"/>
-        </w:trPr>
-        <w:tc>
-          <w:tcPr>
-            <w:tcW w:w="2880" w:type="dxa"/>
-            <w:tcBorders>
-              <w:top w:val="nil"/>
-              <w:left w:val="single" w:sz="4" w:space="0" w:color="auto"/>
-              <w:bottom w:val="single" w:sz="4" w:space="0" w:color="auto"/>
-              <w:right w:val="single" w:sz="4" w:space="0" w:color="auto"/>
-            </w:tcBorders>
-            <w:shd w:val="clear" w:color="auto" w:fill="auto"/>
-            <w:hideMark/>
-          </w:tcPr>
-          <w:p>
-            <w:pPr>
-              <w:spacing w:after="0" w:line="240" w:lineRule="auto"/>
-              <w:rPr>
-                <w:rFonts w:ascii="Arial" w:eastAsia="Times New Roman" w:hAnsi="Arial" w:cs="Arial"/>
-                <w:color w:val="000000"/>
-                <w:sz w:val="20"/>
-                <w:szCs w:val="20"/>
-                <w:lang w:val="en-US" w:eastAsia="sv-SE"/>
-              </w:rPr>
-            </w:pPr>
-            <w:r>
-              <w:rPr>
-                <w:rFonts w:ascii="Arial" w:eastAsia="Times New Roman" w:hAnsi="Arial" w:cs="Arial"/>
-                <w:color w:val="000000"/>
-                <w:sz w:val="20"/>
-                <w:szCs w:val="20"/>
-                <w:lang w:val="en-US" w:eastAsia="sv-SE"/>
-              </w:rPr>
-              <w:t>Input and output components should gracefully recover if the tested system crashed</w:t>
-            </w:r>
-          </w:p>
-        </w:tc>
-        <w:tc>
-          <w:tcPr>
-            <w:tcW w:w="2500" w:type="dxa"/>
-            <w:tcBorders>
-              <w:top w:val="nil"/>
-              <w:left w:val="nil"/>
-              <w:bottom w:val="single" w:sz="4" w:space="0" w:color="auto"/>
-              <w:right w:val="single" w:sz="4" w:space="0" w:color="auto"/>
-            </w:tcBorders>
-            <w:shd w:val="clear" w:color="auto" w:fill="auto"/>
-            <w:hideMark/>
-          </w:tcPr>
-          <w:p>
-            <w:pPr>
-              <w:spacing w:after="0" w:line="240" w:lineRule="auto"/>
-              <w:rPr>
-                <w:rFonts w:ascii="Arial" w:eastAsia="Times New Roman" w:hAnsi="Arial" w:cs="Arial"/>
-                <w:color w:val="000000"/>
-                <w:sz w:val="20"/>
-                <w:szCs w:val="20"/>
-                <w:lang w:eastAsia="sv-SE"/>
-              </w:rPr>
-            </w:pPr>
-            <w:proofErr w:type="spellStart"/>
-            <w:r>
-              <w:rPr>
-                <w:rFonts w:ascii="Arial" w:eastAsia="Times New Roman" w:hAnsi="Arial" w:cs="Arial"/>
-                <w:color w:val="000000"/>
-                <w:sz w:val="20"/>
-                <w:szCs w:val="20"/>
-                <w:lang w:eastAsia="sv-SE"/>
-              </w:rPr>
-              <w:t>None</w:t>
-            </w:r>
-            <w:proofErr w:type="spellEnd"/>
-          </w:p>
-        </w:tc>
-        <w:tc>
-          <w:tcPr>
-            <w:tcW w:w="2580" w:type="dxa"/>
-            <w:tcBorders>
-              <w:top w:val="nil"/>
-              <w:left w:val="nil"/>
-              <w:bottom w:val="single" w:sz="4" w:space="0" w:color="auto"/>
-              <w:right w:val="single" w:sz="4" w:space="0" w:color="auto"/>
-            </w:tcBorders>
-            <w:shd w:val="clear" w:color="auto" w:fill="auto"/>
-            <w:hideMark/>
-          </w:tcPr>
-          <w:p>
-            <w:pPr>
-              <w:spacing w:after="0" w:line="240" w:lineRule="auto"/>
-              <w:rPr>
-                <w:rFonts w:ascii="Arial" w:eastAsia="Times New Roman" w:hAnsi="Arial" w:cs="Arial"/>
-                <w:color w:val="000000"/>
-                <w:sz w:val="20"/>
-                <w:szCs w:val="20"/>
-                <w:lang w:eastAsia="sv-SE"/>
-              </w:rPr>
-            </w:pPr>
-            <w:proofErr w:type="spellStart"/>
-            <w:r>
-              <w:rPr>
-                <w:rFonts w:ascii="Arial" w:eastAsia="Times New Roman" w:hAnsi="Arial" w:cs="Arial"/>
-                <w:color w:val="000000"/>
-                <w:sz w:val="20"/>
-                <w:szCs w:val="20"/>
-                <w:lang w:eastAsia="sv-SE"/>
-              </w:rPr>
-              <w:t>None</w:t>
+                <w:color w:val="000000"/>
+                <w:sz w:val="20"/>
+                <w:szCs w:val="20"/>
+                <w:lang w:eastAsia="sv-SE"/>
+              </w:rPr>
+              <w:t>Dependability</w:t>
             </w:r>
             <w:proofErr w:type="spellEnd"/>
           </w:p>
@@ -4862,7 +5497,7 @@
                 <w:szCs w:val="20"/>
                 <w:lang w:eastAsia="sv-SE"/>
               </w:rPr>
-              <w:t xml:space="preserve">P4.2 Restarting from </w:t>
+              <w:t xml:space="preserve">P4.1 Graceful </w:t>
             </w:r>
             <w:proofErr w:type="spellStart"/>
             <w:r>
@@ -4877,7 +5512,7 @@
                 <w:szCs w:val="20"/>
                 <w:lang w:eastAsia="sv-SE"/>
               </w:rPr>
-              <w:t>checkpoint</w:t>
+              <w:t>recovery</w:t>
             </w:r>
             <w:proofErr w:type="spellEnd"/>
           </w:p>
@@ -4885,7 +5520,7 @@
       </w:tr>
       <w:tr>
         <w:trPr>
-          <w:trHeight w:val="1530"/>
+          <w:trHeight w:val="765"/>
         </w:trPr>
         <w:tc>
           <w:tcPr>
@@ -4918,8 +5553,7 @@
                 <w:szCs w:val="20"/>
                 <w:lang w:val="en-US" w:eastAsia="sv-SE"/>
               </w:rPr>
-              <w:lastRenderedPageBreak/>
-              <w:t>Restarting the tested system from a certain point after a system crash</w:t>
+              <w:t>Input and output components should gracefully recover if the tested system crashed</w:t>
             </w:r>
           </w:p>
         </w:tc>
@@ -4943,19 +5577,21 @@
                 <w:color w:val="000000"/>
                 <w:sz w:val="20"/>
                 <w:szCs w:val="20"/>
-                <w:lang w:val="en-US" w:eastAsia="sv-SE"/>
-              </w:rPr>
-            </w:pPr>
-            <w:r>
-              <w:rPr>
-                <w:rFonts w:ascii="Arial" w:eastAsia="Times New Roman" w:hAnsi="Arial" w:cs="Arial"/>
-                <w:color w:val="000000"/>
-                <w:sz w:val="20"/>
-                <w:szCs w:val="20"/>
-                <w:lang w:val="en-US" w:eastAsia="sv-SE"/>
-              </w:rPr>
-              <w:t>Latency for restarting the test could be increased to allow different kinds of recovery or the need for restarting from a certain point could be removed</w:t>
-            </w:r>
+                <w:lang w:eastAsia="sv-SE"/>
+              </w:rPr>
+            </w:pPr>
+            <w:proofErr w:type="spellStart"/>
+            <w:r>
+              <w:rPr>
+                <w:rFonts w:ascii="Arial" w:eastAsia="Times New Roman" w:hAnsi="Arial" w:cs="Arial"/>
+                <w:color w:val="000000"/>
+                <w:sz w:val="20"/>
+                <w:szCs w:val="20"/>
+                <w:lang w:eastAsia="sv-SE"/>
+              </w:rPr>
+              <w:t>None</w:t>
+            </w:r>
+            <w:proofErr w:type="spellEnd"/>
           </w:p>
         </w:tc>
         <w:tc>
@@ -4978,19 +5614,21 @@
                 <w:color w:val="000000"/>
                 <w:sz w:val="20"/>
                 <w:szCs w:val="20"/>
-                <w:lang w:val="en-US" w:eastAsia="sv-SE"/>
-              </w:rPr>
-            </w:pPr>
-            <w:r>
-              <w:rPr>
-                <w:rFonts w:ascii="Arial" w:eastAsia="Times New Roman" w:hAnsi="Arial" w:cs="Arial"/>
-                <w:color w:val="000000"/>
-                <w:sz w:val="20"/>
-                <w:szCs w:val="20"/>
-                <w:lang w:val="en-US" w:eastAsia="sv-SE"/>
-              </w:rPr>
-              <w:t>Changes to this factor would only affect the component that is responsible for restarting the tested system</w:t>
-            </w:r>
+                <w:lang w:eastAsia="sv-SE"/>
+              </w:rPr>
+            </w:pPr>
+            <w:proofErr w:type="spellStart"/>
+            <w:r>
+              <w:rPr>
+                <w:rFonts w:ascii="Arial" w:eastAsia="Times New Roman" w:hAnsi="Arial" w:cs="Arial"/>
+                <w:color w:val="000000"/>
+                <w:sz w:val="20"/>
+                <w:szCs w:val="20"/>
+                <w:lang w:eastAsia="sv-SE"/>
+              </w:rPr>
+              <w:t>None</w:t>
+            </w:r>
+            <w:proofErr w:type="spellEnd"/>
           </w:p>
         </w:tc>
       </w:tr>
@@ -5018,6 +5656,68 @@
                 <w:rFonts w:ascii="Arial" w:eastAsia="Times New Roman" w:hAnsi="Arial" w:cs="Arial"/>
                 <w:b/>
                 <w:bCs/>
+                <w:i/>
+                <w:iCs/>
+                <w:color w:val="000000"/>
+                <w:sz w:val="20"/>
+                <w:szCs w:val="20"/>
+                <w:lang w:eastAsia="sv-SE"/>
+              </w:rPr>
+            </w:pPr>
+            <w:r>
+              <w:rPr>
+                <w:rFonts w:ascii="Arial" w:eastAsia="Times New Roman" w:hAnsi="Arial" w:cs="Arial"/>
+                <w:b/>
+                <w:bCs/>
+                <w:i/>
+                <w:iCs/>
+                <w:color w:val="000000"/>
+                <w:sz w:val="20"/>
+                <w:szCs w:val="20"/>
+                <w:lang w:eastAsia="sv-SE"/>
+              </w:rPr>
+              <w:t xml:space="preserve">P4.2 Restarting from </w:t>
+            </w:r>
+            <w:proofErr w:type="spellStart"/>
+            <w:r>
+              <w:rPr>
+                <w:rFonts w:ascii="Arial" w:eastAsia="Times New Roman" w:hAnsi="Arial" w:cs="Arial"/>
+                <w:b/>
+                <w:bCs/>
+                <w:i/>
+                <w:iCs/>
+                <w:color w:val="000000"/>
+                <w:sz w:val="20"/>
+                <w:szCs w:val="20"/>
+                <w:lang w:eastAsia="sv-SE"/>
+              </w:rPr>
+              <w:t>checkpoint</w:t>
+            </w:r>
+            <w:proofErr w:type="spellEnd"/>
+          </w:p>
+        </w:tc>
+      </w:tr>
+      <w:tr>
+        <w:trPr>
+          <w:trHeight w:val="1530"/>
+        </w:trPr>
+        <w:tc>
+          <w:tcPr>
+            <w:tcW w:w="2880" w:type="dxa"/>
+            <w:tcBorders>
+              <w:top w:val="nil"/>
+              <w:left w:val="single" w:sz="4" w:space="0" w:color="auto"/>
+              <w:bottom w:val="single" w:sz="4" w:space="0" w:color="auto"/>
+              <w:right w:val="single" w:sz="4" w:space="0" w:color="auto"/>
+            </w:tcBorders>
+            <w:shd w:val="clear" w:color="auto" w:fill="auto"/>
+            <w:hideMark/>
+          </w:tcPr>
+          <w:p>
+            <w:pPr>
+              <w:spacing w:after="0" w:line="240" w:lineRule="auto"/>
+              <w:rPr>
+                <w:rFonts w:ascii="Arial" w:eastAsia="Times New Roman" w:hAnsi="Arial" w:cs="Arial"/>
                 <w:color w:val="000000"/>
                 <w:sz w:val="20"/>
                 <w:szCs w:val="20"/>
@@ -5027,14 +5727,82 @@
             <w:r>
               <w:rPr>
                 <w:rFonts w:ascii="Arial" w:eastAsia="Times New Roman" w:hAnsi="Arial" w:cs="Arial"/>
-                <w:b/>
-                <w:bCs/>
                 <w:color w:val="000000"/>
                 <w:sz w:val="20"/>
                 <w:szCs w:val="20"/>
                 <w:lang w:val="en-US" w:eastAsia="sv-SE"/>
               </w:rPr>
-              <w:t>P5: Failure detection, reporting, recovery</w:t>
+              <w:t>Restarting the tested system from a certain point after a system crash</w:t>
+            </w:r>
+          </w:p>
+        </w:tc>
+        <w:tc>
+          <w:tcPr>
+            <w:tcW w:w="2500" w:type="dxa"/>
+            <w:tcBorders>
+              <w:top w:val="nil"/>
+              <w:left w:val="nil"/>
+              <w:bottom w:val="single" w:sz="4" w:space="0" w:color="auto"/>
+              <w:right w:val="single" w:sz="4" w:space="0" w:color="auto"/>
+            </w:tcBorders>
+            <w:shd w:val="clear" w:color="auto" w:fill="auto"/>
+            <w:hideMark/>
+          </w:tcPr>
+          <w:p>
+            <w:pPr>
+              <w:spacing w:after="0" w:line="240" w:lineRule="auto"/>
+              <w:rPr>
+                <w:rFonts w:ascii="Arial" w:eastAsia="Times New Roman" w:hAnsi="Arial" w:cs="Arial"/>
+                <w:color w:val="000000"/>
+                <w:sz w:val="20"/>
+                <w:szCs w:val="20"/>
+                <w:lang w:val="en-US" w:eastAsia="sv-SE"/>
+              </w:rPr>
+            </w:pPr>
+            <w:r>
+              <w:rPr>
+                <w:rFonts w:ascii="Arial" w:eastAsia="Times New Roman" w:hAnsi="Arial" w:cs="Arial"/>
+                <w:color w:val="000000"/>
+                <w:sz w:val="20"/>
+                <w:szCs w:val="20"/>
+                <w:lang w:val="en-US" w:eastAsia="sv-SE"/>
+              </w:rPr>
+              <w:t>Latency for restarting the test could be increased to allow different kinds of recovery or the need for restarting from a certain point could be removed</w:t>
+            </w:r>
+          </w:p>
+        </w:tc>
+        <w:tc>
+          <w:tcPr>
+            <w:tcW w:w="2580" w:type="dxa"/>
+            <w:tcBorders>
+              <w:top w:val="nil"/>
+              <w:left w:val="nil"/>
+              <w:bottom w:val="single" w:sz="4" w:space="0" w:color="auto"/>
+              <w:right w:val="single" w:sz="4" w:space="0" w:color="auto"/>
+            </w:tcBorders>
+            <w:shd w:val="clear" w:color="auto" w:fill="auto"/>
+            <w:hideMark/>
+          </w:tcPr>
+          <w:p>
+            <w:pPr>
+              <w:spacing w:after="0" w:line="240" w:lineRule="auto"/>
+              <w:rPr>
+                <w:rFonts w:ascii="Arial" w:eastAsia="Times New Roman" w:hAnsi="Arial" w:cs="Arial"/>
+                <w:color w:val="000000"/>
+                <w:sz w:val="20"/>
+                <w:szCs w:val="20"/>
+                <w:lang w:val="en-US" w:eastAsia="sv-SE"/>
+              </w:rPr>
+            </w:pPr>
+            <w:r>
+              <w:rPr>
+                <w:rFonts w:ascii="Arial" w:eastAsia="Times New Roman" w:hAnsi="Arial" w:cs="Arial"/>
+                <w:color w:val="000000"/>
+                <w:sz w:val="20"/>
+                <w:szCs w:val="20"/>
+                <w:lang w:val="en-US" w:eastAsia="sv-SE"/>
+              </w:rPr>
+              <w:t>Changes to this factor would only affect the component that is responsible for restarting the tested system</w:t>
             </w:r>
           </w:p>
         </w:tc>
@@ -5063,12 +5831,10 @@
                 <w:rFonts w:ascii="Arial" w:eastAsia="Times New Roman" w:hAnsi="Arial" w:cs="Arial"/>
                 <w:b/>
                 <w:bCs/>
-                <w:i/>
-                <w:iCs/>
-                <w:color w:val="000000"/>
-                <w:sz w:val="20"/>
-                <w:szCs w:val="20"/>
-                <w:lang w:eastAsia="sv-SE"/>
+                <w:color w:val="000000"/>
+                <w:sz w:val="20"/>
+                <w:szCs w:val="20"/>
+                <w:lang w:val="en-US" w:eastAsia="sv-SE"/>
               </w:rPr>
             </w:pPr>
             <w:r>
@@ -5076,149 +5842,13 @@
                 <w:rFonts w:ascii="Arial" w:eastAsia="Times New Roman" w:hAnsi="Arial" w:cs="Arial"/>
                 <w:b/>
                 <w:bCs/>
-                <w:i/>
-                <w:iCs/>
-                <w:color w:val="000000"/>
-                <w:sz w:val="20"/>
-                <w:szCs w:val="20"/>
-                <w:lang w:eastAsia="sv-SE"/>
-              </w:rPr>
-              <w:t>P5.1 Robust system</w:t>
-            </w:r>
-          </w:p>
-        </w:tc>
-      </w:tr>
-      <w:tr>
-        <w:trPr>
-          <w:trHeight w:val="765"/>
-        </w:trPr>
-        <w:tc>
-          <w:tcPr>
-            <w:tcW w:w="2880" w:type="dxa"/>
-            <w:tcBorders>
-              <w:top w:val="nil"/>
-              <w:left w:val="single" w:sz="4" w:space="0" w:color="auto"/>
-              <w:bottom w:val="single" w:sz="4" w:space="0" w:color="auto"/>
-              <w:right w:val="single" w:sz="4" w:space="0" w:color="auto"/>
-            </w:tcBorders>
-            <w:shd w:val="clear" w:color="auto" w:fill="auto"/>
-            <w:hideMark/>
-          </w:tcPr>
-          <w:p>
-            <w:pPr>
-              <w:spacing w:after="0" w:line="240" w:lineRule="auto"/>
-              <w:rPr>
-                <w:rFonts w:ascii="Arial" w:eastAsia="Times New Roman" w:hAnsi="Arial" w:cs="Arial"/>
                 <w:color w:val="000000"/>
                 <w:sz w:val="20"/>
                 <w:szCs w:val="20"/>
                 <w:lang w:val="en-US" w:eastAsia="sv-SE"/>
               </w:rPr>
-            </w:pPr>
-            <w:r>
-              <w:rPr>
-                <w:rFonts w:ascii="Arial" w:eastAsia="Times New Roman" w:hAnsi="Arial" w:cs="Arial"/>
-                <w:color w:val="000000"/>
-                <w:sz w:val="20"/>
-                <w:szCs w:val="20"/>
-                <w:lang w:val="en-US" w:eastAsia="sv-SE"/>
-              </w:rPr>
-              <w:t>Since the system should be automated it have to be robust</w:t>
-            </w:r>
-          </w:p>
-        </w:tc>
-        <w:tc>
-          <w:tcPr>
-            <w:tcW w:w="2500" w:type="dxa"/>
-            <w:tcBorders>
-              <w:top w:val="nil"/>
-              <w:left w:val="nil"/>
-              <w:bottom w:val="single" w:sz="4" w:space="0" w:color="auto"/>
-              <w:right w:val="single" w:sz="4" w:space="0" w:color="auto"/>
-            </w:tcBorders>
-            <w:shd w:val="clear" w:color="auto" w:fill="auto"/>
-            <w:hideMark/>
-          </w:tcPr>
-          <w:p>
-            <w:pPr>
-              <w:spacing w:after="0" w:line="240" w:lineRule="auto"/>
-              <w:rPr>
-                <w:rFonts w:ascii="Arial" w:eastAsia="Times New Roman" w:hAnsi="Arial" w:cs="Arial"/>
-                <w:color w:val="000000"/>
-                <w:sz w:val="20"/>
-                <w:szCs w:val="20"/>
-                <w:lang w:val="en-US" w:eastAsia="sv-SE"/>
-              </w:rPr>
-            </w:pPr>
-            <w:r>
-              <w:rPr>
-                <w:rFonts w:ascii="Arial" w:eastAsia="Times New Roman" w:hAnsi="Arial" w:cs="Arial"/>
-                <w:color w:val="000000"/>
-                <w:sz w:val="20"/>
-                <w:szCs w:val="20"/>
-                <w:lang w:val="en-US" w:eastAsia="sv-SE"/>
-              </w:rPr>
-              <w:t>The system might not have to be able to run unsupervised</w:t>
-            </w:r>
-          </w:p>
-        </w:tc>
-        <w:tc>
-          <w:tcPr>
-            <w:tcW w:w="2580" w:type="dxa"/>
-            <w:tcBorders>
-              <w:top w:val="nil"/>
-              <w:left w:val="nil"/>
-              <w:bottom w:val="single" w:sz="4" w:space="0" w:color="auto"/>
-              <w:right w:val="single" w:sz="4" w:space="0" w:color="auto"/>
-            </w:tcBorders>
-            <w:shd w:val="clear" w:color="auto" w:fill="auto"/>
-            <w:hideMark/>
-          </w:tcPr>
-          <w:p>
-            <w:pPr>
-              <w:spacing w:after="0" w:line="240" w:lineRule="auto"/>
-              <w:rPr>
-                <w:rFonts w:ascii="Arial" w:eastAsia="Times New Roman" w:hAnsi="Arial" w:cs="Arial"/>
-                <w:color w:val="000000"/>
-                <w:sz w:val="20"/>
-                <w:szCs w:val="20"/>
-                <w:lang w:eastAsia="sv-SE"/>
-              </w:rPr>
-            </w:pPr>
-            <w:proofErr w:type="spellStart"/>
-            <w:r>
-              <w:rPr>
-                <w:rFonts w:ascii="Arial" w:eastAsia="Times New Roman" w:hAnsi="Arial" w:cs="Arial"/>
-                <w:color w:val="000000"/>
-                <w:sz w:val="20"/>
-                <w:szCs w:val="20"/>
-                <w:lang w:eastAsia="sv-SE"/>
-              </w:rPr>
-              <w:t>Crashescould</w:t>
-            </w:r>
-            <w:proofErr w:type="spellEnd"/>
-            <w:r>
-              <w:rPr>
-                <w:rFonts w:ascii="Arial" w:eastAsia="Times New Roman" w:hAnsi="Arial" w:cs="Arial"/>
-                <w:color w:val="000000"/>
-                <w:sz w:val="20"/>
-                <w:szCs w:val="20"/>
-                <w:lang w:eastAsia="sv-SE"/>
-              </w:rPr>
-              <w:t xml:space="preserve"> be </w:t>
-            </w:r>
-            <w:proofErr w:type="spellStart"/>
-            <w:r>
-              <w:rPr>
-                <w:rFonts w:ascii="Arial" w:eastAsia="Times New Roman" w:hAnsi="Arial" w:cs="Arial"/>
-                <w:color w:val="000000"/>
-                <w:sz w:val="20"/>
-                <w:szCs w:val="20"/>
-                <w:lang w:eastAsia="sv-SE"/>
-              </w:rPr>
-              <w:t>tolerated</w:t>
-            </w:r>
-            <w:proofErr w:type="spellEnd"/>
+              <w:t>P5: Failure detection, reporting, recovery</w:t>
+            </w:r>
           </w:p>
         </w:tc>
       </w:tr>
@@ -5246,6 +5876,8 @@
                 <w:rFonts w:ascii="Arial" w:eastAsia="Times New Roman" w:hAnsi="Arial" w:cs="Arial"/>
                 <w:b/>
                 <w:bCs/>
+                <w:i/>
+                <w:iCs/>
                 <w:color w:val="000000"/>
                 <w:sz w:val="20"/>
                 <w:szCs w:val="20"/>
@@ -5257,13 +5889,171 @@
                 <w:rFonts w:ascii="Arial" w:eastAsia="Times New Roman" w:hAnsi="Arial" w:cs="Arial"/>
                 <w:b/>
                 <w:bCs/>
-                <w:color w:val="000000"/>
-                <w:sz w:val="20"/>
-                <w:szCs w:val="20"/>
-                <w:lang w:eastAsia="sv-SE"/>
-              </w:rPr>
-              <w:t>P6: Service</w:t>
-            </w:r>
+                <w:i/>
+                <w:iCs/>
+                <w:color w:val="000000"/>
+                <w:sz w:val="20"/>
+                <w:szCs w:val="20"/>
+                <w:lang w:eastAsia="sv-SE"/>
+              </w:rPr>
+              <w:t>P5.1 Robust system</w:t>
+            </w:r>
+          </w:p>
+        </w:tc>
+      </w:tr>
+      <w:tr>
+        <w:trPr>
+          <w:trHeight w:val="765"/>
+        </w:trPr>
+        <w:tc>
+          <w:tcPr>
+            <w:tcW w:w="2880" w:type="dxa"/>
+            <w:tcBorders>
+              <w:top w:val="nil"/>
+              <w:left w:val="single" w:sz="4" w:space="0" w:color="auto"/>
+              <w:bottom w:val="single" w:sz="4" w:space="0" w:color="auto"/>
+              <w:right w:val="single" w:sz="4" w:space="0" w:color="auto"/>
+            </w:tcBorders>
+            <w:shd w:val="clear" w:color="auto" w:fill="auto"/>
+            <w:hideMark/>
+          </w:tcPr>
+          <w:p>
+            <w:pPr>
+              <w:spacing w:after="0" w:line="240" w:lineRule="auto"/>
+              <w:rPr>
+                <w:rFonts w:ascii="Arial" w:eastAsia="Times New Roman" w:hAnsi="Arial" w:cs="Arial"/>
+                <w:color w:val="000000"/>
+                <w:sz w:val="20"/>
+                <w:szCs w:val="20"/>
+                <w:lang w:val="en-US" w:eastAsia="sv-SE"/>
+              </w:rPr>
+            </w:pPr>
+            <w:r>
+              <w:rPr>
+                <w:rFonts w:ascii="Arial" w:eastAsia="Times New Roman" w:hAnsi="Arial" w:cs="Arial"/>
+                <w:color w:val="000000"/>
+                <w:sz w:val="20"/>
+                <w:szCs w:val="20"/>
+                <w:lang w:val="en-US" w:eastAsia="sv-SE"/>
+              </w:rPr>
+              <w:t>Since the system should be automated it have to be robust</w:t>
+            </w:r>
+          </w:p>
+        </w:tc>
+        <w:tc>
+          <w:tcPr>
+            <w:tcW w:w="2500" w:type="dxa"/>
+            <w:tcBorders>
+              <w:top w:val="nil"/>
+              <w:left w:val="nil"/>
+              <w:bottom w:val="single" w:sz="4" w:space="0" w:color="auto"/>
+              <w:right w:val="single" w:sz="4" w:space="0" w:color="auto"/>
+            </w:tcBorders>
+            <w:shd w:val="clear" w:color="auto" w:fill="auto"/>
+            <w:hideMark/>
+          </w:tcPr>
+          <w:p>
+            <w:pPr>
+              <w:spacing w:after="0" w:line="240" w:lineRule="auto"/>
+              <w:rPr>
+                <w:rFonts w:ascii="Arial" w:eastAsia="Times New Roman" w:hAnsi="Arial" w:cs="Arial"/>
+                <w:color w:val="000000"/>
+                <w:sz w:val="20"/>
+                <w:szCs w:val="20"/>
+                <w:lang w:val="en-US" w:eastAsia="sv-SE"/>
+              </w:rPr>
+            </w:pPr>
+            <w:r>
+              <w:rPr>
+                <w:rFonts w:ascii="Arial" w:eastAsia="Times New Roman" w:hAnsi="Arial" w:cs="Arial"/>
+                <w:color w:val="000000"/>
+                <w:sz w:val="20"/>
+                <w:szCs w:val="20"/>
+                <w:lang w:val="en-US" w:eastAsia="sv-SE"/>
+              </w:rPr>
+              <w:t>The system might not have to be able to run unsupervised</w:t>
+            </w:r>
+          </w:p>
+        </w:tc>
+        <w:tc>
+          <w:tcPr>
+            <w:tcW w:w="2580" w:type="dxa"/>
+            <w:tcBorders>
+              <w:top w:val="nil"/>
+              <w:left w:val="nil"/>
+              <w:bottom w:val="single" w:sz="4" w:space="0" w:color="auto"/>
+              <w:right w:val="single" w:sz="4" w:space="0" w:color="auto"/>
+            </w:tcBorders>
+            <w:shd w:val="clear" w:color="auto" w:fill="auto"/>
+            <w:hideMark/>
+          </w:tcPr>
+          <w:p>
+            <w:pPr>
+              <w:spacing w:after="0" w:line="240" w:lineRule="auto"/>
+              <w:rPr>
+                <w:rFonts w:ascii="Arial" w:eastAsia="Times New Roman" w:hAnsi="Arial" w:cs="Arial"/>
+                <w:color w:val="000000"/>
+                <w:sz w:val="20"/>
+                <w:szCs w:val="20"/>
+                <w:lang w:eastAsia="sv-SE"/>
+              </w:rPr>
+            </w:pPr>
+            <w:proofErr w:type="spellStart"/>
+            <w:r>
+              <w:rPr>
+                <w:rFonts w:ascii="Arial" w:eastAsia="Times New Roman" w:hAnsi="Arial" w:cs="Arial"/>
+                <w:color w:val="000000"/>
+                <w:sz w:val="20"/>
+                <w:szCs w:val="20"/>
+                <w:lang w:eastAsia="sv-SE"/>
+              </w:rPr>
+              <w:t>Crashes</w:t>
+            </w:r>
+            <w:proofErr w:type="spellEnd"/>
+            <w:r>
+              <w:rPr>
+                <w:rFonts w:ascii="Arial" w:eastAsia="Times New Roman" w:hAnsi="Arial" w:cs="Arial"/>
+                <w:color w:val="000000"/>
+                <w:sz w:val="20"/>
+                <w:szCs w:val="20"/>
+                <w:lang w:eastAsia="sv-SE"/>
+              </w:rPr>
+              <w:t xml:space="preserve"> </w:t>
+            </w:r>
+            <w:proofErr w:type="spellStart"/>
+            <w:r>
+              <w:rPr>
+                <w:rFonts w:ascii="Arial" w:eastAsia="Times New Roman" w:hAnsi="Arial" w:cs="Arial"/>
+                <w:color w:val="000000"/>
+                <w:sz w:val="20"/>
+                <w:szCs w:val="20"/>
+                <w:lang w:eastAsia="sv-SE"/>
+              </w:rPr>
+              <w:t>could</w:t>
+            </w:r>
+            <w:proofErr w:type="spellEnd"/>
+            <w:r>
+              <w:rPr>
+                <w:rFonts w:ascii="Arial" w:eastAsia="Times New Roman" w:hAnsi="Arial" w:cs="Arial"/>
+                <w:color w:val="000000"/>
+                <w:sz w:val="20"/>
+                <w:szCs w:val="20"/>
+                <w:lang w:eastAsia="sv-SE"/>
+              </w:rPr>
+              <w:t xml:space="preserve"> be </w:t>
+            </w:r>
+            <w:proofErr w:type="spellStart"/>
+            <w:r>
+              <w:rPr>
+                <w:rFonts w:ascii="Arial" w:eastAsia="Times New Roman" w:hAnsi="Arial" w:cs="Arial"/>
+                <w:color w:val="000000"/>
+                <w:sz w:val="20"/>
+                <w:szCs w:val="20"/>
+                <w:lang w:eastAsia="sv-SE"/>
+              </w:rPr>
+              <w:t>tolerated</w:t>
+            </w:r>
+            <w:proofErr w:type="spellEnd"/>
           </w:p>
         </w:tc>
       </w:tr>
@@ -5291,12 +6081,10 @@
                 <w:rFonts w:ascii="Arial" w:eastAsia="Times New Roman" w:hAnsi="Arial" w:cs="Arial"/>
                 <w:b/>
                 <w:bCs/>
-                <w:i/>
-                <w:iCs/>
-                <w:color w:val="000000"/>
-                <w:sz w:val="20"/>
-                <w:szCs w:val="20"/>
-                <w:lang w:val="en-US" w:eastAsia="sv-SE"/>
+                <w:color w:val="000000"/>
+                <w:sz w:val="20"/>
+                <w:szCs w:val="20"/>
+                <w:lang w:eastAsia="sv-SE"/>
               </w:rPr>
             </w:pPr>
             <w:r>
@@ -5304,153 +6092,13 @@
                 <w:rFonts w:ascii="Arial" w:eastAsia="Times New Roman" w:hAnsi="Arial" w:cs="Arial"/>
                 <w:b/>
                 <w:bCs/>
-                <w:i/>
-                <w:iCs/>
-                <w:color w:val="000000"/>
-                <w:sz w:val="20"/>
-                <w:szCs w:val="20"/>
-                <w:lang w:val="en-US" w:eastAsia="sv-SE"/>
-              </w:rPr>
-              <w:t>P6.1 Adding new input types</w:t>
-            </w:r>
-          </w:p>
-        </w:tc>
-      </w:tr>
-      <w:tr>
-        <w:trPr>
-          <w:trHeight w:val="255"/>
-        </w:trPr>
-        <w:tc>
-          <w:tcPr>
-            <w:tcW w:w="2880" w:type="dxa"/>
-            <w:tcBorders>
-              <w:top w:val="nil"/>
-              <w:left w:val="single" w:sz="4" w:space="0" w:color="auto"/>
-              <w:bottom w:val="single" w:sz="4" w:space="0" w:color="auto"/>
-              <w:right w:val="single" w:sz="4" w:space="0" w:color="auto"/>
-            </w:tcBorders>
-            <w:shd w:val="clear" w:color="auto" w:fill="auto"/>
-            <w:hideMark/>
-          </w:tcPr>
-          <w:p>
-            <w:pPr>
-              <w:spacing w:after="0" w:line="240" w:lineRule="auto"/>
-              <w:rPr>
-                <w:rFonts w:ascii="Arial" w:eastAsia="Times New Roman" w:hAnsi="Arial" w:cs="Arial"/>
-                <w:color w:val="000000"/>
-                <w:sz w:val="20"/>
-                <w:szCs w:val="20"/>
-                <w:lang w:eastAsia="sv-SE"/>
-              </w:rPr>
-            </w:pPr>
-            <w:proofErr w:type="spellStart"/>
-            <w:r>
-              <w:rPr>
-                <w:rFonts w:ascii="Arial" w:eastAsia="Times New Roman" w:hAnsi="Arial" w:cs="Arial"/>
-                <w:color w:val="000000"/>
-                <w:sz w:val="20"/>
-                <w:szCs w:val="20"/>
-                <w:lang w:eastAsia="sv-SE"/>
-              </w:rPr>
-              <w:t>Adding</w:t>
-            </w:r>
-            <w:proofErr w:type="spellEnd"/>
-            <w:r>
-              <w:rPr>
-                <w:rFonts w:ascii="Arial" w:eastAsia="Times New Roman" w:hAnsi="Arial" w:cs="Arial"/>
-                <w:color w:val="000000"/>
-                <w:sz w:val="20"/>
-                <w:szCs w:val="20"/>
-                <w:lang w:eastAsia="sv-SE"/>
-              </w:rPr>
-              <w:t xml:space="preserve"> new input </w:t>
-            </w:r>
-            <w:proofErr w:type="spellStart"/>
-            <w:r>
-              <w:rPr>
-                <w:rFonts w:ascii="Arial" w:eastAsia="Times New Roman" w:hAnsi="Arial" w:cs="Arial"/>
-                <w:color w:val="000000"/>
-                <w:sz w:val="20"/>
-                <w:szCs w:val="20"/>
-                <w:lang w:eastAsia="sv-SE"/>
-              </w:rPr>
-              <w:t>mechanisms</w:t>
-            </w:r>
-            <w:proofErr w:type="spellEnd"/>
-          </w:p>
-        </w:tc>
-        <w:tc>
-          <w:tcPr>
-            <w:tcW w:w="2500" w:type="dxa"/>
-            <w:tcBorders>
-              <w:top w:val="nil"/>
-              <w:left w:val="nil"/>
-              <w:bottom w:val="single" w:sz="4" w:space="0" w:color="auto"/>
-              <w:right w:val="single" w:sz="4" w:space="0" w:color="auto"/>
-            </w:tcBorders>
-            <w:shd w:val="clear" w:color="auto" w:fill="auto"/>
-            <w:hideMark/>
-          </w:tcPr>
-          <w:p>
-            <w:pPr>
-              <w:spacing w:after="0" w:line="240" w:lineRule="auto"/>
-              <w:rPr>
-                <w:rFonts w:ascii="Arial" w:eastAsia="Times New Roman" w:hAnsi="Arial" w:cs="Arial"/>
-                <w:color w:val="000000"/>
-                <w:sz w:val="20"/>
-                <w:szCs w:val="20"/>
-                <w:lang w:eastAsia="sv-SE"/>
-              </w:rPr>
-            </w:pPr>
-            <w:proofErr w:type="spellStart"/>
-            <w:r>
-              <w:rPr>
-                <w:rFonts w:ascii="Arial" w:eastAsia="Times New Roman" w:hAnsi="Arial" w:cs="Arial"/>
-                <w:color w:val="000000"/>
-                <w:sz w:val="20"/>
-                <w:szCs w:val="20"/>
-                <w:lang w:eastAsia="sv-SE"/>
-              </w:rPr>
-              <w:t>None</w:t>
-            </w:r>
-            <w:proofErr w:type="spellEnd"/>
-          </w:p>
-        </w:tc>
-        <w:tc>
-          <w:tcPr>
-            <w:tcW w:w="2580" w:type="dxa"/>
-            <w:tcBorders>
-              <w:top w:val="nil"/>
-              <w:left w:val="nil"/>
-              <w:bottom w:val="single" w:sz="4" w:space="0" w:color="auto"/>
-              <w:right w:val="single" w:sz="4" w:space="0" w:color="auto"/>
-            </w:tcBorders>
-            <w:shd w:val="clear" w:color="auto" w:fill="auto"/>
-            <w:hideMark/>
-          </w:tcPr>
-          <w:p>
-            <w:pPr>
-              <w:spacing w:after="0" w:line="240" w:lineRule="auto"/>
-              <w:rPr>
-                <w:rFonts w:ascii="Arial" w:eastAsia="Times New Roman" w:hAnsi="Arial" w:cs="Arial"/>
-                <w:color w:val="000000"/>
-                <w:sz w:val="20"/>
-                <w:szCs w:val="20"/>
-                <w:lang w:eastAsia="sv-SE"/>
-              </w:rPr>
-            </w:pPr>
-            <w:proofErr w:type="spellStart"/>
-            <w:r>
-              <w:rPr>
-                <w:rFonts w:ascii="Arial" w:eastAsia="Times New Roman" w:hAnsi="Arial" w:cs="Arial"/>
-                <w:color w:val="000000"/>
-                <w:sz w:val="20"/>
-                <w:szCs w:val="20"/>
-                <w:lang w:eastAsia="sv-SE"/>
-              </w:rPr>
-              <w:t>None</w:t>
-            </w:r>
-            <w:proofErr w:type="spellEnd"/>
+                <w:color w:val="000000"/>
+                <w:sz w:val="20"/>
+                <w:szCs w:val="20"/>
+                <w:lang w:eastAsia="sv-SE"/>
+              </w:rPr>
+              <w:t>P6: Service</w:t>
+            </w:r>
           </w:p>
         </w:tc>
       </w:tr>
@@ -5498,14 +6146,14 @@
                 <w:szCs w:val="20"/>
                 <w:lang w:val="en-US" w:eastAsia="sv-SE"/>
               </w:rPr>
-              <w:t>P6.2 Adding new hardware emulations</w:t>
+              <w:t>P6.1 Adding new input types</w:t>
             </w:r>
           </w:p>
         </w:tc>
       </w:tr>
       <w:tr>
         <w:trPr>
-          <w:trHeight w:val="510"/>
+          <w:trHeight w:val="255"/>
         </w:trPr>
         <w:tc>
           <w:tcPr>
@@ -5527,19 +6175,43 @@
                 <w:color w:val="000000"/>
                 <w:sz w:val="20"/>
                 <w:szCs w:val="20"/>
-                <w:lang w:val="en-US" w:eastAsia="sv-SE"/>
-              </w:rPr>
-            </w:pPr>
-            <w:r>
-              <w:rPr>
-                <w:rFonts w:ascii="Arial" w:eastAsia="Times New Roman" w:hAnsi="Arial" w:cs="Arial"/>
-                <w:color w:val="000000"/>
-                <w:sz w:val="20"/>
-                <w:szCs w:val="20"/>
-                <w:lang w:val="en-US" w:eastAsia="sv-SE"/>
-              </w:rPr>
-              <w:t xml:space="preserve">Adding new hardware emulation mechanisms </w:t>
-            </w:r>
+                <w:lang w:eastAsia="sv-SE"/>
+              </w:rPr>
+            </w:pPr>
+            <w:proofErr w:type="spellStart"/>
+            <w:r>
+              <w:rPr>
+                <w:rFonts w:ascii="Arial" w:eastAsia="Times New Roman" w:hAnsi="Arial" w:cs="Arial"/>
+                <w:color w:val="000000"/>
+                <w:sz w:val="20"/>
+                <w:szCs w:val="20"/>
+                <w:lang w:eastAsia="sv-SE"/>
+              </w:rPr>
+              <w:t>Adding</w:t>
+            </w:r>
+            <w:proofErr w:type="spellEnd"/>
+            <w:r>
+              <w:rPr>
+                <w:rFonts w:ascii="Arial" w:eastAsia="Times New Roman" w:hAnsi="Arial" w:cs="Arial"/>
+                <w:color w:val="000000"/>
+                <w:sz w:val="20"/>
+                <w:szCs w:val="20"/>
+                <w:lang w:eastAsia="sv-SE"/>
+              </w:rPr>
+              <w:t xml:space="preserve"> new input </w:t>
+            </w:r>
+            <w:proofErr w:type="spellStart"/>
+            <w:r>
+              <w:rPr>
+                <w:rFonts w:ascii="Arial" w:eastAsia="Times New Roman" w:hAnsi="Arial" w:cs="Arial"/>
+                <w:color w:val="000000"/>
+                <w:sz w:val="20"/>
+                <w:szCs w:val="20"/>
+                <w:lang w:eastAsia="sv-SE"/>
+              </w:rPr>
+              <w:t>mechanisms</w:t>
+            </w:r>
+            <w:proofErr w:type="spellEnd"/>
           </w:p>
         </w:tc>
         <w:tc>
@@ -5661,7 +6333,7 @@
                 <w:szCs w:val="20"/>
                 <w:lang w:val="en-US" w:eastAsia="sv-SE"/>
               </w:rPr>
-              <w:t>P6.3 Adding new software emulations</w:t>
+              <w:t>P6.2 Adding new hardware emulations</w:t>
             </w:r>
           </w:p>
         </w:tc>
@@ -5701,7 +6373,7 @@
                 <w:szCs w:val="20"/>
                 <w:lang w:val="en-US" w:eastAsia="sv-SE"/>
               </w:rPr>
-              <w:t xml:space="preserve">Adding new software emulation mechanisms </w:t>
+              <w:t xml:space="preserve">Adding new hardware emulation mechanisms </w:t>
             </w:r>
           </w:p>
         </w:tc>
@@ -5809,7 +6481,7 @@
                 <w:color w:val="000000"/>
                 <w:sz w:val="20"/>
                 <w:szCs w:val="20"/>
-                <w:lang w:eastAsia="sv-SE"/>
+                <w:lang w:val="en-US" w:eastAsia="sv-SE"/>
               </w:rPr>
             </w:pPr>
             <w:r>
@@ -5822,62 +6494,16 @@
                 <w:color w:val="000000"/>
                 <w:sz w:val="20"/>
                 <w:szCs w:val="20"/>
-                <w:lang w:eastAsia="sv-SE"/>
-              </w:rPr>
-              <w:t xml:space="preserve">P6.4 </w:t>
-            </w:r>
-            <w:proofErr w:type="spellStart"/>
-            <w:r>
-              <w:rPr>
-                <w:rFonts w:ascii="Arial" w:eastAsia="Times New Roman" w:hAnsi="Arial" w:cs="Arial"/>
-                <w:b/>
-                <w:bCs/>
-                <w:i/>
-                <w:iCs/>
-                <w:color w:val="000000"/>
-                <w:sz w:val="20"/>
-                <w:szCs w:val="20"/>
-                <w:lang w:eastAsia="sv-SE"/>
-              </w:rPr>
-              <w:t>Adding</w:t>
-            </w:r>
-            <w:proofErr w:type="spellEnd"/>
-            <w:r>
-              <w:rPr>
-                <w:rFonts w:ascii="Arial" w:eastAsia="Times New Roman" w:hAnsi="Arial" w:cs="Arial"/>
-                <w:b/>
-                <w:bCs/>
-                <w:i/>
-                <w:iCs/>
-                <w:color w:val="000000"/>
-                <w:sz w:val="20"/>
-                <w:szCs w:val="20"/>
-                <w:lang w:eastAsia="sv-SE"/>
-              </w:rPr>
-              <w:t xml:space="preserve"> test </w:t>
-            </w:r>
-            <w:proofErr w:type="spellStart"/>
-            <w:r>
-              <w:rPr>
-                <w:rFonts w:ascii="Arial" w:eastAsia="Times New Roman" w:hAnsi="Arial" w:cs="Arial"/>
-                <w:b/>
-                <w:bCs/>
-                <w:i/>
-                <w:iCs/>
-                <w:color w:val="000000"/>
-                <w:sz w:val="20"/>
-                <w:szCs w:val="20"/>
-                <w:lang w:eastAsia="sv-SE"/>
-              </w:rPr>
-              <w:t>types</w:t>
-            </w:r>
-            <w:proofErr w:type="spellEnd"/>
+                <w:lang w:val="en-US" w:eastAsia="sv-SE"/>
+              </w:rPr>
+              <w:t>P6.3 Adding new software emulations</w:t>
+            </w:r>
           </w:p>
         </w:tc>
       </w:tr>
       <w:tr>
         <w:trPr>
-          <w:trHeight w:val="255"/>
+          <w:trHeight w:val="510"/>
         </w:trPr>
         <w:tc>
           <w:tcPr>
@@ -5899,43 +6525,19 @@
                 <w:color w:val="000000"/>
                 <w:sz w:val="20"/>
                 <w:szCs w:val="20"/>
-                <w:lang w:eastAsia="sv-SE"/>
-              </w:rPr>
-            </w:pPr>
-            <w:proofErr w:type="spellStart"/>
-            <w:r>
-              <w:rPr>
-                <w:rFonts w:ascii="Arial" w:eastAsia="Times New Roman" w:hAnsi="Arial" w:cs="Arial"/>
-                <w:color w:val="000000"/>
-                <w:sz w:val="20"/>
-                <w:szCs w:val="20"/>
-                <w:lang w:eastAsia="sv-SE"/>
-              </w:rPr>
-              <w:t>Adding</w:t>
-            </w:r>
-            <w:proofErr w:type="spellEnd"/>
-            <w:r>
-              <w:rPr>
-                <w:rFonts w:ascii="Arial" w:eastAsia="Times New Roman" w:hAnsi="Arial" w:cs="Arial"/>
-                <w:color w:val="000000"/>
-                <w:sz w:val="20"/>
-                <w:szCs w:val="20"/>
-                <w:lang w:eastAsia="sv-SE"/>
-              </w:rPr>
-              <w:t xml:space="preserve"> new </w:t>
-            </w:r>
-            <w:proofErr w:type="spellStart"/>
-            <w:r>
-              <w:rPr>
-                <w:rFonts w:ascii="Arial" w:eastAsia="Times New Roman" w:hAnsi="Arial" w:cs="Arial"/>
-                <w:color w:val="000000"/>
-                <w:sz w:val="20"/>
-                <w:szCs w:val="20"/>
-                <w:lang w:eastAsia="sv-SE"/>
-              </w:rPr>
-              <w:t>testingtechniques</w:t>
-            </w:r>
-            <w:proofErr w:type="spellEnd"/>
+                <w:lang w:val="en-US" w:eastAsia="sv-SE"/>
+              </w:rPr>
+            </w:pPr>
+            <w:r>
+              <w:rPr>
+                <w:rFonts w:ascii="Arial" w:eastAsia="Times New Roman" w:hAnsi="Arial" w:cs="Arial"/>
+                <w:color w:val="000000"/>
+                <w:sz w:val="20"/>
+                <w:szCs w:val="20"/>
+                <w:lang w:val="en-US" w:eastAsia="sv-SE"/>
+              </w:rPr>
+              <w:t xml:space="preserve">Adding new software emulation mechanisms </w:t>
+            </w:r>
           </w:p>
         </w:tc>
         <w:tc>
@@ -6013,7 +6615,269 @@
           </w:p>
         </w:tc>
       </w:tr>
+      <w:tr>
+        <w:trPr>
+          <w:trHeight w:val="255"/>
+        </w:trPr>
+        <w:tc>
+          <w:tcPr>
+            <w:tcW w:w="7960" w:type="dxa"/>
+            <w:gridSpan w:val="3"/>
+            <w:tcBorders>
+              <w:top w:val="single" w:sz="4" w:space="0" w:color="auto"/>
+              <w:left w:val="single" w:sz="4" w:space="0" w:color="auto"/>
+              <w:bottom w:val="single" w:sz="4" w:space="0" w:color="auto"/>
+              <w:right w:val="single" w:sz="4" w:space="0" w:color="auto"/>
+            </w:tcBorders>
+            <w:shd w:val="clear" w:color="auto" w:fill="auto"/>
+            <w:hideMark/>
+          </w:tcPr>
+          <w:p>
+            <w:pPr>
+              <w:spacing w:after="0" w:line="240" w:lineRule="auto"/>
+              <w:rPr>
+                <w:rFonts w:ascii="Arial" w:eastAsia="Times New Roman" w:hAnsi="Arial" w:cs="Arial"/>
+                <w:b/>
+                <w:bCs/>
+                <w:i/>
+                <w:iCs/>
+                <w:color w:val="000000"/>
+                <w:sz w:val="20"/>
+                <w:szCs w:val="20"/>
+                <w:lang w:eastAsia="sv-SE"/>
+              </w:rPr>
+            </w:pPr>
+            <w:r>
+              <w:rPr>
+                <w:rFonts w:ascii="Arial" w:eastAsia="Times New Roman" w:hAnsi="Arial" w:cs="Arial"/>
+                <w:b/>
+                <w:bCs/>
+                <w:i/>
+                <w:iCs/>
+                <w:color w:val="000000"/>
+                <w:sz w:val="20"/>
+                <w:szCs w:val="20"/>
+                <w:lang w:eastAsia="sv-SE"/>
+              </w:rPr>
+              <w:t xml:space="preserve">P6.4 </w:t>
+            </w:r>
+            <w:proofErr w:type="spellStart"/>
+            <w:r>
+              <w:rPr>
+                <w:rFonts w:ascii="Arial" w:eastAsia="Times New Roman" w:hAnsi="Arial" w:cs="Arial"/>
+                <w:b/>
+                <w:bCs/>
+                <w:i/>
+                <w:iCs/>
+                <w:color w:val="000000"/>
+                <w:sz w:val="20"/>
+                <w:szCs w:val="20"/>
+                <w:lang w:eastAsia="sv-SE"/>
+              </w:rPr>
+              <w:t>Adding</w:t>
+            </w:r>
+            <w:proofErr w:type="spellEnd"/>
+            <w:r>
+              <w:rPr>
+                <w:rFonts w:ascii="Arial" w:eastAsia="Times New Roman" w:hAnsi="Arial" w:cs="Arial"/>
+                <w:b/>
+                <w:bCs/>
+                <w:i/>
+                <w:iCs/>
+                <w:color w:val="000000"/>
+                <w:sz w:val="20"/>
+                <w:szCs w:val="20"/>
+                <w:lang w:eastAsia="sv-SE"/>
+              </w:rPr>
+              <w:t xml:space="preserve"> test </w:t>
+            </w:r>
+            <w:proofErr w:type="spellStart"/>
+            <w:r>
+              <w:rPr>
+                <w:rFonts w:ascii="Arial" w:eastAsia="Times New Roman" w:hAnsi="Arial" w:cs="Arial"/>
+                <w:b/>
+                <w:bCs/>
+                <w:i/>
+                <w:iCs/>
+                <w:color w:val="000000"/>
+                <w:sz w:val="20"/>
+                <w:szCs w:val="20"/>
+                <w:lang w:eastAsia="sv-SE"/>
+              </w:rPr>
+              <w:t>types</w:t>
+            </w:r>
+            <w:proofErr w:type="spellEnd"/>
+          </w:p>
+        </w:tc>
+      </w:tr>
+      <w:tr>
+        <w:trPr>
+          <w:trHeight w:val="255"/>
+        </w:trPr>
+        <w:tc>
+          <w:tcPr>
+            <w:tcW w:w="2880" w:type="dxa"/>
+            <w:tcBorders>
+              <w:top w:val="nil"/>
+              <w:left w:val="single" w:sz="4" w:space="0" w:color="auto"/>
+              <w:bottom w:val="single" w:sz="4" w:space="0" w:color="auto"/>
+              <w:right w:val="single" w:sz="4" w:space="0" w:color="auto"/>
+            </w:tcBorders>
+            <w:shd w:val="clear" w:color="auto" w:fill="auto"/>
+            <w:hideMark/>
+          </w:tcPr>
+          <w:p>
+            <w:pPr>
+              <w:spacing w:after="0" w:line="240" w:lineRule="auto"/>
+              <w:rPr>
+                <w:rFonts w:ascii="Arial" w:eastAsia="Times New Roman" w:hAnsi="Arial" w:cs="Arial"/>
+                <w:color w:val="000000"/>
+                <w:sz w:val="20"/>
+                <w:szCs w:val="20"/>
+                <w:lang w:eastAsia="sv-SE"/>
+              </w:rPr>
+            </w:pPr>
+            <w:proofErr w:type="spellStart"/>
+            <w:r>
+              <w:rPr>
+                <w:rFonts w:ascii="Arial" w:eastAsia="Times New Roman" w:hAnsi="Arial" w:cs="Arial"/>
+                <w:color w:val="000000"/>
+                <w:sz w:val="20"/>
+                <w:szCs w:val="20"/>
+                <w:lang w:eastAsia="sv-SE"/>
+              </w:rPr>
+              <w:t>Adding</w:t>
+            </w:r>
+            <w:proofErr w:type="spellEnd"/>
+            <w:r>
+              <w:rPr>
+                <w:rFonts w:ascii="Arial" w:eastAsia="Times New Roman" w:hAnsi="Arial" w:cs="Arial"/>
+                <w:color w:val="000000"/>
+                <w:sz w:val="20"/>
+                <w:szCs w:val="20"/>
+                <w:lang w:eastAsia="sv-SE"/>
+              </w:rPr>
+              <w:t xml:space="preserve"> new </w:t>
+            </w:r>
+            <w:proofErr w:type="spellStart"/>
+            <w:r>
+              <w:rPr>
+                <w:rFonts w:ascii="Arial" w:eastAsia="Times New Roman" w:hAnsi="Arial" w:cs="Arial"/>
+                <w:color w:val="000000"/>
+                <w:sz w:val="20"/>
+                <w:szCs w:val="20"/>
+                <w:lang w:eastAsia="sv-SE"/>
+              </w:rPr>
+              <w:t>testing</w:t>
+            </w:r>
+            <w:proofErr w:type="spellEnd"/>
+            <w:r>
+              <w:rPr>
+                <w:rFonts w:ascii="Arial" w:eastAsia="Times New Roman" w:hAnsi="Arial" w:cs="Arial"/>
+                <w:color w:val="000000"/>
+                <w:sz w:val="20"/>
+                <w:szCs w:val="20"/>
+                <w:lang w:eastAsia="sv-SE"/>
+              </w:rPr>
+              <w:t xml:space="preserve"> </w:t>
+            </w:r>
+            <w:proofErr w:type="spellStart"/>
+            <w:r>
+              <w:rPr>
+                <w:rFonts w:ascii="Arial" w:eastAsia="Times New Roman" w:hAnsi="Arial" w:cs="Arial"/>
+                <w:color w:val="000000"/>
+                <w:sz w:val="20"/>
+                <w:szCs w:val="20"/>
+                <w:lang w:eastAsia="sv-SE"/>
+              </w:rPr>
+              <w:t>techniques</w:t>
+            </w:r>
+            <w:proofErr w:type="spellEnd"/>
+          </w:p>
+        </w:tc>
+        <w:tc>
+          <w:tcPr>
+            <w:tcW w:w="2500" w:type="dxa"/>
+            <w:tcBorders>
+              <w:top w:val="nil"/>
+              <w:left w:val="nil"/>
+              <w:bottom w:val="single" w:sz="4" w:space="0" w:color="auto"/>
+              <w:right w:val="single" w:sz="4" w:space="0" w:color="auto"/>
+            </w:tcBorders>
+            <w:shd w:val="clear" w:color="auto" w:fill="auto"/>
+            <w:hideMark/>
+          </w:tcPr>
+          <w:p>
+            <w:pPr>
+              <w:spacing w:after="0" w:line="240" w:lineRule="auto"/>
+              <w:rPr>
+                <w:rFonts w:ascii="Arial" w:eastAsia="Times New Roman" w:hAnsi="Arial" w:cs="Arial"/>
+                <w:color w:val="000000"/>
+                <w:sz w:val="20"/>
+                <w:szCs w:val="20"/>
+                <w:lang w:eastAsia="sv-SE"/>
+              </w:rPr>
+            </w:pPr>
+            <w:proofErr w:type="spellStart"/>
+            <w:r>
+              <w:rPr>
+                <w:rFonts w:ascii="Arial" w:eastAsia="Times New Roman" w:hAnsi="Arial" w:cs="Arial"/>
+                <w:color w:val="000000"/>
+                <w:sz w:val="20"/>
+                <w:szCs w:val="20"/>
+                <w:lang w:eastAsia="sv-SE"/>
+              </w:rPr>
+              <w:t>None</w:t>
+            </w:r>
+            <w:proofErr w:type="spellEnd"/>
+          </w:p>
+        </w:tc>
+        <w:tc>
+          <w:tcPr>
+            <w:tcW w:w="2580" w:type="dxa"/>
+            <w:tcBorders>
+              <w:top w:val="nil"/>
+              <w:left w:val="nil"/>
+              <w:bottom w:val="single" w:sz="4" w:space="0" w:color="auto"/>
+              <w:right w:val="single" w:sz="4" w:space="0" w:color="auto"/>
+            </w:tcBorders>
+            <w:shd w:val="clear" w:color="auto" w:fill="auto"/>
+            <w:hideMark/>
+          </w:tcPr>
+          <w:p>
+            <w:pPr>
+              <w:spacing w:after="0" w:line="240" w:lineRule="auto"/>
+              <w:rPr>
+                <w:rFonts w:ascii="Arial" w:eastAsia="Times New Roman" w:hAnsi="Arial" w:cs="Arial"/>
+                <w:color w:val="000000"/>
+                <w:sz w:val="20"/>
+                <w:szCs w:val="20"/>
+                <w:lang w:eastAsia="sv-SE"/>
+              </w:rPr>
+            </w:pPr>
+            <w:proofErr w:type="spellStart"/>
+            <w:r>
+              <w:rPr>
+                <w:rFonts w:ascii="Arial" w:eastAsia="Times New Roman" w:hAnsi="Arial" w:cs="Arial"/>
+                <w:color w:val="000000"/>
+                <w:sz w:val="20"/>
+                <w:szCs w:val="20"/>
+                <w:lang w:eastAsia="sv-SE"/>
+              </w:rPr>
+              <w:t>None</w:t>
+            </w:r>
+            <w:proofErr w:type="spellEnd"/>
+          </w:p>
+        </w:tc>
+      </w:tr>
     </w:tbl>
+    <w:p>
+      <w:pPr>
+        <w:rPr>
+          <w:lang w:val="en-US"/>
+        </w:rPr>
+      </w:pPr>
+    </w:p>
     <w:p>
       <w:pPr>
         <w:rPr>
@@ -8707,8 +9571,6 @@
               </w:rPr>
               <w:t>funtionality</w:t>
             </w:r>
-            <w:bookmarkStart w:id="0" w:name="_GoBack"/>
-            <w:bookmarkEnd w:id="0"/>
             <w:r>
               <w:rPr>
                 <w:lang w:val="en-US"/>
@@ -8899,7 +9761,19 @@
               <w:rPr>
                 <w:lang w:val="en-US"/>
               </w:rPr>
-              <w:t>A Separate scripting component will feed scripted input into the input component for further transfer down to the tested system. Sending testing data up to be viewed during runtime will be handled by the data broker. This will be implemented as a separate mode so that the MIB can run as both an atomatic system and a new monitored system.</w:t>
+              <w:t>A Separate scripting component will feed scripted input into the input component for further transfer down to the tested system. Sending testing data up to be viewed during runtime will be handled by the data broker. This will be implemented as a separate mode so that the MIB can run as both an a</w:t>
+            </w:r>
+            <w:r>
+              <w:rPr>
+                <w:lang w:val="en-US"/>
+              </w:rPr>
+              <w:t>u</w:t>
+            </w:r>
+            <w:r>
+              <w:rPr>
+                <w:lang w:val="en-US"/>
+              </w:rPr>
+              <w:t>tomatic system and a new monitored system.</w:t>
             </w:r>
           </w:p>
         </w:tc>
@@ -13898,7 +14772,7 @@
 </file>
 
 <file path=customXml/itemProps1.xml><?xml version="1.0" encoding="utf-8"?>
-<ds:datastoreItem xmlns:ds="http://schemas.openxmlformats.org/officeDocument/2006/customXml" ds:itemID="{B19D6393-BFA5-4682-9C0E-7DF0D7FA079C}">
+<ds:datastoreItem xmlns:ds="http://schemas.openxmlformats.org/officeDocument/2006/customXml" ds:itemID="{77BB9A44-0F94-448F-9AA2-BFD54AD19573}">
   <ds:schemaRefs>
     <ds:schemaRef ds:uri="http://schemas.openxmlformats.org/officeDocument/2006/bibliography"/>
   </ds:schemaRefs>

</xml_diff>

<commit_message>
Small fixes in GA03
</commit_message>
<xml_diff>
--- a/GA03/GA03.docx
+++ b/GA03/GA03.docx
@@ -364,15 +364,7 @@
     </w:p>
     <w:p>
       <w:r>
-        <w:t xml:space="preserve">Rasmus </w:t>
-      </w:r>
-      <w:proofErr w:type="spellStart"/>
-      <w:r>
-        <w:t>Tilljander</w:t>
-      </w:r>
-      <w:proofErr w:type="spellEnd"/>
-      <w:r>
-        <w:t xml:space="preserve"> - rati10@student.bth.se</w:t>
+        <w:t>Rasmus Tilljander - rati10@student.bth.se</w:t>
       </w:r>
       <w:r>
         <w:br/>
@@ -2716,8 +2708,6 @@
           <w:lang w:val="en-US"/>
         </w:rPr>
       </w:pPr>
-      <w:bookmarkStart w:id="0" w:name="_GoBack"/>
-      <w:bookmarkEnd w:id="0"/>
     </w:p>
     <w:tbl>
       <w:tblPr>
@@ -8427,6 +8417,12 @@
               </w:rPr>
               <w:t xml:space="preserve"> This will be handled by the data broker</w:t>
             </w:r>
+            <w:r>
+              <w:rPr>
+                <w:lang w:val="en-US"/>
+              </w:rPr>
+              <w:t>.</w:t>
+            </w:r>
           </w:p>
         </w:tc>
       </w:tr>
@@ -9680,6 +9676,14 @@
               </w:rPr>
               <w:t>Apart from being run atomatic the system needs to support a monitored modewhere a user can view all the test data and script new input to the MIB</w:t>
             </w:r>
+            <w:r>
+              <w:rPr>
+                <w:lang w:val="en-US"/>
+              </w:rPr>
+              <w:t>.</w:t>
+            </w:r>
+            <w:bookmarkStart w:id="0" w:name="_GoBack"/>
+            <w:bookmarkEnd w:id="0"/>
           </w:p>
           <w:p>
             <w:pPr>
@@ -9809,7 +9813,21 @@
                 <w:i/>
                 <w:lang w:val="en-US"/>
               </w:rPr>
-              <w:t xml:space="preserve">“Duality strategy” </w:t>
+              <w:t>“</w:t>
+            </w:r>
+            <w:r>
+              <w:rPr>
+                <w:i/>
+                <w:lang w:val="en-US"/>
+              </w:rPr>
+              <w:t>Finite-state Machine</w:t>
+            </w:r>
+            <w:r>
+              <w:rPr>
+                <w:i/>
+                <w:lang w:val="en-US"/>
+              </w:rPr>
+              <w:t xml:space="preserve">” </w:t>
             </w:r>
             <w:r>
               <w:rPr>
@@ -10115,7 +10133,25 @@
         <w:rPr>
           <w:lang w:val="en-GB"/>
         </w:rPr>
-        <w:t>The component for handeling scripting new input and output to the MIB. This component was added to adapt the system to the “Scripting” change given by the assignment. It is linked to the issue-card and strategies: “Quis custodiet?”, “Duality strategy”</w:t>
+        <w:t>The component for handeling scripting new input and output to the MIB. This component was added to adapt the system to the “Scripting” change given by the assignment. It is linked to the issue-card and strategies: “Quis custodiet?”, “</w:t>
+      </w:r>
+      <w:r>
+        <w:rPr>
+          <w:lang w:val="en-GB"/>
+        </w:rPr>
+        <w:t>Finity-state Machine</w:t>
+      </w:r>
+      <w:r>
+        <w:rPr>
+          <w:lang w:val="en-GB"/>
+        </w:rPr>
+        <w:t>”</w:t>
+      </w:r>
+      <w:r>
+        <w:rPr>
+          <w:lang w:val="en-GB"/>
+        </w:rPr>
+        <w:t>.</w:t>
       </w:r>
     </w:p>
     <w:p>
@@ -10167,6 +10203,12 @@
           <w:lang w:val="en-GB"/>
         </w:rPr>
         <w:t>of predefined input and output using two sub-components, one for input and one for output</w:t>
+      </w:r>
+      <w:r>
+        <w:rPr>
+          <w:lang w:val="en-GB"/>
+        </w:rPr>
+        <w:t>.</w:t>
       </w:r>
     </w:p>
     <w:p>
@@ -11957,7 +11999,13 @@
         <w:rPr>
           <w:lang w:val="en-US"/>
         </w:rPr>
-        <w:t>Duality strategy”</w:t>
+        <w:t xml:space="preserve">Finite-state Machine </w:t>
+      </w:r>
+      <w:r>
+        <w:rPr>
+          <w:lang w:val="en-US"/>
+        </w:rPr>
+        <w:t>strategy”</w:t>
       </w:r>
     </w:p>
     <w:p>
@@ -14772,7 +14820,7 @@
 </file>
 
 <file path=customXml/itemProps1.xml><?xml version="1.0" encoding="utf-8"?>
-<ds:datastoreItem xmlns:ds="http://schemas.openxmlformats.org/officeDocument/2006/customXml" ds:itemID="{77BB9A44-0F94-448F-9AA2-BFD54AD19573}">
+<ds:datastoreItem xmlns:ds="http://schemas.openxmlformats.org/officeDocument/2006/customXml" ds:itemID="{C29364A2-1377-4ABD-95CB-3B9DADFA4E37}">
   <ds:schemaRefs>
     <ds:schemaRef ds:uri="http://schemas.openxmlformats.org/officeDocument/2006/bibliography"/>
   </ds:schemaRefs>

</xml_diff>

<commit_message>
finalized GA03 and added stuff for GA04
</commit_message>
<xml_diff>
--- a/GA03/GA03.docx
+++ b/GA03/GA03.docx
@@ -363,63 +363,31 @@
       </w:pPr>
     </w:p>
     <w:p>
-      <w:pPr>
-        <w:rPr>
-          <w:lang w:val="en-GB"/>
-        </w:rPr>
-      </w:pPr>
-      <w:r>
-        <w:rPr>
-          <w:lang w:val="en-GB"/>
-        </w:rPr>
+      <w:r>
         <w:t>Rasmus Tilljander - rati10@student.bth.se</w:t>
       </w:r>
       <w:r>
-        <w:rPr>
-          <w:lang w:val="en-GB"/>
-        </w:rPr>
         <w:br/>
       </w:r>
       <w:r>
-        <w:rPr>
-          <w:lang w:val="en-GB"/>
-        </w:rPr>
         <w:t>Nils Forsman - nifo08@student.bth.se</w:t>
       </w:r>
       <w:r>
-        <w:rPr>
-          <w:lang w:val="en-GB"/>
-        </w:rPr>
         <w:br/>
       </w:r>
       <w:r>
-        <w:rPr>
-          <w:lang w:val="en-GB"/>
-        </w:rPr>
         <w:t>Calle Ketola - cake10@student.bth.se</w:t>
       </w:r>
       <w:r>
-        <w:rPr>
-          <w:lang w:val="en-GB"/>
-        </w:rPr>
         <w:br/>
       </w:r>
       <w:r>
-        <w:rPr>
-          <w:lang w:val="en-GB"/>
-        </w:rPr>
         <w:t>Kim Hansson - kiha10@student.bth.</w:t>
       </w:r>
       <w:r>
-        <w:rPr>
-          <w:lang w:val="en-GB"/>
-        </w:rPr>
         <w:t>se</w:t>
       </w:r>
       <w:r>
-        <w:rPr>
-          <w:lang w:val="en-GB"/>
-        </w:rPr>
         <w:br w:type="page"/>
       </w:r>
     </w:p>
@@ -446,7 +414,34 @@
     </w:p>
     <w:p>
       <w:pPr>
-        <w:spacing w:line="240" w:lineRule="auto"/>
+        <w:spacing w:after="0" w:line="240" w:lineRule="auto"/>
+        <w:rPr>
+          <w:sz w:val="16"/>
+          <w:szCs w:val="16"/>
+          <w:lang w:val="en-GB"/>
+        </w:rPr>
+      </w:pPr>
+      <w:r>
+        <w:rPr>
+          <w:sz w:val="16"/>
+          <w:szCs w:val="16"/>
+          <w:lang w:val="en-GB"/>
+        </w:rPr>
+        <w:t xml:space="preserve">Motivations: </w:t>
+      </w:r>
+      <w:r>
+        <w:rPr>
+          <w:sz w:val="16"/>
+          <w:szCs w:val="16"/>
+          <w:lang w:val="en-GB"/>
+        </w:rPr>
+        <w:br/>
+        <w:t>* Some motivations given, but no alternatives to design decisions are discussed</w:t>
+      </w:r>
+    </w:p>
+    <w:p>
+      <w:pPr>
+        <w:spacing w:after="0" w:line="240" w:lineRule="auto"/>
         <w:rPr>
           <w:sz w:val="16"/>
           <w:szCs w:val="16"/>
@@ -454,57 +449,6 @@
           <w:lang w:val="en-GB"/>
         </w:rPr>
       </w:pPr>
-      <w:r>
-        <w:rPr>
-          <w:sz w:val="16"/>
-          <w:szCs w:val="16"/>
-          <w:lang w:val="en-GB"/>
-        </w:rPr>
-        <w:t xml:space="preserve">Motivations: </w:t>
-      </w:r>
-      <w:r>
-        <w:rPr>
-          <w:sz w:val="16"/>
-          <w:szCs w:val="16"/>
-          <w:lang w:val="en-GB"/>
-        </w:rPr>
-        <w:br/>
-        <w:t>* Some motivations given, but no alternatives to design decisions are discussed</w:t>
-      </w:r>
-      <w:r>
-        <w:rPr>
-          <w:sz w:val="16"/>
-          <w:szCs w:val="16"/>
-          <w:lang w:val="en-GB"/>
-        </w:rPr>
-        <w:br/>
-      </w:r>
-      <w:r>
-        <w:rPr>
-          <w:sz w:val="16"/>
-          <w:szCs w:val="16"/>
-          <w:lang w:val="en-GB"/>
-        </w:rPr>
-        <w:br/>
-        <w:t>Revisit assignment 1:</w:t>
-      </w:r>
-      <w:r>
-        <w:rPr>
-          <w:sz w:val="16"/>
-          <w:szCs w:val="16"/>
-          <w:lang w:val="en-GB"/>
-        </w:rPr>
-        <w:br/>
-        <w:t>* 3 issues have solutions, but no concrete strategies to implement them</w:t>
-      </w:r>
-      <w:r>
-        <w:rPr>
-          <w:sz w:val="16"/>
-          <w:szCs w:val="16"/>
-          <w:lang w:val="en-GB"/>
-        </w:rPr>
-        <w:br/>
-      </w:r>
       <w:r>
         <w:rPr>
           <w:sz w:val="16"/>
@@ -513,19 +457,16 @@
           <w:u w:val="single"/>
           <w:lang w:val="en-GB"/>
         </w:rPr>
-        <w:t>Added strategies to most issues that lacked such.</w:t>
-      </w:r>
-    </w:p>
-    <w:p>
-      <w:pPr>
-        <w:spacing w:after="0"/>
+        <w:t>Alternatives are now discussed.</w:t>
+      </w:r>
+      <w:r>
         <w:rPr>
           <w:sz w:val="16"/>
           <w:szCs w:val="16"/>
-          <w:u w:val="single"/>
-          <w:lang w:val="en-GB"/>
-        </w:rPr>
-      </w:pPr>
+          <w:lang w:val="en-GB"/>
+        </w:rPr>
+        <w:br/>
+      </w:r>
       <w:r>
         <w:rPr>
           <w:sz w:val="16"/>
@@ -533,7 +474,7 @@
           <w:lang w:val="en-GB"/>
         </w:rPr>
         <w:br/>
-        <w:t xml:space="preserve">Strategy mapping to module view: </w:t>
+        <w:t>Revisit assignment 1:</w:t>
       </w:r>
       <w:r>
         <w:rPr>
@@ -542,7 +483,7 @@
           <w:lang w:val="en-GB"/>
         </w:rPr>
         <w:br/>
-        <w:t>* You motivate the decisions well, but you should specify also the concrete</w:t>
+        <w:t>* 3 issues have solutions, but no concrete strategies to implement them</w:t>
       </w:r>
       <w:r>
         <w:rPr>
@@ -551,19 +492,7 @@
           <w:lang w:val="en-GB"/>
         </w:rPr>
         <w:br/>
-        <w:t>strategy, not only the issue, which leads to the decision.</w:t>
-      </w:r>
-    </w:p>
-    <w:p>
-      <w:pPr>
-        <w:spacing w:after="0"/>
-        <w:rPr>
-          <w:sz w:val="16"/>
-          <w:szCs w:val="16"/>
-          <w:u w:val="single"/>
-          <w:lang w:val="en-GB"/>
-        </w:rPr>
-      </w:pPr>
+      </w:r>
       <w:r>
         <w:rPr>
           <w:sz w:val="16"/>
@@ -572,8 +501,57 @@
           <w:u w:val="single"/>
           <w:lang w:val="en-GB"/>
         </w:rPr>
-        <w:t xml:space="preserve">The </w:t>
-      </w:r>
+        <w:t>Added strategies to most issues that lacked such.</w:t>
+      </w:r>
+    </w:p>
+    <w:p>
+      <w:pPr>
+        <w:spacing w:after="0"/>
+        <w:rPr>
+          <w:sz w:val="16"/>
+          <w:szCs w:val="16"/>
+          <w:u w:val="single"/>
+          <w:lang w:val="en-GB"/>
+        </w:rPr>
+      </w:pPr>
+      <w:r>
+        <w:rPr>
+          <w:sz w:val="16"/>
+          <w:szCs w:val="16"/>
+          <w:lang w:val="en-GB"/>
+        </w:rPr>
+        <w:br/>
+        <w:t xml:space="preserve">Strategy mapping to module view: </w:t>
+      </w:r>
+      <w:r>
+        <w:rPr>
+          <w:sz w:val="16"/>
+          <w:szCs w:val="16"/>
+          <w:lang w:val="en-GB"/>
+        </w:rPr>
+        <w:br/>
+        <w:t>* You motivate the decisions well, but you should specify also the concrete</w:t>
+      </w:r>
+      <w:r>
+        <w:rPr>
+          <w:sz w:val="16"/>
+          <w:szCs w:val="16"/>
+          <w:lang w:val="en-GB"/>
+        </w:rPr>
+        <w:br/>
+        <w:t>strategy, not only the issue, which leads to the decision.</w:t>
+      </w:r>
+    </w:p>
+    <w:p>
+      <w:pPr>
+        <w:spacing w:after="0"/>
+        <w:rPr>
+          <w:sz w:val="16"/>
+          <w:szCs w:val="16"/>
+          <w:u w:val="single"/>
+          <w:lang w:val="en-GB"/>
+        </w:rPr>
+      </w:pPr>
       <w:r>
         <w:rPr>
           <w:sz w:val="16"/>
@@ -582,7 +560,7 @@
           <w:u w:val="single"/>
           <w:lang w:val="en-GB"/>
         </w:rPr>
-        <w:t>corresponding</w:t>
+        <w:t xml:space="preserve">The </w:t>
       </w:r>
       <w:r>
         <w:rPr>
@@ -592,7 +570,7 @@
           <w:u w:val="single"/>
           <w:lang w:val="en-GB"/>
         </w:rPr>
-        <w:t xml:space="preserve"> st</w:t>
+        <w:t>corresponding</w:t>
       </w:r>
       <w:r>
         <w:rPr>
@@ -602,7 +580,7 @@
           <w:u w:val="single"/>
           <w:lang w:val="en-GB"/>
         </w:rPr>
-        <w:t>r</w:t>
+        <w:t xml:space="preserve"> st</w:t>
       </w:r>
       <w:r>
         <w:rPr>
@@ -612,7 +590,7 @@
           <w:u w:val="single"/>
           <w:lang w:val="en-GB"/>
         </w:rPr>
-        <w:t>at</w:t>
+        <w:t>r</w:t>
       </w:r>
       <w:r>
         <w:rPr>
@@ -622,56 +600,8 @@
           <w:u w:val="single"/>
           <w:lang w:val="en-GB"/>
         </w:rPr>
-        <w:t>egies are now mentioned as well.</w:t>
-      </w:r>
-    </w:p>
-    <w:p>
-      <w:pPr>
-        <w:spacing w:after="0"/>
-        <w:rPr>
-          <w:sz w:val="16"/>
-          <w:szCs w:val="16"/>
-          <w:lang w:val="en-GB"/>
-        </w:rPr>
-      </w:pPr>
-      <w:r>
-        <w:rPr>
-          <w:sz w:val="16"/>
-          <w:szCs w:val="16"/>
-          <w:lang w:val="en-GB"/>
-        </w:rPr>
-        <w:br/>
-        <w:t xml:space="preserve">Module view: </w:t>
-      </w:r>
-      <w:r>
-        <w:rPr>
-          <w:sz w:val="16"/>
-          <w:szCs w:val="16"/>
-          <w:lang w:val="en-GB"/>
-        </w:rPr>
-        <w:br/>
-        <w:t>* No traceability between conceptual and module view, i.e. not clear which and</w:t>
-      </w:r>
-      <w:r>
-        <w:rPr>
-          <w:sz w:val="16"/>
-          <w:szCs w:val="16"/>
-          <w:lang w:val="en-GB"/>
-        </w:rPr>
-        <w:br/>
-        <w:t>where conceptual components are reflected in the module view.</w:t>
-      </w:r>
-    </w:p>
-    <w:p>
-      <w:pPr>
-        <w:spacing w:after="0"/>
-        <w:rPr>
-          <w:sz w:val="16"/>
-          <w:szCs w:val="16"/>
-          <w:u w:val="single"/>
-          <w:lang w:val="en-GB"/>
-        </w:rPr>
-      </w:pPr>
+        <w:t>at</w:t>
+      </w:r>
       <w:r>
         <w:rPr>
           <w:sz w:val="16"/>
@@ -680,8 +610,56 @@
           <w:u w:val="single"/>
           <w:lang w:val="en-GB"/>
         </w:rPr>
-        <w:t>Added a short mention to each layer description which component that it reflects</w:t>
-      </w:r>
+        <w:t>egies are now mentioned as well.</w:t>
+      </w:r>
+    </w:p>
+    <w:p>
+      <w:pPr>
+        <w:spacing w:after="0"/>
+        <w:rPr>
+          <w:sz w:val="16"/>
+          <w:szCs w:val="16"/>
+          <w:lang w:val="en-GB"/>
+        </w:rPr>
+      </w:pPr>
+      <w:r>
+        <w:rPr>
+          <w:sz w:val="16"/>
+          <w:szCs w:val="16"/>
+          <w:lang w:val="en-GB"/>
+        </w:rPr>
+        <w:br/>
+        <w:t xml:space="preserve">Module view: </w:t>
+      </w:r>
+      <w:r>
+        <w:rPr>
+          <w:sz w:val="16"/>
+          <w:szCs w:val="16"/>
+          <w:lang w:val="en-GB"/>
+        </w:rPr>
+        <w:br/>
+        <w:t>* No traceability between conceptual and module view, i.e. not clear which and</w:t>
+      </w:r>
+      <w:r>
+        <w:rPr>
+          <w:sz w:val="16"/>
+          <w:szCs w:val="16"/>
+          <w:lang w:val="en-GB"/>
+        </w:rPr>
+        <w:br/>
+        <w:t>where conceptual components are reflected in the module view.</w:t>
+      </w:r>
+    </w:p>
+    <w:p>
+      <w:pPr>
+        <w:spacing w:after="0"/>
+        <w:rPr>
+          <w:sz w:val="16"/>
+          <w:szCs w:val="16"/>
+          <w:u w:val="single"/>
+          <w:lang w:val="en-GB"/>
+        </w:rPr>
+      </w:pPr>
       <w:r>
         <w:rPr>
           <w:sz w:val="16"/>
@@ -690,55 +668,8 @@
           <w:u w:val="single"/>
           <w:lang w:val="en-GB"/>
         </w:rPr>
-        <w:t>.</w:t>
-      </w:r>
-    </w:p>
-    <w:p>
-      <w:pPr>
-        <w:spacing w:after="0"/>
-        <w:rPr>
-          <w:sz w:val="16"/>
-          <w:szCs w:val="16"/>
-          <w:lang w:val="en-GB"/>
-        </w:rPr>
-      </w:pPr>
-      <w:r>
-        <w:rPr>
-          <w:sz w:val="16"/>
-          <w:szCs w:val="16"/>
-          <w:lang w:val="en-GB"/>
-        </w:rPr>
-        <w:br/>
-        <w:t>* Why are there 4 "Data transfer" modules? If they all have the same</w:t>
-      </w:r>
-      <w:r>
-        <w:rPr>
-          <w:sz w:val="16"/>
-          <w:szCs w:val="16"/>
-          <w:lang w:val="en-GB"/>
-        </w:rPr>
-        <w:br/>
-        <w:t>functionality, they shouldn't be replicated four times. If they are different,</w:t>
-      </w:r>
-      <w:r>
-        <w:rPr>
-          <w:sz w:val="16"/>
-          <w:szCs w:val="16"/>
-          <w:lang w:val="en-GB"/>
-        </w:rPr>
-        <w:br/>
-        <w:t>e.g. clients in the broker pattern, they should have different names</w:t>
-      </w:r>
-    </w:p>
-    <w:p>
-      <w:pPr>
-        <w:spacing w:after="0" w:line="240" w:lineRule="auto"/>
-        <w:rPr>
-          <w:sz w:val="16"/>
-          <w:szCs w:val="16"/>
-          <w:lang w:val="en-GB"/>
-        </w:rPr>
-      </w:pPr>
+        <w:t>Added a short mention to each layer description which component that it reflects</w:t>
+      </w:r>
       <w:r>
         <w:rPr>
           <w:sz w:val="16"/>
@@ -747,8 +678,55 @@
           <w:u w:val="single"/>
           <w:lang w:val="en-GB"/>
         </w:rPr>
-        <w:t xml:space="preserve">Each of the modules now </w:t>
-      </w:r>
+        <w:t>.</w:t>
+      </w:r>
+    </w:p>
+    <w:p>
+      <w:pPr>
+        <w:spacing w:after="0"/>
+        <w:rPr>
+          <w:sz w:val="16"/>
+          <w:szCs w:val="16"/>
+          <w:lang w:val="en-GB"/>
+        </w:rPr>
+      </w:pPr>
+      <w:r>
+        <w:rPr>
+          <w:sz w:val="16"/>
+          <w:szCs w:val="16"/>
+          <w:lang w:val="en-GB"/>
+        </w:rPr>
+        <w:br/>
+        <w:t>* Why are there 4 "Data transfer" modules? If they all have the same</w:t>
+      </w:r>
+      <w:r>
+        <w:rPr>
+          <w:sz w:val="16"/>
+          <w:szCs w:val="16"/>
+          <w:lang w:val="en-GB"/>
+        </w:rPr>
+        <w:br/>
+        <w:t>functionality, they shouldn't be replicated four times. If they are different,</w:t>
+      </w:r>
+      <w:r>
+        <w:rPr>
+          <w:sz w:val="16"/>
+          <w:szCs w:val="16"/>
+          <w:lang w:val="en-GB"/>
+        </w:rPr>
+        <w:br/>
+        <w:t>e.g. clients in the broker pattern, they should have different names</w:t>
+      </w:r>
+    </w:p>
+    <w:p>
+      <w:pPr>
+        <w:spacing w:after="0" w:line="240" w:lineRule="auto"/>
+        <w:rPr>
+          <w:sz w:val="16"/>
+          <w:szCs w:val="16"/>
+          <w:lang w:val="en-GB"/>
+        </w:rPr>
+      </w:pPr>
       <w:r>
         <w:rPr>
           <w:sz w:val="16"/>
@@ -757,7 +735,7 @@
           <w:u w:val="single"/>
           <w:lang w:val="en-GB"/>
         </w:rPr>
-        <w:t>has</w:t>
+        <w:t xml:space="preserve">Each of the modules now </w:t>
       </w:r>
       <w:r>
         <w:rPr>
@@ -767,7 +745,7 @@
           <w:u w:val="single"/>
           <w:lang w:val="en-GB"/>
         </w:rPr>
-        <w:t xml:space="preserve"> </w:t>
+        <w:t>has</w:t>
       </w:r>
       <w:r>
         <w:rPr>
@@ -777,7 +755,7 @@
           <w:u w:val="single"/>
           <w:lang w:val="en-GB"/>
         </w:rPr>
-        <w:t>an</w:t>
+        <w:t xml:space="preserve"> </w:t>
       </w:r>
       <w:r>
         <w:rPr>
@@ -787,7 +765,7 @@
           <w:u w:val="single"/>
           <w:lang w:val="en-GB"/>
         </w:rPr>
-        <w:t xml:space="preserve"> individual name to show that they are different modules</w:t>
+        <w:t>an</w:t>
       </w:r>
       <w:r>
         <w:rPr>
@@ -797,53 +775,8 @@
           <w:u w:val="single"/>
           <w:lang w:val="en-GB"/>
         </w:rPr>
-        <w:t>.</w:t>
-      </w:r>
-      <w:r>
-        <w:rPr>
-          <w:sz w:val="16"/>
-          <w:szCs w:val="16"/>
-          <w:lang w:val="en-GB"/>
-        </w:rPr>
-        <w:br/>
-      </w:r>
-      <w:r>
-        <w:rPr>
-          <w:sz w:val="16"/>
-          <w:szCs w:val="16"/>
-          <w:lang w:val="en-GB"/>
-        </w:rPr>
-        <w:br/>
-        <w:t xml:space="preserve">Strategy mapping to execution view: </w:t>
-      </w:r>
-      <w:r>
-        <w:rPr>
-          <w:sz w:val="16"/>
-          <w:szCs w:val="16"/>
-          <w:lang w:val="en-GB"/>
-        </w:rPr>
-        <w:br/>
-        <w:t>* The design decisions are not connected to any strategy and/or issue (except</w:t>
-      </w:r>
-      <w:r>
-        <w:rPr>
-          <w:sz w:val="16"/>
-          <w:szCs w:val="16"/>
-          <w:lang w:val="en-GB"/>
-        </w:rPr>
-        <w:br/>
-        <w:t>broker strategy).</w:t>
-      </w:r>
-    </w:p>
-    <w:p>
-      <w:pPr>
-        <w:spacing w:after="0" w:line="240" w:lineRule="auto"/>
-        <w:rPr>
-          <w:sz w:val="16"/>
-          <w:szCs w:val="16"/>
-          <w:lang w:val="en-GB"/>
-        </w:rPr>
-      </w:pPr>
+        <w:t xml:space="preserve"> individual name to show that they are different modules</w:t>
+      </w:r>
       <w:r>
         <w:rPr>
           <w:sz w:val="16"/>
@@ -852,7 +785,7 @@
           <w:u w:val="single"/>
           <w:lang w:val="en-GB"/>
         </w:rPr>
-        <w:t>New issue-cards and strategies will be added so that we can map them to the execution view.</w:t>
+        <w:t>.</w:t>
       </w:r>
       <w:r>
         <w:rPr>
@@ -869,7 +802,7 @@
           <w:lang w:val="en-GB"/>
         </w:rPr>
         <w:br/>
-        <w:t xml:space="preserve">Execution view: </w:t>
+        <w:t xml:space="preserve">Strategy mapping to execution view: </w:t>
       </w:r>
       <w:r>
         <w:rPr>
@@ -878,7 +811,7 @@
           <w:lang w:val="en-GB"/>
         </w:rPr>
         <w:br/>
-        <w:t>* Diagrams are not clear since notation is not followed. We need to see at</w:t>
+        <w:t>* The design decisions are not connected to any strategy and/or issue (except</w:t>
       </w:r>
       <w:r>
         <w:rPr>
@@ -887,25 +820,15 @@
           <w:lang w:val="en-GB"/>
         </w:rPr>
         <w:br/>
-        <w:t>least one diagram showing the execution architecture view and one with</w:t>
-      </w:r>
-      <w:r>
+        <w:t>broker strategy).</w:t>
+      </w:r>
+    </w:p>
+    <w:p>
+      <w:pPr>
+        <w:spacing w:after="0" w:line="240" w:lineRule="auto"/>
         <w:rPr>
           <w:sz w:val="16"/>
           <w:szCs w:val="16"/>
-          <w:lang w:val="en-GB"/>
-        </w:rPr>
-        <w:br/>
-        <w:t>communication paths.</w:t>
-      </w:r>
-    </w:p>
-    <w:p>
-      <w:pPr>
-        <w:spacing w:after="0"/>
-        <w:rPr>
-          <w:sz w:val="16"/>
-          <w:szCs w:val="16"/>
-          <w:u w:val="single"/>
           <w:lang w:val="en-GB"/>
         </w:rPr>
       </w:pPr>
@@ -917,8 +840,63 @@
           <w:u w:val="single"/>
           <w:lang w:val="en-GB"/>
         </w:rPr>
-        <w:t>Communication paths have been added to the entities now and will be described in the text</w:t>
-      </w:r>
+        <w:t>New issue-cards and strategies will be added so that we can map them to the execution view.</w:t>
+      </w:r>
+      <w:r>
+        <w:rPr>
+          <w:sz w:val="16"/>
+          <w:szCs w:val="16"/>
+          <w:lang w:val="en-GB"/>
+        </w:rPr>
+        <w:br/>
+      </w:r>
+      <w:r>
+        <w:rPr>
+          <w:sz w:val="16"/>
+          <w:szCs w:val="16"/>
+          <w:lang w:val="en-GB"/>
+        </w:rPr>
+        <w:br/>
+        <w:t xml:space="preserve">Execution view: </w:t>
+      </w:r>
+      <w:r>
+        <w:rPr>
+          <w:sz w:val="16"/>
+          <w:szCs w:val="16"/>
+          <w:lang w:val="en-GB"/>
+        </w:rPr>
+        <w:br/>
+        <w:t>* Diagrams are not clear since notation is not followed. We need to see at</w:t>
+      </w:r>
+      <w:r>
+        <w:rPr>
+          <w:sz w:val="16"/>
+          <w:szCs w:val="16"/>
+          <w:lang w:val="en-GB"/>
+        </w:rPr>
+        <w:br/>
+        <w:t>least one diagram showing the execution architecture view and one with</w:t>
+      </w:r>
+      <w:r>
+        <w:rPr>
+          <w:sz w:val="16"/>
+          <w:szCs w:val="16"/>
+          <w:lang w:val="en-GB"/>
+        </w:rPr>
+        <w:br/>
+        <w:t>communication paths.</w:t>
+      </w:r>
+    </w:p>
+    <w:p>
+      <w:pPr>
+        <w:spacing w:after="0"/>
+        <w:rPr>
+          <w:sz w:val="16"/>
+          <w:szCs w:val="16"/>
+          <w:u w:val="single"/>
+          <w:lang w:val="en-GB"/>
+        </w:rPr>
+      </w:pPr>
       <w:r>
         <w:rPr>
           <w:sz w:val="16"/>
@@ -927,110 +905,8 @@
           <w:u w:val="single"/>
           <w:lang w:val="en-GB"/>
         </w:rPr>
-        <w:t>.</w:t>
-      </w:r>
-    </w:p>
-    <w:p>
-      <w:pPr>
-        <w:spacing w:after="0"/>
-        <w:rPr>
-          <w:sz w:val="16"/>
-          <w:szCs w:val="16"/>
-          <w:lang w:val="en-GB"/>
-        </w:rPr>
-      </w:pPr>
-      <w:r>
-        <w:rPr>
-          <w:sz w:val="16"/>
-          <w:szCs w:val="16"/>
-          <w:lang w:val="en-GB"/>
-        </w:rPr>
-        <w:br/>
-        <w:t>* There is no visible mapping between module view and execution view.</w:t>
-      </w:r>
-      <w:r>
-        <w:rPr>
-          <w:sz w:val="16"/>
-          <w:szCs w:val="16"/>
-          <w:lang w:val="en-GB"/>
-        </w:rPr>
-        <w:br/>
-      </w:r>
-      <w:r>
-        <w:rPr>
-          <w:sz w:val="16"/>
-          <w:szCs w:val="16"/>
-          <w:highlight w:val="yellow"/>
-          <w:lang w:val="en-GB"/>
-        </w:rPr>
-        <w:t xml:space="preserve">The mapping between the modules in the module view and the modules in the </w:t>
-      </w:r>
-      <w:r>
-        <w:rPr>
-          <w:sz w:val="16"/>
-          <w:szCs w:val="16"/>
-          <w:highlight w:val="yellow"/>
-          <w:lang w:val="en-GB"/>
-        </w:rPr>
-        <w:t>execution</w:t>
-      </w:r>
-      <w:r>
-        <w:rPr>
-          <w:sz w:val="16"/>
-          <w:szCs w:val="16"/>
-          <w:highlight w:val="yellow"/>
-          <w:lang w:val="en-GB"/>
-        </w:rPr>
-        <w:t xml:space="preserve"> view and now mentioned.</w:t>
-      </w:r>
-    </w:p>
-    <w:p>
-      <w:pPr>
-        <w:spacing w:after="0"/>
-        <w:rPr>
-          <w:sz w:val="16"/>
-          <w:szCs w:val="16"/>
-          <w:lang w:val="en-GB"/>
-        </w:rPr>
-      </w:pPr>
-      <w:r>
-        <w:rPr>
-          <w:sz w:val="16"/>
-          <w:szCs w:val="16"/>
-          <w:lang w:val="en-GB"/>
-        </w:rPr>
-        <w:br/>
-        <w:t xml:space="preserve">Self-evaluation of architecture: </w:t>
-      </w:r>
-      <w:r>
-        <w:rPr>
-          <w:sz w:val="16"/>
-          <w:szCs w:val="16"/>
-          <w:lang w:val="en-GB"/>
-        </w:rPr>
-        <w:br/>
-        <w:t>* Shallow description of alternative evaluation methods, choice weakly</w:t>
-      </w:r>
-      <w:r>
-        <w:rPr>
-          <w:sz w:val="16"/>
-          <w:szCs w:val="16"/>
-          <w:lang w:val="en-GB"/>
-        </w:rPr>
-        <w:br/>
-        <w:t>motivated.</w:t>
-      </w:r>
-    </w:p>
-    <w:p>
-      <w:pPr>
-        <w:spacing w:after="0"/>
-        <w:rPr>
-          <w:sz w:val="16"/>
-          <w:szCs w:val="16"/>
-          <w:u w:val="single"/>
-          <w:lang w:val="en-GB"/>
-        </w:rPr>
-      </w:pPr>
+        <w:t>Communication paths have been added to the entities now and will be described in the text</w:t>
+      </w:r>
       <w:r>
         <w:rPr>
           <w:sz w:val="16"/>
@@ -1039,7 +915,7 @@
           <w:u w:val="single"/>
           <w:lang w:val="en-GB"/>
         </w:rPr>
-        <w:t>Updated description of alternatives.</w:t>
+        <w:t>.</w:t>
       </w:r>
     </w:p>
     <w:p>
@@ -1058,7 +934,79 @@
           <w:lang w:val="en-GB"/>
         </w:rPr>
         <w:br/>
-        <w:t>* Chosen method (BTH evaluation method) not described and process not explained.</w:t>
+        <w:t>* There is no visible mapping between module view and execution view.</w:t>
+      </w:r>
+      <w:r>
+        <w:rPr>
+          <w:sz w:val="16"/>
+          <w:szCs w:val="16"/>
+          <w:lang w:val="en-GB"/>
+        </w:rPr>
+        <w:br/>
+      </w:r>
+      <w:r>
+        <w:rPr>
+          <w:sz w:val="16"/>
+          <w:szCs w:val="16"/>
+          <w:highlight w:val="yellow"/>
+          <w:lang w:val="en-GB"/>
+        </w:rPr>
+        <w:t xml:space="preserve">The mapping between the modules in the module view and the modules in the </w:t>
+      </w:r>
+      <w:r>
+        <w:rPr>
+          <w:sz w:val="16"/>
+          <w:szCs w:val="16"/>
+          <w:highlight w:val="yellow"/>
+          <w:lang w:val="en-GB"/>
+        </w:rPr>
+        <w:t>execution</w:t>
+      </w:r>
+      <w:r>
+        <w:rPr>
+          <w:sz w:val="16"/>
+          <w:szCs w:val="16"/>
+          <w:highlight w:val="yellow"/>
+          <w:lang w:val="en-GB"/>
+        </w:rPr>
+        <w:t xml:space="preserve"> view and now mentioned.</w:t>
+      </w:r>
+    </w:p>
+    <w:p>
+      <w:pPr>
+        <w:spacing w:after="0"/>
+        <w:rPr>
+          <w:sz w:val="16"/>
+          <w:szCs w:val="16"/>
+          <w:lang w:val="en-GB"/>
+        </w:rPr>
+      </w:pPr>
+      <w:r>
+        <w:rPr>
+          <w:sz w:val="16"/>
+          <w:szCs w:val="16"/>
+          <w:lang w:val="en-GB"/>
+        </w:rPr>
+        <w:br/>
+        <w:t xml:space="preserve">Self-evaluation of architecture: </w:t>
+      </w:r>
+      <w:r>
+        <w:rPr>
+          <w:sz w:val="16"/>
+          <w:szCs w:val="16"/>
+          <w:lang w:val="en-GB"/>
+        </w:rPr>
+        <w:br/>
+        <w:t>* Shallow description of alternative evaluation methods, choice weakly</w:t>
+      </w:r>
+      <w:r>
+        <w:rPr>
+          <w:sz w:val="16"/>
+          <w:szCs w:val="16"/>
+          <w:lang w:val="en-GB"/>
+        </w:rPr>
+        <w:br/>
+        <w:t>motivated.</w:t>
       </w:r>
     </w:p>
     <w:p>
@@ -1079,7 +1027,7 @@
           <w:u w:val="single"/>
           <w:lang w:val="en-GB"/>
         </w:rPr>
-        <w:t>Made a longer description of the chosen method.</w:t>
+        <w:t>Updated description of alternatives.</w:t>
       </w:r>
     </w:p>
     <w:p>
@@ -1098,25 +1046,7 @@
           <w:lang w:val="en-GB"/>
         </w:rPr>
         <w:br/>
-        <w:t>* BTH method not followed (i.e. most relevant quality attributes identified,</w:t>
-      </w:r>
-      <w:r>
-        <w:rPr>
-          <w:sz w:val="16"/>
-          <w:szCs w:val="16"/>
-          <w:lang w:val="en-GB"/>
-        </w:rPr>
-        <w:br/>
-        <w:t>but not motivated why they are the most important ones; no normal/worst case</w:t>
-      </w:r>
-      <w:r>
-        <w:rPr>
-          <w:sz w:val="16"/>
-          <w:szCs w:val="16"/>
-          <w:lang w:val="en-GB"/>
-        </w:rPr>
-        <w:br/>
-        <w:t>scenarios defined)</w:t>
+        <w:t>* Chosen method (BTH evaluation method) not described and process not explained.</w:t>
       </w:r>
     </w:p>
     <w:p>
@@ -1137,7 +1067,7 @@
           <w:u w:val="single"/>
           <w:lang w:val="en-GB"/>
         </w:rPr>
-        <w:t>Motivation has been added.</w:t>
+        <w:t>Made a longer description of the chosen method.</w:t>
       </w:r>
     </w:p>
     <w:p>
@@ -1156,7 +1086,7 @@
           <w:lang w:val="en-GB"/>
         </w:rPr>
         <w:br/>
-        <w:t>* Scenarios are shallowly analyzed</w:t>
+        <w:t>* BTH method not followed (i.e. most relevant quality attributes identified,</w:t>
       </w:r>
       <w:r>
         <w:rPr>
@@ -1165,6 +1095,94 @@
           <w:lang w:val="en-GB"/>
         </w:rPr>
         <w:br/>
+        <w:t>but not motivated why they are the most important ones; no normal/worst case</w:t>
+      </w:r>
+      <w:r>
+        <w:rPr>
+          <w:sz w:val="16"/>
+          <w:szCs w:val="16"/>
+          <w:lang w:val="en-GB"/>
+        </w:rPr>
+        <w:br/>
+        <w:t>scenarios defined)</w:t>
+      </w:r>
+    </w:p>
+    <w:p>
+      <w:pPr>
+        <w:spacing w:after="0"/>
+        <w:rPr>
+          <w:sz w:val="16"/>
+          <w:szCs w:val="16"/>
+          <w:u w:val="single"/>
+          <w:lang w:val="en-GB"/>
+        </w:rPr>
+      </w:pPr>
+      <w:r>
+        <w:rPr>
+          <w:sz w:val="16"/>
+          <w:szCs w:val="16"/>
+          <w:highlight w:val="yellow"/>
+          <w:u w:val="single"/>
+          <w:lang w:val="en-GB"/>
+        </w:rPr>
+        <w:t>Motivation has been added.</w:t>
+      </w:r>
+    </w:p>
+    <w:p>
+      <w:pPr>
+        <w:spacing w:after="0"/>
+        <w:rPr>
+          <w:sz w:val="16"/>
+          <w:szCs w:val="16"/>
+          <w:lang w:val="en-GB"/>
+        </w:rPr>
+      </w:pPr>
+      <w:r>
+        <w:rPr>
+          <w:sz w:val="16"/>
+          <w:szCs w:val="16"/>
+          <w:lang w:val="en-GB"/>
+        </w:rPr>
+        <w:br/>
+        <w:t>* Scenarios are shallowly analyzed</w:t>
+      </w:r>
+    </w:p>
+    <w:p>
+      <w:pPr>
+        <w:spacing w:after="0"/>
+        <w:rPr>
+          <w:sz w:val="16"/>
+          <w:szCs w:val="16"/>
+          <w:u w:val="single"/>
+          <w:lang w:val="en-GB"/>
+        </w:rPr>
+      </w:pPr>
+      <w:r>
+        <w:rPr>
+          <w:sz w:val="16"/>
+          <w:szCs w:val="16"/>
+          <w:highlight w:val="yellow"/>
+          <w:u w:val="single"/>
+          <w:lang w:val="en-GB"/>
+        </w:rPr>
+        <w:t>Added some more meat to the analysis.</w:t>
+      </w:r>
+    </w:p>
+    <w:p>
+      <w:pPr>
+        <w:spacing w:after="0"/>
+        <w:rPr>
+          <w:sz w:val="16"/>
+          <w:szCs w:val="16"/>
+          <w:lang w:val="en-GB"/>
+        </w:rPr>
+      </w:pPr>
+      <w:r>
+        <w:rPr>
+          <w:sz w:val="16"/>
+          <w:szCs w:val="16"/>
+          <w:lang w:val="en-GB"/>
+        </w:rPr>
         <w:t>* If you look at the description and advantages/disadvantages of the broker</w:t>
       </w:r>
       <w:r>
@@ -9498,11 +9516,269 @@
           <w:lang w:val="en-GB"/>
         </w:rPr>
       </w:pPr>
-      <w:r>
-        <w:rPr>
-          <w:lang w:val="en-GB"/>
-        </w:rPr>
-        <w:br w:type="page"/>
+    </w:p>
+    <w:p>
+      <w:pPr>
+        <w:pStyle w:val="Heading4"/>
+        <w:rPr>
+          <w:lang w:val="en-GB"/>
+        </w:rPr>
+      </w:pPr>
+      <w:r>
+        <w:rPr>
+          <w:lang w:val="en-GB"/>
+        </w:rPr>
+        <w:lastRenderedPageBreak/>
+        <w:t>Motivations for strategies and alternatives</w:t>
+      </w:r>
+    </w:p>
+    <w:p>
+      <w:pPr>
+        <w:pStyle w:val="Heading5"/>
+        <w:rPr>
+          <w:lang w:val="en-GB"/>
+        </w:rPr>
+      </w:pPr>
+      <w:r>
+        <w:rPr>
+          <w:lang w:val="en-GB"/>
+        </w:rPr>
+        <w:t>Checkpoint/Rollback</w:t>
+      </w:r>
+    </w:p>
+    <w:p>
+      <w:pPr>
+        <w:rPr>
+          <w:lang w:val="en-GB"/>
+        </w:rPr>
+      </w:pPr>
+      <w:r>
+        <w:rPr>
+          <w:lang w:val="en-GB"/>
+        </w:rPr>
+        <w:t xml:space="preserve">We choose the </w:t>
+      </w:r>
+      <w:r>
+        <w:rPr>
+          <w:i/>
+          <w:lang w:val="en-GB"/>
+        </w:rPr>
+        <w:t>Checkpoint/Rollback</w:t>
+      </w:r>
+      <w:r>
+        <w:rPr>
+          <w:lang w:val="en-GB"/>
+        </w:rPr>
+        <w:t xml:space="preserve"> strategy to solve the issue with recovering from a crash of the tested system. Other options would have been to use something similar to </w:t>
+      </w:r>
+      <w:r>
+        <w:rPr>
+          <w:i/>
+          <w:lang w:val="en-GB"/>
+        </w:rPr>
+        <w:t>Active redundancy</w:t>
+      </w:r>
+      <w:r>
+        <w:rPr>
+          <w:lang w:val="en-GB"/>
+        </w:rPr>
+        <w:t xml:space="preserve"> but running one or several redundant copies of the tested system with these copies being run slightly behind the primary tested system ready to be switched over to in case of a crash. A third option would be to simply run the tested system from the beginning again while feeding it the same input. The benefit of the modified Active redundancy option would have been very short time to recover from a crash of the tested system, however, this option would also have a large footprint when it comes to both memory and processing resources. On the other end of the spectrum we have a restart of the tested system which will most likely result in  quite long time to recover from a crash with the benefit of taking up little extra memory or processing resources. The </w:t>
+      </w:r>
+      <w:r>
+        <w:rPr>
+          <w:i/>
+          <w:lang w:val="en-GB"/>
+        </w:rPr>
+        <w:t xml:space="preserve">Checkpoint/Rollback </w:t>
+      </w:r>
+      <w:r>
+        <w:rPr>
+          <w:lang w:val="en-GB"/>
+        </w:rPr>
+        <w:t xml:space="preserve">strategy that we choose have a large footprint when it comes to memory resources but do not require as much processing power as the modified </w:t>
+      </w:r>
+      <w:r>
+        <w:rPr>
+          <w:i/>
+          <w:lang w:val="en-GB"/>
+        </w:rPr>
+        <w:t>Active Redundancy</w:t>
+      </w:r>
+      <w:r>
+        <w:rPr>
+          <w:lang w:val="en-GB"/>
+        </w:rPr>
+        <w:t>. We choose this strategy since it allows for relatively quick recovery and only have a large impact on memory resources.</w:t>
+      </w:r>
+    </w:p>
+    <w:p>
+      <w:pPr>
+        <w:pStyle w:val="Heading5"/>
+        <w:rPr>
+          <w:lang w:val="en-GB"/>
+        </w:rPr>
+      </w:pPr>
+      <w:r>
+        <w:rPr>
+          <w:lang w:val="en-GB"/>
+        </w:rPr>
+        <w:t>Broker pattern</w:t>
+      </w:r>
+    </w:p>
+    <w:p>
+      <w:pPr>
+        <w:rPr>
+          <w:lang w:val="en-GB"/>
+        </w:rPr>
+      </w:pPr>
+      <w:r>
+        <w:rPr>
+          <w:lang w:val="en-GB"/>
+        </w:rPr>
+        <w:t>The reason we choose the broker pattern was to ensure strong decoupling between our components due to the many factors we have that concern extendibility. One option to this pattern would have been direct co</w:t>
+      </w:r>
+      <w:r>
+        <w:rPr>
+          <w:lang w:val="en-GB"/>
+        </w:rPr>
+        <w:t xml:space="preserve">upling, </w:t>
+      </w:r>
+      <w:r>
+        <w:rPr>
+          <w:lang w:val="en-GB"/>
+        </w:rPr>
+        <w:t>however,</w:t>
+      </w:r>
+      <w:r>
+        <w:rPr>
+          <w:lang w:val="en-GB"/>
+        </w:rPr>
+        <w:t xml:space="preserve"> this would </w:t>
+      </w:r>
+      <w:r>
+        <w:rPr>
+          <w:lang w:val="en-GB"/>
+        </w:rPr>
+        <w:t xml:space="preserve"> have led to a very high coupling which would in turn have made extendibility much harder.</w:t>
+      </w:r>
+      <w:r>
+        <w:rPr>
+          <w:lang w:val="en-GB"/>
+        </w:rPr>
+        <w:t xml:space="preserve"> In the choice between improved performance and a high level of changeability we chose the latter.</w:t>
+      </w:r>
+    </w:p>
+    <w:p>
+      <w:pPr>
+        <w:pStyle w:val="Heading5"/>
+        <w:rPr>
+          <w:lang w:val="en-GB"/>
+        </w:rPr>
+      </w:pPr>
+      <w:r>
+        <w:rPr>
+          <w:lang w:val="en-GB"/>
+        </w:rPr>
+        <w:t>Multithreaded processing</w:t>
+      </w:r>
+    </w:p>
+    <w:p>
+      <w:pPr>
+        <w:rPr>
+          <w:lang w:val="en-GB"/>
+        </w:rPr>
+      </w:pPr>
+      <w:r>
+        <w:rPr>
+          <w:lang w:val="en-GB"/>
+        </w:rPr>
+        <w:t>Another option would have been to separate functionality into different processes. However, this would result in potentially higher latency in the throug</w:t>
+      </w:r>
+      <w:r>
+        <w:rPr>
+          <w:lang w:val="en-GB"/>
+        </w:rPr>
+        <w:t>h</w:t>
+      </w:r>
+      <w:r>
+        <w:rPr>
+          <w:lang w:val="en-GB"/>
+        </w:rPr>
+        <w:t>put since we relinquish a certain degree of control over data transfer to the operating system.</w:t>
+      </w:r>
+    </w:p>
+    <w:p>
+      <w:pPr>
+        <w:pStyle w:val="Heading5"/>
+        <w:rPr>
+          <w:lang w:val="en-GB"/>
+        </w:rPr>
+      </w:pPr>
+      <w:r>
+        <w:rPr>
+          <w:lang w:val="en-GB"/>
+        </w:rPr>
+        <w:t>Finite-state machine</w:t>
+      </w:r>
+    </w:p>
+    <w:p>
+      <w:pPr>
+        <w:rPr>
+          <w:lang w:val="en-GB"/>
+        </w:rPr>
+      </w:pPr>
+      <w:r>
+        <w:rPr>
+          <w:lang w:val="en-GB"/>
+        </w:rPr>
+        <w:t>There are many modern alternatives to using state machines claiming better functionality, performance  and changeability. But in this MIB we will only have a few states with very small differences in-between. This will not result in any major loss in functionality, performance or changeability. On the other hand we feel that keeping it simple with a strategy that can take many forms and implementations is the better choice.</w:t>
+      </w:r>
+    </w:p>
+    <w:p>
+      <w:pPr>
+        <w:pStyle w:val="Heading5"/>
+        <w:rPr>
+          <w:lang w:val="en-GB"/>
+        </w:rPr>
+      </w:pPr>
+      <w:r>
+        <w:rPr>
+          <w:lang w:val="en-GB"/>
+        </w:rPr>
+        <w:t>Identifier</w:t>
+      </w:r>
+    </w:p>
+    <w:p>
+      <w:pPr>
+        <w:rPr>
+          <w:lang w:val="en-GB"/>
+        </w:rPr>
+      </w:pPr>
+      <w:r>
+        <w:rPr>
+          <w:lang w:val="en-GB"/>
+        </w:rPr>
+        <w:t>An alternative would be to have a direct communication between every communicating component so that no external identification is needed. This not an option for a system that is highly dependent on changeability and low coupling.</w:t>
+      </w:r>
+    </w:p>
+    <w:p>
+      <w:pPr>
+        <w:rPr>
+          <w:lang w:val="en-GB"/>
+        </w:rPr>
+      </w:pPr>
+      <w:r>
+        <w:rPr>
+          <w:lang w:val="en-GB"/>
+        </w:rPr>
+        <w:t xml:space="preserve">Another alternative is to have the data broker setup temporary connections  between components. As long as the connection is up you can send data through to the other component unhindered and multiple connections could be open over the broker at the same time. The reason for not doing this implementation is that we foresee more smaller transfers to different components then one long transfer to the same component constantly. Setting up communication paths each time a smaller transfer is done and then closing it immediately would probably be more expensive than putting </w:t>
+      </w:r>
+      <w:r>
+        <w:rPr>
+          <w:lang w:val="en-GB"/>
+        </w:rPr>
+        <w:lastRenderedPageBreak/>
+        <w:t>headers/identifiers on each data transfer and letting the data broker sort them out. A hybrid system using both strategies depending on the transfer being made would probably be the most efficient, however, this will require more evaluation that we do not have time for as of this moment. But it will be considered for future implementations.</w:t>
       </w:r>
     </w:p>
     <w:p>
@@ -9516,7 +9792,6 @@
         <w:rPr>
           <w:lang w:val="en-GB"/>
         </w:rPr>
-        <w:lastRenderedPageBreak/>
         <w:t>Conceptual view description</w:t>
       </w:r>
     </w:p>
@@ -10117,19 +10392,6 @@
         </w:rPr>
         <w:t xml:space="preserve"> be handled here by maintaining semantic coherence between the interfaces and by exploring standards in software communications.</w:t>
       </w:r>
-    </w:p>
-    <w:p>
-      <w:pPr>
-        <w:rPr>
-          <w:rFonts w:asciiTheme="majorHAnsi" w:eastAsiaTheme="majorEastAsia" w:hAnsiTheme="majorHAnsi" w:cstheme="majorBidi"/>
-          <w:b/>
-          <w:bCs/>
-          <w:i/>
-          <w:iCs/>
-          <w:color w:val="4F81BD" w:themeColor="accent1"/>
-          <w:lang w:val="en-GB"/>
-        </w:rPr>
-      </w:pPr>
       <w:r>
         <w:rPr>
           <w:lang w:val="en-GB"/>
@@ -10493,7 +10755,7 @@
       <w:r>
         <w:rPr>
           <w:noProof/>
-          <w:lang w:val="en-GB" w:eastAsia="sv-SE"/>
+          <w:lang w:eastAsia="sv-SE"/>
         </w:rPr>
         <w:drawing>
           <wp:inline distT="0" distB="0" distL="0" distR="0">
@@ -11471,7 +11733,7 @@
       <w:r>
         <w:rPr>
           <w:noProof/>
-          <w:lang w:val="en-GB" w:eastAsia="sv-SE"/>
+          <w:lang w:eastAsia="sv-SE"/>
         </w:rPr>
         <w:drawing>
           <wp:inline distT="0" distB="0" distL="0" distR="0">
@@ -11571,13 +11833,6 @@
           <w:lang w:val="en-GB"/>
         </w:rPr>
       </w:pPr>
-    </w:p>
-    <w:p>
-      <w:pPr>
-        <w:rPr>
-          <w:lang w:val="en-GB"/>
-        </w:rPr>
-      </w:pPr>
       <w:r>
         <w:rPr>
           <w:lang w:val="en-GB"/>
@@ -11850,7 +12105,7 @@
       <w:r>
         <w:rPr>
           <w:noProof/>
-          <w:lang w:val="en-GB" w:eastAsia="sv-SE"/>
+          <w:lang w:eastAsia="sv-SE"/>
         </w:rPr>
         <w:drawing>
           <wp:inline distT="0" distB="0" distL="0" distR="0">
@@ -11925,7 +12180,7 @@
       <w:r>
         <w:rPr>
           <w:noProof/>
-          <w:lang w:val="en-GB" w:eastAsia="sv-SE"/>
+          <w:lang w:eastAsia="sv-SE"/>
         </w:rPr>
         <w:drawing>
           <wp:inline distT="0" distB="0" distL="0" distR="0">
@@ -11993,7 +12248,7 @@
       <w:r>
         <w:rPr>
           <w:noProof/>
-          <w:lang w:val="en-GB" w:eastAsia="sv-SE"/>
+          <w:lang w:eastAsia="sv-SE"/>
         </w:rPr>
         <w:lastRenderedPageBreak/>
         <w:drawing>
@@ -12951,6 +13206,12 @@
         </w:rPr>
         <w:t>The testing wrapper will acquire the last saved state of the tested system from the checkpoint module and then restore the tested system from there and continue the testing.</w:t>
       </w:r>
+      <w:r>
+        <w:rPr>
+          <w:lang w:val="en-GB"/>
+        </w:rPr>
+        <w:t xml:space="preserve"> While this is happening the testing will be halted by the data broker until it receives the all clear from the testing wrapper.</w:t>
+      </w:r>
     </w:p>
     <w:p>
       <w:pPr>
@@ -13066,6 +13327,12 @@
           <w:lang w:val="en-GB"/>
         </w:rPr>
         <w:t>-ray disc, 54 MB/s, is well below the capacity of any standard computer.</w:t>
+      </w:r>
+      <w:r>
+        <w:rPr>
+          <w:lang w:val="en-GB"/>
+        </w:rPr>
+        <w:t xml:space="preserve"> We chose this scenario to get some idea of how high transfer rate a common storage device with high performance could have and how our system could handle this type of throughput.</w:t>
       </w:r>
     </w:p>
     <w:p>
@@ -13196,6 +13463,12 @@
         </w:rPr>
         <w:t xml:space="preserve"> will be minimal.</w:t>
       </w:r>
+      <w:r>
+        <w:rPr>
+          <w:lang w:val="en-GB"/>
+        </w:rPr>
+        <w:t xml:space="preserve"> The goal is that implementing a new input type will only mean adding new code, not changing old one.</w:t>
+      </w:r>
     </w:p>
     <w:p>
       <w:pPr>
@@ -13299,7 +13572,38 @@
         <w:rPr>
           <w:lang w:val="en-GB"/>
         </w:rPr>
-        <w:t>Quality Attributes Tested GA03</w:t>
+        <w:t xml:space="preserve">Choice of Method and </w:t>
+      </w:r>
+      <w:r>
+        <w:rPr>
+          <w:lang w:val="en-GB"/>
+        </w:rPr>
+        <w:t xml:space="preserve">Quality Attributes </w:t>
+      </w:r>
+      <w:r>
+        <w:rPr>
+          <w:lang w:val="en-GB"/>
+        </w:rPr>
+        <w:t xml:space="preserve">for </w:t>
+      </w:r>
+      <w:r>
+        <w:rPr>
+          <w:lang w:val="en-GB"/>
+        </w:rPr>
+        <w:t>GA03</w:t>
+      </w:r>
+    </w:p>
+    <w:p>
+      <w:pPr>
+        <w:rPr>
+          <w:lang w:val="en-GB"/>
+        </w:rPr>
+      </w:pPr>
+      <w:r>
+        <w:rPr>
+          <w:lang w:val="en-GB"/>
+        </w:rPr>
+        <w:t>We have chosen to adapt the same evaluation method as before to the design. It has worked well and we have yet to find another testing method that has an overwhelming amount pros over the cons of working with a method we are not familiar with.</w:t>
       </w:r>
     </w:p>
     <w:p>
@@ -13314,6 +13618,12 @@
         </w:rPr>
         <w:t>The evaluation will focus on the new changes made to the MIB, not the old requirements already established at the beginning of the course.  the new requirements from the changes are divided into the functionality that they describe.</w:t>
       </w:r>
+      <w:r>
+        <w:rPr>
+          <w:lang w:val="en-GB"/>
+        </w:rPr>
+        <w:t xml:space="preserve"> The reason for focusing on the new requirements is that the old ones have already been evaluated above and we do not feel a need for further analysis of these, instead we focus on the new ones that have not had a formal evaluation as of this time. </w:t>
+      </w:r>
     </w:p>
     <w:p>
       <w:pPr>
@@ -13393,6 +13703,7 @@
         <w:rPr>
           <w:lang w:val="en-GB"/>
         </w:rPr>
+        <w:lastRenderedPageBreak/>
         <w:t>The customer wants 10 different scripting languages implemented.</w:t>
       </w:r>
     </w:p>
@@ -13423,19 +13734,6 @@
     </w:p>
     <w:p>
       <w:pPr>
-        <w:rPr>
-          <w:lang w:val="en-GB"/>
-        </w:rPr>
-      </w:pPr>
-      <w:r>
-        <w:rPr>
-          <w:lang w:val="en-GB"/>
-        </w:rPr>
-        <w:br w:type="page"/>
-      </w:r>
-    </w:p>
-    <w:p>
-      <w:pPr>
         <w:pStyle w:val="Heading5"/>
         <w:rPr>
           <w:lang w:val="en-GB"/>
@@ -13445,7 +13743,6 @@
         <w:rPr>
           <w:lang w:val="en-GB"/>
         </w:rPr>
-        <w:lastRenderedPageBreak/>
         <w:t>How deep will the looped scripting go? Will you be able to script just for input and output validation or will you be able to implement new rules for the other components as well?</w:t>
       </w:r>
     </w:p>
@@ -13945,22 +14242,14 @@
         <w:rPr>
           <w:lang w:val="en-GB"/>
         </w:rPr>
-        <w:t>In monitored mode it will have to be possible to toggle certain functionalities on and off depending on what the tester wants to do, the following strategy was created for solving this: "Toggle in monitored mode", it will be marked with yellow.</w:t>
-      </w:r>
-    </w:p>
-    <w:p>
-      <w:pPr>
-        <w:rPr>
-          <w:lang w:val="en-GB"/>
-        </w:rPr>
-      </w:pPr>
-    </w:p>
-    <w:p>
-      <w:pPr>
-        <w:rPr>
-          <w:lang w:val="en-GB"/>
-        </w:rPr>
-      </w:pPr>
+        <w:t>In monitored mode it will have to be possible to toggle certain functionalities on and off depending on what the tester wants to do, the following strategy was created for solving this: "Toggle in monitored mode", it will be marked with yellow</w:t>
+      </w:r>
+      <w:r>
+        <w:rPr>
+          <w:lang w:val="en-GB"/>
+        </w:rPr>
+        <w:t>.</w:t>
+      </w:r>
     </w:p>
     <w:sectPr>
       <w:headerReference w:type="default" r:id="rId13"/>

</xml_diff>